<commit_message>
Modifiction de la préparation oral
</commit_message>
<xml_diff>
--- a/assets/Communication/Préparation orale.docx
+++ b/assets/Communication/Préparation orale.docx
@@ -13,6 +13,12 @@
     <w:p/>
     <w:sdt>
       <w:sdtPr>
+        <w:rPr>
+          <w:rFonts w:asciiTheme="minorHAnsi" w:eastAsiaTheme="minorEastAsia" w:hAnsiTheme="minorHAnsi" w:cstheme="minorBidi"/>
+          <w:color w:val="auto"/>
+          <w:sz w:val="24"/>
+          <w:szCs w:val="21"/>
+        </w:rPr>
         <w:id w:val="1208992232"/>
         <w:docPartObj>
           <w:docPartGallery w:val="Table of Contents"/>
@@ -21,12 +27,8 @@
       </w:sdtPr>
       <w:sdtEndPr>
         <w:rPr>
-          <w:rFonts w:asciiTheme="minorHAnsi" w:eastAsiaTheme="minorEastAsia" w:hAnsiTheme="minorHAnsi" w:cstheme="minorBidi"/>
           <w:b/>
           <w:bCs/>
-          <w:color w:val="auto"/>
-          <w:sz w:val="24"/>
-          <w:szCs w:val="21"/>
         </w:rPr>
       </w:sdtEndPr>
       <w:sdtContent>
@@ -39,6 +41,15 @@
           </w:r>
         </w:p>
         <w:p>
+          <w:pPr>
+            <w:pStyle w:val="TM1"/>
+            <w:tabs>
+              <w:tab w:val="right" w:leader="dot" w:pos="9062"/>
+            </w:tabs>
+            <w:rPr>
+              <w:noProof/>
+            </w:rPr>
+          </w:pPr>
           <w:r>
             <w:fldChar w:fldCharType="begin"/>
           </w:r>
@@ -48,14 +59,2883 @@
           <w:r>
             <w:fldChar w:fldCharType="separate"/>
           </w:r>
-          <w:r>
+          <w:hyperlink w:anchor="_Toc124174275" w:history="1">
+            <w:r>
+              <w:rPr>
+                <w:rStyle w:val="Lienhypertexte"/>
+                <w:noProof/>
+              </w:rPr>
+              <w:t>Introduction</w:t>
+            </w:r>
+            <w:r>
+              <w:rPr>
+                <w:noProof/>
+                <w:webHidden/>
+              </w:rPr>
+              <w:tab/>
+            </w:r>
+            <w:r>
+              <w:rPr>
+                <w:noProof/>
+                <w:webHidden/>
+              </w:rPr>
+              <w:fldChar w:fldCharType="begin"/>
+            </w:r>
+            <w:r>
+              <w:rPr>
+                <w:noProof/>
+                <w:webHidden/>
+              </w:rPr>
+              <w:instrText xml:space="preserve"> PAGEREF _Toc124174275 \h </w:instrText>
+            </w:r>
+            <w:r>
+              <w:rPr>
+                <w:noProof/>
+                <w:webHidden/>
+              </w:rPr>
+            </w:r>
+            <w:r>
+              <w:rPr>
+                <w:noProof/>
+                <w:webHidden/>
+              </w:rPr>
+              <w:fldChar w:fldCharType="separate"/>
+            </w:r>
+            <w:r>
+              <w:rPr>
+                <w:noProof/>
+                <w:webHidden/>
+              </w:rPr>
+              <w:t>3</w:t>
+            </w:r>
+            <w:r>
+              <w:rPr>
+                <w:noProof/>
+                <w:webHidden/>
+              </w:rPr>
+              <w:fldChar w:fldCharType="end"/>
+            </w:r>
+          </w:hyperlink>
+        </w:p>
+        <w:p>
+          <w:pPr>
+            <w:pStyle w:val="TM2"/>
+            <w:tabs>
+              <w:tab w:val="right" w:leader="dot" w:pos="9062"/>
+            </w:tabs>
             <w:rPr>
-              <w:b/>
-              <w:bCs/>
               <w:noProof/>
             </w:rPr>
-            <w:t>Aucune entrée de table des matières n'a été trouvée.</w:t>
-          </w:r>
+          </w:pPr>
+          <w:hyperlink w:anchor="_Toc124174276" w:history="1">
+            <w:r>
+              <w:rPr>
+                <w:rStyle w:val="Lienhypertexte"/>
+                <w:noProof/>
+              </w:rPr>
+              <w:t>Présentation projet</w:t>
+            </w:r>
+            <w:r>
+              <w:rPr>
+                <w:noProof/>
+                <w:webHidden/>
+              </w:rPr>
+              <w:tab/>
+            </w:r>
+            <w:r>
+              <w:rPr>
+                <w:noProof/>
+                <w:webHidden/>
+              </w:rPr>
+              <w:fldChar w:fldCharType="begin"/>
+            </w:r>
+            <w:r>
+              <w:rPr>
+                <w:noProof/>
+                <w:webHidden/>
+              </w:rPr>
+              <w:instrText xml:space="preserve"> PAGEREF _Toc124174276 \h </w:instrText>
+            </w:r>
+            <w:r>
+              <w:rPr>
+                <w:noProof/>
+                <w:webHidden/>
+              </w:rPr>
+            </w:r>
+            <w:r>
+              <w:rPr>
+                <w:noProof/>
+                <w:webHidden/>
+              </w:rPr>
+              <w:fldChar w:fldCharType="separate"/>
+            </w:r>
+            <w:r>
+              <w:rPr>
+                <w:noProof/>
+                <w:webHidden/>
+              </w:rPr>
+              <w:t>3</w:t>
+            </w:r>
+            <w:r>
+              <w:rPr>
+                <w:noProof/>
+                <w:webHidden/>
+              </w:rPr>
+              <w:fldChar w:fldCharType="end"/>
+            </w:r>
+          </w:hyperlink>
+        </w:p>
+        <w:p>
+          <w:pPr>
+            <w:pStyle w:val="TM2"/>
+            <w:tabs>
+              <w:tab w:val="right" w:leader="dot" w:pos="9062"/>
+            </w:tabs>
+            <w:rPr>
+              <w:noProof/>
+            </w:rPr>
+          </w:pPr>
+          <w:hyperlink w:anchor="_Toc124174277" w:history="1">
+            <w:r>
+              <w:rPr>
+                <w:rStyle w:val="Lienhypertexte"/>
+                <w:noProof/>
+              </w:rPr>
+              <w:t>Accroche</w:t>
+            </w:r>
+            <w:r>
+              <w:rPr>
+                <w:noProof/>
+                <w:webHidden/>
+              </w:rPr>
+              <w:tab/>
+            </w:r>
+            <w:r>
+              <w:rPr>
+                <w:noProof/>
+                <w:webHidden/>
+              </w:rPr>
+              <w:fldChar w:fldCharType="begin"/>
+            </w:r>
+            <w:r>
+              <w:rPr>
+                <w:noProof/>
+                <w:webHidden/>
+              </w:rPr>
+              <w:instrText xml:space="preserve"> PAGEREF _Toc124174277 \h </w:instrText>
+            </w:r>
+            <w:r>
+              <w:rPr>
+                <w:noProof/>
+                <w:webHidden/>
+              </w:rPr>
+            </w:r>
+            <w:r>
+              <w:rPr>
+                <w:noProof/>
+                <w:webHidden/>
+              </w:rPr>
+              <w:fldChar w:fldCharType="separate"/>
+            </w:r>
+            <w:r>
+              <w:rPr>
+                <w:noProof/>
+                <w:webHidden/>
+              </w:rPr>
+              <w:t>3</w:t>
+            </w:r>
+            <w:r>
+              <w:rPr>
+                <w:noProof/>
+                <w:webHidden/>
+              </w:rPr>
+              <w:fldChar w:fldCharType="end"/>
+            </w:r>
+          </w:hyperlink>
+        </w:p>
+        <w:p>
+          <w:pPr>
+            <w:pStyle w:val="TM2"/>
+            <w:tabs>
+              <w:tab w:val="right" w:leader="dot" w:pos="9062"/>
+            </w:tabs>
+            <w:rPr>
+              <w:noProof/>
+            </w:rPr>
+          </w:pPr>
+          <w:hyperlink w:anchor="_Toc124174278" w:history="1">
+            <w:r>
+              <w:rPr>
+                <w:rStyle w:val="Lienhypertexte"/>
+                <w:noProof/>
+              </w:rPr>
+              <w:t>Problématique</w:t>
+            </w:r>
+            <w:r>
+              <w:rPr>
+                <w:noProof/>
+                <w:webHidden/>
+              </w:rPr>
+              <w:tab/>
+            </w:r>
+            <w:r>
+              <w:rPr>
+                <w:noProof/>
+                <w:webHidden/>
+              </w:rPr>
+              <w:fldChar w:fldCharType="begin"/>
+            </w:r>
+            <w:r>
+              <w:rPr>
+                <w:noProof/>
+                <w:webHidden/>
+              </w:rPr>
+              <w:instrText xml:space="preserve"> PAGEREF _Toc124174278 \h </w:instrText>
+            </w:r>
+            <w:r>
+              <w:rPr>
+                <w:noProof/>
+                <w:webHidden/>
+              </w:rPr>
+            </w:r>
+            <w:r>
+              <w:rPr>
+                <w:noProof/>
+                <w:webHidden/>
+              </w:rPr>
+              <w:fldChar w:fldCharType="separate"/>
+            </w:r>
+            <w:r>
+              <w:rPr>
+                <w:noProof/>
+                <w:webHidden/>
+              </w:rPr>
+              <w:t>3</w:t>
+            </w:r>
+            <w:r>
+              <w:rPr>
+                <w:noProof/>
+                <w:webHidden/>
+              </w:rPr>
+              <w:fldChar w:fldCharType="end"/>
+            </w:r>
+          </w:hyperlink>
+        </w:p>
+        <w:p>
+          <w:pPr>
+            <w:pStyle w:val="TM2"/>
+            <w:tabs>
+              <w:tab w:val="right" w:leader="dot" w:pos="9062"/>
+            </w:tabs>
+            <w:rPr>
+              <w:noProof/>
+            </w:rPr>
+          </w:pPr>
+          <w:hyperlink w:anchor="_Toc124174279" w:history="1">
+            <w:r>
+              <w:rPr>
+                <w:rStyle w:val="Lienhypertexte"/>
+                <w:noProof/>
+              </w:rPr>
+              <w:t>Plan</w:t>
+            </w:r>
+            <w:r>
+              <w:rPr>
+                <w:noProof/>
+                <w:webHidden/>
+              </w:rPr>
+              <w:tab/>
+            </w:r>
+            <w:r>
+              <w:rPr>
+                <w:noProof/>
+                <w:webHidden/>
+              </w:rPr>
+              <w:fldChar w:fldCharType="begin"/>
+            </w:r>
+            <w:r>
+              <w:rPr>
+                <w:noProof/>
+                <w:webHidden/>
+              </w:rPr>
+              <w:instrText xml:space="preserve"> PAGEREF _Toc124174279 \h </w:instrText>
+            </w:r>
+            <w:r>
+              <w:rPr>
+                <w:noProof/>
+                <w:webHidden/>
+              </w:rPr>
+            </w:r>
+            <w:r>
+              <w:rPr>
+                <w:noProof/>
+                <w:webHidden/>
+              </w:rPr>
+              <w:fldChar w:fldCharType="separate"/>
+            </w:r>
+            <w:r>
+              <w:rPr>
+                <w:noProof/>
+                <w:webHidden/>
+              </w:rPr>
+              <w:t>3</w:t>
+            </w:r>
+            <w:r>
+              <w:rPr>
+                <w:noProof/>
+                <w:webHidden/>
+              </w:rPr>
+              <w:fldChar w:fldCharType="end"/>
+            </w:r>
+          </w:hyperlink>
+        </w:p>
+        <w:p>
+          <w:pPr>
+            <w:pStyle w:val="TM1"/>
+            <w:tabs>
+              <w:tab w:val="right" w:leader="dot" w:pos="9062"/>
+            </w:tabs>
+            <w:rPr>
+              <w:noProof/>
+            </w:rPr>
+          </w:pPr>
+          <w:hyperlink w:anchor="_Toc124174280" w:history="1">
+            <w:r>
+              <w:rPr>
+                <w:rStyle w:val="Lienhypertexte"/>
+                <w:noProof/>
+              </w:rPr>
+              <w:t>1 – Analyse besoins &amp; moyens</w:t>
+            </w:r>
+            <w:r>
+              <w:rPr>
+                <w:noProof/>
+                <w:webHidden/>
+              </w:rPr>
+              <w:tab/>
+            </w:r>
+            <w:r>
+              <w:rPr>
+                <w:noProof/>
+                <w:webHidden/>
+              </w:rPr>
+              <w:fldChar w:fldCharType="begin"/>
+            </w:r>
+            <w:r>
+              <w:rPr>
+                <w:noProof/>
+                <w:webHidden/>
+              </w:rPr>
+              <w:instrText xml:space="preserve"> PAGEREF _Toc124174280 \h </w:instrText>
+            </w:r>
+            <w:r>
+              <w:rPr>
+                <w:noProof/>
+                <w:webHidden/>
+              </w:rPr>
+            </w:r>
+            <w:r>
+              <w:rPr>
+                <w:noProof/>
+                <w:webHidden/>
+              </w:rPr>
+              <w:fldChar w:fldCharType="separate"/>
+            </w:r>
+            <w:r>
+              <w:rPr>
+                <w:noProof/>
+                <w:webHidden/>
+              </w:rPr>
+              <w:t>3</w:t>
+            </w:r>
+            <w:r>
+              <w:rPr>
+                <w:noProof/>
+                <w:webHidden/>
+              </w:rPr>
+              <w:fldChar w:fldCharType="end"/>
+            </w:r>
+          </w:hyperlink>
+        </w:p>
+        <w:p>
+          <w:pPr>
+            <w:pStyle w:val="TM2"/>
+            <w:tabs>
+              <w:tab w:val="left" w:pos="880"/>
+              <w:tab w:val="right" w:leader="dot" w:pos="9062"/>
+            </w:tabs>
+            <w:rPr>
+              <w:noProof/>
+            </w:rPr>
+          </w:pPr>
+          <w:hyperlink w:anchor="_Toc124174281" w:history="1">
+            <w:r>
+              <w:rPr>
+                <w:rStyle w:val="Lienhypertexte"/>
+                <w:noProof/>
+              </w:rPr>
+              <w:t>1.1</w:t>
+            </w:r>
+            <w:r>
+              <w:rPr>
+                <w:noProof/>
+              </w:rPr>
+              <w:tab/>
+            </w:r>
+            <w:r>
+              <w:rPr>
+                <w:rStyle w:val="Lienhypertexte"/>
+                <w:noProof/>
+              </w:rPr>
+              <w:t>Analyse de la demande</w:t>
+            </w:r>
+            <w:r>
+              <w:rPr>
+                <w:noProof/>
+                <w:webHidden/>
+              </w:rPr>
+              <w:tab/>
+            </w:r>
+            <w:r>
+              <w:rPr>
+                <w:noProof/>
+                <w:webHidden/>
+              </w:rPr>
+              <w:fldChar w:fldCharType="begin"/>
+            </w:r>
+            <w:r>
+              <w:rPr>
+                <w:noProof/>
+                <w:webHidden/>
+              </w:rPr>
+              <w:instrText xml:space="preserve"> PAGEREF _Toc124174281 \h </w:instrText>
+            </w:r>
+            <w:r>
+              <w:rPr>
+                <w:noProof/>
+                <w:webHidden/>
+              </w:rPr>
+            </w:r>
+            <w:r>
+              <w:rPr>
+                <w:noProof/>
+                <w:webHidden/>
+              </w:rPr>
+              <w:fldChar w:fldCharType="separate"/>
+            </w:r>
+            <w:r>
+              <w:rPr>
+                <w:noProof/>
+                <w:webHidden/>
+              </w:rPr>
+              <w:t>4</w:t>
+            </w:r>
+            <w:r>
+              <w:rPr>
+                <w:noProof/>
+                <w:webHidden/>
+              </w:rPr>
+              <w:fldChar w:fldCharType="end"/>
+            </w:r>
+          </w:hyperlink>
+        </w:p>
+        <w:p>
+          <w:pPr>
+            <w:pStyle w:val="TM2"/>
+            <w:tabs>
+              <w:tab w:val="right" w:leader="dot" w:pos="9062"/>
+            </w:tabs>
+            <w:rPr>
+              <w:noProof/>
+            </w:rPr>
+          </w:pPr>
+          <w:hyperlink w:anchor="_Toc124174282" w:history="1">
+            <w:r>
+              <w:rPr>
+                <w:rStyle w:val="Lienhypertexte"/>
+                <w:noProof/>
+              </w:rPr>
+              <w:t>Présentation client</w:t>
+            </w:r>
+            <w:r>
+              <w:rPr>
+                <w:noProof/>
+                <w:webHidden/>
+              </w:rPr>
+              <w:tab/>
+            </w:r>
+            <w:r>
+              <w:rPr>
+                <w:noProof/>
+                <w:webHidden/>
+              </w:rPr>
+              <w:fldChar w:fldCharType="begin"/>
+            </w:r>
+            <w:r>
+              <w:rPr>
+                <w:noProof/>
+                <w:webHidden/>
+              </w:rPr>
+              <w:instrText xml:space="preserve"> PAGEREF _Toc124174282 \h </w:instrText>
+            </w:r>
+            <w:r>
+              <w:rPr>
+                <w:noProof/>
+                <w:webHidden/>
+              </w:rPr>
+            </w:r>
+            <w:r>
+              <w:rPr>
+                <w:noProof/>
+                <w:webHidden/>
+              </w:rPr>
+              <w:fldChar w:fldCharType="separate"/>
+            </w:r>
+            <w:r>
+              <w:rPr>
+                <w:noProof/>
+                <w:webHidden/>
+              </w:rPr>
+              <w:t>4</w:t>
+            </w:r>
+            <w:r>
+              <w:rPr>
+                <w:noProof/>
+                <w:webHidden/>
+              </w:rPr>
+              <w:fldChar w:fldCharType="end"/>
+            </w:r>
+          </w:hyperlink>
+        </w:p>
+        <w:p>
+          <w:pPr>
+            <w:pStyle w:val="TM3"/>
+            <w:tabs>
+              <w:tab w:val="right" w:leader="dot" w:pos="9062"/>
+            </w:tabs>
+            <w:rPr>
+              <w:noProof/>
+            </w:rPr>
+          </w:pPr>
+          <w:hyperlink w:anchor="_Toc124174283" w:history="1">
+            <w:r>
+              <w:rPr>
+                <w:rStyle w:val="Lienhypertexte"/>
+                <w:noProof/>
+              </w:rPr>
+              <w:t>Domaine d’activité</w:t>
+            </w:r>
+            <w:r>
+              <w:rPr>
+                <w:noProof/>
+                <w:webHidden/>
+              </w:rPr>
+              <w:tab/>
+            </w:r>
+            <w:r>
+              <w:rPr>
+                <w:noProof/>
+                <w:webHidden/>
+              </w:rPr>
+              <w:fldChar w:fldCharType="begin"/>
+            </w:r>
+            <w:r>
+              <w:rPr>
+                <w:noProof/>
+                <w:webHidden/>
+              </w:rPr>
+              <w:instrText xml:space="preserve"> PAGEREF _Toc124174283 \h </w:instrText>
+            </w:r>
+            <w:r>
+              <w:rPr>
+                <w:noProof/>
+                <w:webHidden/>
+              </w:rPr>
+            </w:r>
+            <w:r>
+              <w:rPr>
+                <w:noProof/>
+                <w:webHidden/>
+              </w:rPr>
+              <w:fldChar w:fldCharType="separate"/>
+            </w:r>
+            <w:r>
+              <w:rPr>
+                <w:noProof/>
+                <w:webHidden/>
+              </w:rPr>
+              <w:t>4</w:t>
+            </w:r>
+            <w:r>
+              <w:rPr>
+                <w:noProof/>
+                <w:webHidden/>
+              </w:rPr>
+              <w:fldChar w:fldCharType="end"/>
+            </w:r>
+          </w:hyperlink>
+        </w:p>
+        <w:p>
+          <w:pPr>
+            <w:pStyle w:val="TM3"/>
+            <w:tabs>
+              <w:tab w:val="right" w:leader="dot" w:pos="9062"/>
+            </w:tabs>
+            <w:rPr>
+              <w:noProof/>
+            </w:rPr>
+          </w:pPr>
+          <w:hyperlink w:anchor="_Toc124174284" w:history="1">
+            <w:r>
+              <w:rPr>
+                <w:rStyle w:val="Lienhypertexte"/>
+                <w:noProof/>
+              </w:rPr>
+              <w:t>Composition</w:t>
+            </w:r>
+            <w:r>
+              <w:rPr>
+                <w:noProof/>
+                <w:webHidden/>
+              </w:rPr>
+              <w:tab/>
+            </w:r>
+            <w:r>
+              <w:rPr>
+                <w:noProof/>
+                <w:webHidden/>
+              </w:rPr>
+              <w:fldChar w:fldCharType="begin"/>
+            </w:r>
+            <w:r>
+              <w:rPr>
+                <w:noProof/>
+                <w:webHidden/>
+              </w:rPr>
+              <w:instrText xml:space="preserve"> PAGEREF _Toc124174284 \h </w:instrText>
+            </w:r>
+            <w:r>
+              <w:rPr>
+                <w:noProof/>
+                <w:webHidden/>
+              </w:rPr>
+            </w:r>
+            <w:r>
+              <w:rPr>
+                <w:noProof/>
+                <w:webHidden/>
+              </w:rPr>
+              <w:fldChar w:fldCharType="separate"/>
+            </w:r>
+            <w:r>
+              <w:rPr>
+                <w:noProof/>
+                <w:webHidden/>
+              </w:rPr>
+              <w:t>4</w:t>
+            </w:r>
+            <w:r>
+              <w:rPr>
+                <w:noProof/>
+                <w:webHidden/>
+              </w:rPr>
+              <w:fldChar w:fldCharType="end"/>
+            </w:r>
+          </w:hyperlink>
+        </w:p>
+        <w:p>
+          <w:pPr>
+            <w:pStyle w:val="TM3"/>
+            <w:tabs>
+              <w:tab w:val="right" w:leader="dot" w:pos="9062"/>
+            </w:tabs>
+            <w:rPr>
+              <w:noProof/>
+            </w:rPr>
+          </w:pPr>
+          <w:hyperlink w:anchor="_Toc124174285" w:history="1">
+            <w:r>
+              <w:rPr>
+                <w:rStyle w:val="Lienhypertexte"/>
+                <w:noProof/>
+              </w:rPr>
+              <w:t>Historique</w:t>
+            </w:r>
+            <w:r>
+              <w:rPr>
+                <w:noProof/>
+                <w:webHidden/>
+              </w:rPr>
+              <w:tab/>
+            </w:r>
+            <w:r>
+              <w:rPr>
+                <w:noProof/>
+                <w:webHidden/>
+              </w:rPr>
+              <w:fldChar w:fldCharType="begin"/>
+            </w:r>
+            <w:r>
+              <w:rPr>
+                <w:noProof/>
+                <w:webHidden/>
+              </w:rPr>
+              <w:instrText xml:space="preserve"> PAGEREF _Toc124174285 \h </w:instrText>
+            </w:r>
+            <w:r>
+              <w:rPr>
+                <w:noProof/>
+                <w:webHidden/>
+              </w:rPr>
+            </w:r>
+            <w:r>
+              <w:rPr>
+                <w:noProof/>
+                <w:webHidden/>
+              </w:rPr>
+              <w:fldChar w:fldCharType="separate"/>
+            </w:r>
+            <w:r>
+              <w:rPr>
+                <w:noProof/>
+                <w:webHidden/>
+              </w:rPr>
+              <w:t>4</w:t>
+            </w:r>
+            <w:r>
+              <w:rPr>
+                <w:noProof/>
+                <w:webHidden/>
+              </w:rPr>
+              <w:fldChar w:fldCharType="end"/>
+            </w:r>
+          </w:hyperlink>
+        </w:p>
+        <w:p>
+          <w:pPr>
+            <w:pStyle w:val="TM2"/>
+            <w:tabs>
+              <w:tab w:val="right" w:leader="dot" w:pos="9062"/>
+            </w:tabs>
+            <w:rPr>
+              <w:noProof/>
+            </w:rPr>
+          </w:pPr>
+          <w:hyperlink w:anchor="_Toc124174286" w:history="1">
+            <w:r>
+              <w:rPr>
+                <w:rStyle w:val="Lienhypertexte"/>
+                <w:noProof/>
+              </w:rPr>
+              <w:t>Fonctionnement de l’existant</w:t>
+            </w:r>
+            <w:r>
+              <w:rPr>
+                <w:noProof/>
+                <w:webHidden/>
+              </w:rPr>
+              <w:tab/>
+            </w:r>
+            <w:r>
+              <w:rPr>
+                <w:noProof/>
+                <w:webHidden/>
+              </w:rPr>
+              <w:fldChar w:fldCharType="begin"/>
+            </w:r>
+            <w:r>
+              <w:rPr>
+                <w:noProof/>
+                <w:webHidden/>
+              </w:rPr>
+              <w:instrText xml:space="preserve"> PAGEREF _Toc124174286 \h </w:instrText>
+            </w:r>
+            <w:r>
+              <w:rPr>
+                <w:noProof/>
+                <w:webHidden/>
+              </w:rPr>
+            </w:r>
+            <w:r>
+              <w:rPr>
+                <w:noProof/>
+                <w:webHidden/>
+              </w:rPr>
+              <w:fldChar w:fldCharType="separate"/>
+            </w:r>
+            <w:r>
+              <w:rPr>
+                <w:noProof/>
+                <w:webHidden/>
+              </w:rPr>
+              <w:t>4</w:t>
+            </w:r>
+            <w:r>
+              <w:rPr>
+                <w:noProof/>
+                <w:webHidden/>
+              </w:rPr>
+              <w:fldChar w:fldCharType="end"/>
+            </w:r>
+          </w:hyperlink>
+        </w:p>
+        <w:p>
+          <w:pPr>
+            <w:pStyle w:val="TM3"/>
+            <w:tabs>
+              <w:tab w:val="right" w:leader="dot" w:pos="9062"/>
+            </w:tabs>
+            <w:rPr>
+              <w:noProof/>
+            </w:rPr>
+          </w:pPr>
+          <w:hyperlink w:anchor="_Toc124174287" w:history="1">
+            <w:r>
+              <w:rPr>
+                <w:rStyle w:val="Lienhypertexte"/>
+                <w:noProof/>
+              </w:rPr>
+              <w:t>Présentation des sites existant</w:t>
+            </w:r>
+            <w:r>
+              <w:rPr>
+                <w:noProof/>
+                <w:webHidden/>
+              </w:rPr>
+              <w:tab/>
+            </w:r>
+            <w:r>
+              <w:rPr>
+                <w:noProof/>
+                <w:webHidden/>
+              </w:rPr>
+              <w:fldChar w:fldCharType="begin"/>
+            </w:r>
+            <w:r>
+              <w:rPr>
+                <w:noProof/>
+                <w:webHidden/>
+              </w:rPr>
+              <w:instrText xml:space="preserve"> PAGEREF _Toc124174287 \h </w:instrText>
+            </w:r>
+            <w:r>
+              <w:rPr>
+                <w:noProof/>
+                <w:webHidden/>
+              </w:rPr>
+            </w:r>
+            <w:r>
+              <w:rPr>
+                <w:noProof/>
+                <w:webHidden/>
+              </w:rPr>
+              <w:fldChar w:fldCharType="separate"/>
+            </w:r>
+            <w:r>
+              <w:rPr>
+                <w:noProof/>
+                <w:webHidden/>
+              </w:rPr>
+              <w:t>4</w:t>
+            </w:r>
+            <w:r>
+              <w:rPr>
+                <w:noProof/>
+                <w:webHidden/>
+              </w:rPr>
+              <w:fldChar w:fldCharType="end"/>
+            </w:r>
+          </w:hyperlink>
+        </w:p>
+        <w:p>
+          <w:pPr>
+            <w:pStyle w:val="TM2"/>
+            <w:tabs>
+              <w:tab w:val="left" w:pos="1100"/>
+              <w:tab w:val="right" w:leader="dot" w:pos="9062"/>
+            </w:tabs>
+            <w:rPr>
+              <w:noProof/>
+            </w:rPr>
+          </w:pPr>
+          <w:hyperlink w:anchor="_Toc124174288" w:history="1">
+            <w:r>
+              <w:rPr>
+                <w:rStyle w:val="Lienhypertexte"/>
+                <w:noProof/>
+              </w:rPr>
+              <w:t>1.1.1</w:t>
+            </w:r>
+            <w:r>
+              <w:rPr>
+                <w:noProof/>
+              </w:rPr>
+              <w:tab/>
+            </w:r>
+            <w:r>
+              <w:rPr>
+                <w:rStyle w:val="Lienhypertexte"/>
+                <w:noProof/>
+              </w:rPr>
+              <w:t>Utilisation prévue</w:t>
+            </w:r>
+            <w:r>
+              <w:rPr>
+                <w:noProof/>
+                <w:webHidden/>
+              </w:rPr>
+              <w:tab/>
+            </w:r>
+            <w:r>
+              <w:rPr>
+                <w:noProof/>
+                <w:webHidden/>
+              </w:rPr>
+              <w:fldChar w:fldCharType="begin"/>
+            </w:r>
+            <w:r>
+              <w:rPr>
+                <w:noProof/>
+                <w:webHidden/>
+              </w:rPr>
+              <w:instrText xml:space="preserve"> PAGEREF _Toc124174288 \h </w:instrText>
+            </w:r>
+            <w:r>
+              <w:rPr>
+                <w:noProof/>
+                <w:webHidden/>
+              </w:rPr>
+            </w:r>
+            <w:r>
+              <w:rPr>
+                <w:noProof/>
+                <w:webHidden/>
+              </w:rPr>
+              <w:fldChar w:fldCharType="separate"/>
+            </w:r>
+            <w:r>
+              <w:rPr>
+                <w:noProof/>
+                <w:webHidden/>
+              </w:rPr>
+              <w:t>4</w:t>
+            </w:r>
+            <w:r>
+              <w:rPr>
+                <w:noProof/>
+                <w:webHidden/>
+              </w:rPr>
+              <w:fldChar w:fldCharType="end"/>
+            </w:r>
+          </w:hyperlink>
+        </w:p>
+        <w:p>
+          <w:pPr>
+            <w:pStyle w:val="TM3"/>
+            <w:tabs>
+              <w:tab w:val="right" w:leader="dot" w:pos="9062"/>
+            </w:tabs>
+            <w:rPr>
+              <w:noProof/>
+            </w:rPr>
+          </w:pPr>
+          <w:hyperlink w:anchor="_Toc124174289" w:history="1">
+            <w:r>
+              <w:rPr>
+                <w:rStyle w:val="Lienhypertexte"/>
+                <w:noProof/>
+              </w:rPr>
+              <w:t>Présentation des maquettes</w:t>
+            </w:r>
+            <w:r>
+              <w:rPr>
+                <w:noProof/>
+                <w:webHidden/>
+              </w:rPr>
+              <w:tab/>
+            </w:r>
+            <w:r>
+              <w:rPr>
+                <w:noProof/>
+                <w:webHidden/>
+              </w:rPr>
+              <w:fldChar w:fldCharType="begin"/>
+            </w:r>
+            <w:r>
+              <w:rPr>
+                <w:noProof/>
+                <w:webHidden/>
+              </w:rPr>
+              <w:instrText xml:space="preserve"> PAGEREF _Toc124174289 \h </w:instrText>
+            </w:r>
+            <w:r>
+              <w:rPr>
+                <w:noProof/>
+                <w:webHidden/>
+              </w:rPr>
+            </w:r>
+            <w:r>
+              <w:rPr>
+                <w:noProof/>
+                <w:webHidden/>
+              </w:rPr>
+              <w:fldChar w:fldCharType="separate"/>
+            </w:r>
+            <w:r>
+              <w:rPr>
+                <w:noProof/>
+                <w:webHidden/>
+              </w:rPr>
+              <w:t>4</w:t>
+            </w:r>
+            <w:r>
+              <w:rPr>
+                <w:noProof/>
+                <w:webHidden/>
+              </w:rPr>
+              <w:fldChar w:fldCharType="end"/>
+            </w:r>
+          </w:hyperlink>
+        </w:p>
+        <w:p>
+          <w:pPr>
+            <w:pStyle w:val="TM3"/>
+            <w:tabs>
+              <w:tab w:val="right" w:leader="dot" w:pos="9062"/>
+            </w:tabs>
+            <w:rPr>
+              <w:noProof/>
+            </w:rPr>
+          </w:pPr>
+          <w:hyperlink w:anchor="_Toc124174290" w:history="1">
+            <w:r>
+              <w:rPr>
+                <w:rStyle w:val="Lienhypertexte"/>
+                <w:noProof/>
+              </w:rPr>
+              <w:t>Présentation des UC</w:t>
+            </w:r>
+            <w:r>
+              <w:rPr>
+                <w:noProof/>
+                <w:webHidden/>
+              </w:rPr>
+              <w:tab/>
+            </w:r>
+            <w:r>
+              <w:rPr>
+                <w:noProof/>
+                <w:webHidden/>
+              </w:rPr>
+              <w:fldChar w:fldCharType="begin"/>
+            </w:r>
+            <w:r>
+              <w:rPr>
+                <w:noProof/>
+                <w:webHidden/>
+              </w:rPr>
+              <w:instrText xml:space="preserve"> PAGEREF _Toc124174290 \h </w:instrText>
+            </w:r>
+            <w:r>
+              <w:rPr>
+                <w:noProof/>
+                <w:webHidden/>
+              </w:rPr>
+            </w:r>
+            <w:r>
+              <w:rPr>
+                <w:noProof/>
+                <w:webHidden/>
+              </w:rPr>
+              <w:fldChar w:fldCharType="separate"/>
+            </w:r>
+            <w:r>
+              <w:rPr>
+                <w:noProof/>
+                <w:webHidden/>
+              </w:rPr>
+              <w:t>4</w:t>
+            </w:r>
+            <w:r>
+              <w:rPr>
+                <w:noProof/>
+                <w:webHidden/>
+              </w:rPr>
+              <w:fldChar w:fldCharType="end"/>
+            </w:r>
+          </w:hyperlink>
+        </w:p>
+        <w:p>
+          <w:pPr>
+            <w:pStyle w:val="TM2"/>
+            <w:tabs>
+              <w:tab w:val="right" w:leader="dot" w:pos="9062"/>
+            </w:tabs>
+            <w:rPr>
+              <w:noProof/>
+            </w:rPr>
+          </w:pPr>
+          <w:hyperlink w:anchor="_Toc124174291" w:history="1">
+            <w:r>
+              <w:rPr>
+                <w:rStyle w:val="Lienhypertexte"/>
+                <w:noProof/>
+              </w:rPr>
+              <w:t>1.2 Définition des contraintes techniques et des objectifs</w:t>
+            </w:r>
+            <w:r>
+              <w:rPr>
+                <w:noProof/>
+                <w:webHidden/>
+              </w:rPr>
+              <w:tab/>
+            </w:r>
+            <w:r>
+              <w:rPr>
+                <w:noProof/>
+                <w:webHidden/>
+              </w:rPr>
+              <w:fldChar w:fldCharType="begin"/>
+            </w:r>
+            <w:r>
+              <w:rPr>
+                <w:noProof/>
+                <w:webHidden/>
+              </w:rPr>
+              <w:instrText xml:space="preserve"> PAGEREF _Toc124174291 \h </w:instrText>
+            </w:r>
+            <w:r>
+              <w:rPr>
+                <w:noProof/>
+                <w:webHidden/>
+              </w:rPr>
+            </w:r>
+            <w:r>
+              <w:rPr>
+                <w:noProof/>
+                <w:webHidden/>
+              </w:rPr>
+              <w:fldChar w:fldCharType="separate"/>
+            </w:r>
+            <w:r>
+              <w:rPr>
+                <w:noProof/>
+                <w:webHidden/>
+              </w:rPr>
+              <w:t>5</w:t>
+            </w:r>
+            <w:r>
+              <w:rPr>
+                <w:noProof/>
+                <w:webHidden/>
+              </w:rPr>
+              <w:fldChar w:fldCharType="end"/>
+            </w:r>
+          </w:hyperlink>
+        </w:p>
+        <w:p>
+          <w:pPr>
+            <w:pStyle w:val="TM2"/>
+            <w:tabs>
+              <w:tab w:val="right" w:leader="dot" w:pos="9062"/>
+            </w:tabs>
+            <w:rPr>
+              <w:noProof/>
+            </w:rPr>
+          </w:pPr>
+          <w:hyperlink w:anchor="_Toc124174292" w:history="1">
+            <w:r>
+              <w:rPr>
+                <w:rStyle w:val="Lienhypertexte"/>
+                <w:noProof/>
+              </w:rPr>
+              <w:t>1.2.1 Contexte technique</w:t>
+            </w:r>
+            <w:r>
+              <w:rPr>
+                <w:noProof/>
+                <w:webHidden/>
+              </w:rPr>
+              <w:tab/>
+            </w:r>
+            <w:r>
+              <w:rPr>
+                <w:noProof/>
+                <w:webHidden/>
+              </w:rPr>
+              <w:fldChar w:fldCharType="begin"/>
+            </w:r>
+            <w:r>
+              <w:rPr>
+                <w:noProof/>
+                <w:webHidden/>
+              </w:rPr>
+              <w:instrText xml:space="preserve"> PAGEREF _Toc124174292 \h </w:instrText>
+            </w:r>
+            <w:r>
+              <w:rPr>
+                <w:noProof/>
+                <w:webHidden/>
+              </w:rPr>
+            </w:r>
+            <w:r>
+              <w:rPr>
+                <w:noProof/>
+                <w:webHidden/>
+              </w:rPr>
+              <w:fldChar w:fldCharType="separate"/>
+            </w:r>
+            <w:r>
+              <w:rPr>
+                <w:noProof/>
+                <w:webHidden/>
+              </w:rPr>
+              <w:t>5</w:t>
+            </w:r>
+            <w:r>
+              <w:rPr>
+                <w:noProof/>
+                <w:webHidden/>
+              </w:rPr>
+              <w:fldChar w:fldCharType="end"/>
+            </w:r>
+          </w:hyperlink>
+        </w:p>
+        <w:p>
+          <w:pPr>
+            <w:pStyle w:val="TM3"/>
+            <w:tabs>
+              <w:tab w:val="right" w:leader="dot" w:pos="9062"/>
+            </w:tabs>
+            <w:rPr>
+              <w:noProof/>
+            </w:rPr>
+          </w:pPr>
+          <w:hyperlink w:anchor="_Toc124174293" w:history="1">
+            <w:r>
+              <w:rPr>
+                <w:rStyle w:val="Lienhypertexte"/>
+                <w:noProof/>
+              </w:rPr>
+              <w:t>Présentation de l’arborescence du site</w:t>
+            </w:r>
+            <w:r>
+              <w:rPr>
+                <w:noProof/>
+                <w:webHidden/>
+              </w:rPr>
+              <w:tab/>
+            </w:r>
+            <w:r>
+              <w:rPr>
+                <w:noProof/>
+                <w:webHidden/>
+              </w:rPr>
+              <w:fldChar w:fldCharType="begin"/>
+            </w:r>
+            <w:r>
+              <w:rPr>
+                <w:noProof/>
+                <w:webHidden/>
+              </w:rPr>
+              <w:instrText xml:space="preserve"> PAGEREF _Toc124174293 \h </w:instrText>
+            </w:r>
+            <w:r>
+              <w:rPr>
+                <w:noProof/>
+                <w:webHidden/>
+              </w:rPr>
+            </w:r>
+            <w:r>
+              <w:rPr>
+                <w:noProof/>
+                <w:webHidden/>
+              </w:rPr>
+              <w:fldChar w:fldCharType="separate"/>
+            </w:r>
+            <w:r>
+              <w:rPr>
+                <w:noProof/>
+                <w:webHidden/>
+              </w:rPr>
+              <w:t>5</w:t>
+            </w:r>
+            <w:r>
+              <w:rPr>
+                <w:noProof/>
+                <w:webHidden/>
+              </w:rPr>
+              <w:fldChar w:fldCharType="end"/>
+            </w:r>
+          </w:hyperlink>
+        </w:p>
+        <w:p>
+          <w:pPr>
+            <w:pStyle w:val="TM3"/>
+            <w:tabs>
+              <w:tab w:val="right" w:leader="dot" w:pos="9062"/>
+            </w:tabs>
+            <w:rPr>
+              <w:noProof/>
+            </w:rPr>
+          </w:pPr>
+          <w:hyperlink w:anchor="_Toc124174294" w:history="1">
+            <w:r>
+              <w:rPr>
+                <w:rStyle w:val="Lienhypertexte"/>
+                <w:noProof/>
+              </w:rPr>
+              <w:t>Présentation du SEP</w:t>
+            </w:r>
+            <w:r>
+              <w:rPr>
+                <w:noProof/>
+                <w:webHidden/>
+              </w:rPr>
+              <w:tab/>
+            </w:r>
+            <w:r>
+              <w:rPr>
+                <w:noProof/>
+                <w:webHidden/>
+              </w:rPr>
+              <w:fldChar w:fldCharType="begin"/>
+            </w:r>
+            <w:r>
+              <w:rPr>
+                <w:noProof/>
+                <w:webHidden/>
+              </w:rPr>
+              <w:instrText xml:space="preserve"> PAGEREF _Toc124174294 \h </w:instrText>
+            </w:r>
+            <w:r>
+              <w:rPr>
+                <w:noProof/>
+                <w:webHidden/>
+              </w:rPr>
+            </w:r>
+            <w:r>
+              <w:rPr>
+                <w:noProof/>
+                <w:webHidden/>
+              </w:rPr>
+              <w:fldChar w:fldCharType="separate"/>
+            </w:r>
+            <w:r>
+              <w:rPr>
+                <w:noProof/>
+                <w:webHidden/>
+              </w:rPr>
+              <w:t>5</w:t>
+            </w:r>
+            <w:r>
+              <w:rPr>
+                <w:noProof/>
+                <w:webHidden/>
+              </w:rPr>
+              <w:fldChar w:fldCharType="end"/>
+            </w:r>
+          </w:hyperlink>
+        </w:p>
+        <w:p>
+          <w:pPr>
+            <w:pStyle w:val="TM3"/>
+            <w:tabs>
+              <w:tab w:val="right" w:leader="dot" w:pos="9062"/>
+            </w:tabs>
+            <w:rPr>
+              <w:noProof/>
+            </w:rPr>
+          </w:pPr>
+          <w:hyperlink w:anchor="_Toc124174295" w:history="1">
+            <w:r>
+              <w:rPr>
+                <w:rStyle w:val="Lienhypertexte"/>
+                <w:noProof/>
+              </w:rPr>
+              <w:t>Présentation du schéma</w:t>
+            </w:r>
+            <w:r>
+              <w:rPr>
+                <w:noProof/>
+                <w:webHidden/>
+              </w:rPr>
+              <w:tab/>
+            </w:r>
+            <w:r>
+              <w:rPr>
+                <w:noProof/>
+                <w:webHidden/>
+              </w:rPr>
+              <w:fldChar w:fldCharType="begin"/>
+            </w:r>
+            <w:r>
+              <w:rPr>
+                <w:noProof/>
+                <w:webHidden/>
+              </w:rPr>
+              <w:instrText xml:space="preserve"> PAGEREF _Toc124174295 \h </w:instrText>
+            </w:r>
+            <w:r>
+              <w:rPr>
+                <w:noProof/>
+                <w:webHidden/>
+              </w:rPr>
+            </w:r>
+            <w:r>
+              <w:rPr>
+                <w:noProof/>
+                <w:webHidden/>
+              </w:rPr>
+              <w:fldChar w:fldCharType="separate"/>
+            </w:r>
+            <w:r>
+              <w:rPr>
+                <w:noProof/>
+                <w:webHidden/>
+              </w:rPr>
+              <w:t>5</w:t>
+            </w:r>
+            <w:r>
+              <w:rPr>
+                <w:noProof/>
+                <w:webHidden/>
+              </w:rPr>
+              <w:fldChar w:fldCharType="end"/>
+            </w:r>
+          </w:hyperlink>
+        </w:p>
+        <w:p>
+          <w:pPr>
+            <w:pStyle w:val="TM3"/>
+            <w:tabs>
+              <w:tab w:val="right" w:leader="dot" w:pos="9062"/>
+            </w:tabs>
+            <w:rPr>
+              <w:noProof/>
+            </w:rPr>
+          </w:pPr>
+          <w:hyperlink w:anchor="_Toc124174296" w:history="1">
+            <w:r>
+              <w:rPr>
+                <w:rStyle w:val="Lienhypertexte"/>
+                <w:noProof/>
+              </w:rPr>
+              <w:t>Présentation des diagrammes de classes</w:t>
+            </w:r>
+            <w:r>
+              <w:rPr>
+                <w:noProof/>
+                <w:webHidden/>
+              </w:rPr>
+              <w:tab/>
+            </w:r>
+            <w:r>
+              <w:rPr>
+                <w:noProof/>
+                <w:webHidden/>
+              </w:rPr>
+              <w:fldChar w:fldCharType="begin"/>
+            </w:r>
+            <w:r>
+              <w:rPr>
+                <w:noProof/>
+                <w:webHidden/>
+              </w:rPr>
+              <w:instrText xml:space="preserve"> PAGEREF _Toc124174296 \h </w:instrText>
+            </w:r>
+            <w:r>
+              <w:rPr>
+                <w:noProof/>
+                <w:webHidden/>
+              </w:rPr>
+            </w:r>
+            <w:r>
+              <w:rPr>
+                <w:noProof/>
+                <w:webHidden/>
+              </w:rPr>
+              <w:fldChar w:fldCharType="separate"/>
+            </w:r>
+            <w:r>
+              <w:rPr>
+                <w:noProof/>
+                <w:webHidden/>
+              </w:rPr>
+              <w:t>5</w:t>
+            </w:r>
+            <w:r>
+              <w:rPr>
+                <w:noProof/>
+                <w:webHidden/>
+              </w:rPr>
+              <w:fldChar w:fldCharType="end"/>
+            </w:r>
+          </w:hyperlink>
+        </w:p>
+        <w:p>
+          <w:pPr>
+            <w:pStyle w:val="TM2"/>
+            <w:tabs>
+              <w:tab w:val="right" w:leader="dot" w:pos="9062"/>
+            </w:tabs>
+            <w:rPr>
+              <w:noProof/>
+            </w:rPr>
+          </w:pPr>
+          <w:hyperlink w:anchor="_Toc124174297" w:history="1">
+            <w:r>
+              <w:rPr>
+                <w:rStyle w:val="Lienhypertexte"/>
+                <w:noProof/>
+              </w:rPr>
+              <w:t>1.2.1 Transcription de la demande en objectifs</w:t>
+            </w:r>
+            <w:r>
+              <w:rPr>
+                <w:noProof/>
+                <w:webHidden/>
+              </w:rPr>
+              <w:tab/>
+            </w:r>
+            <w:r>
+              <w:rPr>
+                <w:noProof/>
+                <w:webHidden/>
+              </w:rPr>
+              <w:fldChar w:fldCharType="begin"/>
+            </w:r>
+            <w:r>
+              <w:rPr>
+                <w:noProof/>
+                <w:webHidden/>
+              </w:rPr>
+              <w:instrText xml:space="preserve"> PAGEREF _Toc124174297 \h </w:instrText>
+            </w:r>
+            <w:r>
+              <w:rPr>
+                <w:noProof/>
+                <w:webHidden/>
+              </w:rPr>
+            </w:r>
+            <w:r>
+              <w:rPr>
+                <w:noProof/>
+                <w:webHidden/>
+              </w:rPr>
+              <w:fldChar w:fldCharType="separate"/>
+            </w:r>
+            <w:r>
+              <w:rPr>
+                <w:noProof/>
+                <w:webHidden/>
+              </w:rPr>
+              <w:t>5</w:t>
+            </w:r>
+            <w:r>
+              <w:rPr>
+                <w:noProof/>
+                <w:webHidden/>
+              </w:rPr>
+              <w:fldChar w:fldCharType="end"/>
+            </w:r>
+          </w:hyperlink>
+        </w:p>
+        <w:p>
+          <w:pPr>
+            <w:pStyle w:val="TM3"/>
+            <w:tabs>
+              <w:tab w:val="right" w:leader="dot" w:pos="9062"/>
+            </w:tabs>
+            <w:rPr>
+              <w:noProof/>
+            </w:rPr>
+          </w:pPr>
+          <w:hyperlink w:anchor="_Toc124174298" w:history="1">
+            <w:r>
+              <w:rPr>
+                <w:rStyle w:val="Lienhypertexte"/>
+                <w:noProof/>
+              </w:rPr>
+              <w:t>Récapitulatif des objectifs : A/ BD ; A/ Site ; C/ Hébergement</w:t>
+            </w:r>
+            <w:r>
+              <w:rPr>
+                <w:noProof/>
+                <w:webHidden/>
+              </w:rPr>
+              <w:tab/>
+            </w:r>
+            <w:r>
+              <w:rPr>
+                <w:noProof/>
+                <w:webHidden/>
+              </w:rPr>
+              <w:fldChar w:fldCharType="begin"/>
+            </w:r>
+            <w:r>
+              <w:rPr>
+                <w:noProof/>
+                <w:webHidden/>
+              </w:rPr>
+              <w:instrText xml:space="preserve"> PAGEREF _Toc124174298 \h </w:instrText>
+            </w:r>
+            <w:r>
+              <w:rPr>
+                <w:noProof/>
+                <w:webHidden/>
+              </w:rPr>
+            </w:r>
+            <w:r>
+              <w:rPr>
+                <w:noProof/>
+                <w:webHidden/>
+              </w:rPr>
+              <w:fldChar w:fldCharType="separate"/>
+            </w:r>
+            <w:r>
+              <w:rPr>
+                <w:noProof/>
+                <w:webHidden/>
+              </w:rPr>
+              <w:t>5</w:t>
+            </w:r>
+            <w:r>
+              <w:rPr>
+                <w:noProof/>
+                <w:webHidden/>
+              </w:rPr>
+              <w:fldChar w:fldCharType="end"/>
+            </w:r>
+          </w:hyperlink>
+        </w:p>
+        <w:p>
+          <w:pPr>
+            <w:pStyle w:val="TM1"/>
+            <w:tabs>
+              <w:tab w:val="left" w:pos="480"/>
+              <w:tab w:val="right" w:leader="dot" w:pos="9062"/>
+            </w:tabs>
+            <w:rPr>
+              <w:noProof/>
+            </w:rPr>
+          </w:pPr>
+          <w:hyperlink w:anchor="_Toc124174299" w:history="1">
+            <w:r>
+              <w:rPr>
+                <w:rStyle w:val="Lienhypertexte"/>
+                <w:noProof/>
+              </w:rPr>
+              <w:t>2</w:t>
+            </w:r>
+            <w:r>
+              <w:rPr>
+                <w:noProof/>
+              </w:rPr>
+              <w:tab/>
+            </w:r>
+            <w:r>
+              <w:rPr>
+                <w:rStyle w:val="Lienhypertexte"/>
+                <w:noProof/>
+              </w:rPr>
+              <w:t>– Réalisation technique : Méthodologie</w:t>
+            </w:r>
+            <w:r>
+              <w:rPr>
+                <w:noProof/>
+                <w:webHidden/>
+              </w:rPr>
+              <w:tab/>
+            </w:r>
+            <w:r>
+              <w:rPr>
+                <w:noProof/>
+                <w:webHidden/>
+              </w:rPr>
+              <w:fldChar w:fldCharType="begin"/>
+            </w:r>
+            <w:r>
+              <w:rPr>
+                <w:noProof/>
+                <w:webHidden/>
+              </w:rPr>
+              <w:instrText xml:space="preserve"> PAGEREF _Toc124174299 \h </w:instrText>
+            </w:r>
+            <w:r>
+              <w:rPr>
+                <w:noProof/>
+                <w:webHidden/>
+              </w:rPr>
+            </w:r>
+            <w:r>
+              <w:rPr>
+                <w:noProof/>
+                <w:webHidden/>
+              </w:rPr>
+              <w:fldChar w:fldCharType="separate"/>
+            </w:r>
+            <w:r>
+              <w:rPr>
+                <w:noProof/>
+                <w:webHidden/>
+              </w:rPr>
+              <w:t>6</w:t>
+            </w:r>
+            <w:r>
+              <w:rPr>
+                <w:noProof/>
+                <w:webHidden/>
+              </w:rPr>
+              <w:fldChar w:fldCharType="end"/>
+            </w:r>
+          </w:hyperlink>
+        </w:p>
+        <w:p>
+          <w:pPr>
+            <w:pStyle w:val="TM2"/>
+            <w:tabs>
+              <w:tab w:val="left" w:pos="880"/>
+              <w:tab w:val="right" w:leader="dot" w:pos="9062"/>
+            </w:tabs>
+            <w:rPr>
+              <w:noProof/>
+            </w:rPr>
+          </w:pPr>
+          <w:hyperlink w:anchor="_Toc124174300" w:history="1">
+            <w:r>
+              <w:rPr>
+                <w:rStyle w:val="Lienhypertexte"/>
+                <w:noProof/>
+              </w:rPr>
+              <w:t>2.1</w:t>
+            </w:r>
+            <w:r>
+              <w:rPr>
+                <w:noProof/>
+              </w:rPr>
+              <w:tab/>
+            </w:r>
+            <w:r>
+              <w:rPr>
+                <w:rStyle w:val="Lienhypertexte"/>
+                <w:noProof/>
+              </w:rPr>
+              <w:t>Orga de la GPO</w:t>
+            </w:r>
+            <w:r>
+              <w:rPr>
+                <w:noProof/>
+                <w:webHidden/>
+              </w:rPr>
+              <w:tab/>
+            </w:r>
+            <w:r>
+              <w:rPr>
+                <w:noProof/>
+                <w:webHidden/>
+              </w:rPr>
+              <w:fldChar w:fldCharType="begin"/>
+            </w:r>
+            <w:r>
+              <w:rPr>
+                <w:noProof/>
+                <w:webHidden/>
+              </w:rPr>
+              <w:instrText xml:space="preserve"> PAGEREF _Toc124174300 \h </w:instrText>
+            </w:r>
+            <w:r>
+              <w:rPr>
+                <w:noProof/>
+                <w:webHidden/>
+              </w:rPr>
+            </w:r>
+            <w:r>
+              <w:rPr>
+                <w:noProof/>
+                <w:webHidden/>
+              </w:rPr>
+              <w:fldChar w:fldCharType="separate"/>
+            </w:r>
+            <w:r>
+              <w:rPr>
+                <w:noProof/>
+                <w:webHidden/>
+              </w:rPr>
+              <w:t>6</w:t>
+            </w:r>
+            <w:r>
+              <w:rPr>
+                <w:noProof/>
+                <w:webHidden/>
+              </w:rPr>
+              <w:fldChar w:fldCharType="end"/>
+            </w:r>
+          </w:hyperlink>
+        </w:p>
+        <w:p>
+          <w:pPr>
+            <w:pStyle w:val="TM3"/>
+            <w:tabs>
+              <w:tab w:val="right" w:leader="dot" w:pos="9062"/>
+            </w:tabs>
+            <w:rPr>
+              <w:noProof/>
+            </w:rPr>
+          </w:pPr>
+          <w:hyperlink w:anchor="_Toc124174301" w:history="1">
+            <w:r>
+              <w:rPr>
+                <w:rStyle w:val="Lienhypertexte"/>
+                <w:noProof/>
+              </w:rPr>
+              <w:t>Présentation méthode agile</w:t>
+            </w:r>
+            <w:r>
+              <w:rPr>
+                <w:noProof/>
+                <w:webHidden/>
+              </w:rPr>
+              <w:tab/>
+            </w:r>
+            <w:r>
+              <w:rPr>
+                <w:noProof/>
+                <w:webHidden/>
+              </w:rPr>
+              <w:fldChar w:fldCharType="begin"/>
+            </w:r>
+            <w:r>
+              <w:rPr>
+                <w:noProof/>
+                <w:webHidden/>
+              </w:rPr>
+              <w:instrText xml:space="preserve"> PAGEREF _Toc124174301 \h </w:instrText>
+            </w:r>
+            <w:r>
+              <w:rPr>
+                <w:noProof/>
+                <w:webHidden/>
+              </w:rPr>
+            </w:r>
+            <w:r>
+              <w:rPr>
+                <w:noProof/>
+                <w:webHidden/>
+              </w:rPr>
+              <w:fldChar w:fldCharType="separate"/>
+            </w:r>
+            <w:r>
+              <w:rPr>
+                <w:noProof/>
+                <w:webHidden/>
+              </w:rPr>
+              <w:t>6</w:t>
+            </w:r>
+            <w:r>
+              <w:rPr>
+                <w:noProof/>
+                <w:webHidden/>
+              </w:rPr>
+              <w:fldChar w:fldCharType="end"/>
+            </w:r>
+          </w:hyperlink>
+        </w:p>
+        <w:p>
+          <w:pPr>
+            <w:pStyle w:val="TM3"/>
+            <w:tabs>
+              <w:tab w:val="right" w:leader="dot" w:pos="9062"/>
+            </w:tabs>
+            <w:rPr>
+              <w:noProof/>
+            </w:rPr>
+          </w:pPr>
+          <w:hyperlink w:anchor="_Toc124174302" w:history="1">
+            <w:r>
+              <w:rPr>
+                <w:rStyle w:val="Lienhypertexte"/>
+                <w:noProof/>
+              </w:rPr>
+              <w:t>Présentation du Gantt prévisionnel</w:t>
+            </w:r>
+            <w:r>
+              <w:rPr>
+                <w:noProof/>
+                <w:webHidden/>
+              </w:rPr>
+              <w:tab/>
+            </w:r>
+            <w:r>
+              <w:rPr>
+                <w:noProof/>
+                <w:webHidden/>
+              </w:rPr>
+              <w:fldChar w:fldCharType="begin"/>
+            </w:r>
+            <w:r>
+              <w:rPr>
+                <w:noProof/>
+                <w:webHidden/>
+              </w:rPr>
+              <w:instrText xml:space="preserve"> PAGEREF _Toc124174302 \h </w:instrText>
+            </w:r>
+            <w:r>
+              <w:rPr>
+                <w:noProof/>
+                <w:webHidden/>
+              </w:rPr>
+            </w:r>
+            <w:r>
+              <w:rPr>
+                <w:noProof/>
+                <w:webHidden/>
+              </w:rPr>
+              <w:fldChar w:fldCharType="separate"/>
+            </w:r>
+            <w:r>
+              <w:rPr>
+                <w:noProof/>
+                <w:webHidden/>
+              </w:rPr>
+              <w:t>6</w:t>
+            </w:r>
+            <w:r>
+              <w:rPr>
+                <w:noProof/>
+                <w:webHidden/>
+              </w:rPr>
+              <w:fldChar w:fldCharType="end"/>
+            </w:r>
+          </w:hyperlink>
+        </w:p>
+        <w:p>
+          <w:pPr>
+            <w:pStyle w:val="TM3"/>
+            <w:tabs>
+              <w:tab w:val="right" w:leader="dot" w:pos="9062"/>
+            </w:tabs>
+            <w:rPr>
+              <w:noProof/>
+            </w:rPr>
+          </w:pPr>
+          <w:hyperlink w:anchor="_Toc124174303" w:history="1">
+            <w:r>
+              <w:rPr>
+                <w:rStyle w:val="Lienhypertexte"/>
+                <w:noProof/>
+              </w:rPr>
+              <w:t>Présentation de la répartition des tâches et rôles</w:t>
+            </w:r>
+            <w:r>
+              <w:rPr>
+                <w:noProof/>
+                <w:webHidden/>
+              </w:rPr>
+              <w:tab/>
+            </w:r>
+            <w:r>
+              <w:rPr>
+                <w:noProof/>
+                <w:webHidden/>
+              </w:rPr>
+              <w:fldChar w:fldCharType="begin"/>
+            </w:r>
+            <w:r>
+              <w:rPr>
+                <w:noProof/>
+                <w:webHidden/>
+              </w:rPr>
+              <w:instrText xml:space="preserve"> PAGEREF _Toc124174303 \h </w:instrText>
+            </w:r>
+            <w:r>
+              <w:rPr>
+                <w:noProof/>
+                <w:webHidden/>
+              </w:rPr>
+            </w:r>
+            <w:r>
+              <w:rPr>
+                <w:noProof/>
+                <w:webHidden/>
+              </w:rPr>
+              <w:fldChar w:fldCharType="separate"/>
+            </w:r>
+            <w:r>
+              <w:rPr>
+                <w:noProof/>
+                <w:webHidden/>
+              </w:rPr>
+              <w:t>6</w:t>
+            </w:r>
+            <w:r>
+              <w:rPr>
+                <w:noProof/>
+                <w:webHidden/>
+              </w:rPr>
+              <w:fldChar w:fldCharType="end"/>
+            </w:r>
+          </w:hyperlink>
+        </w:p>
+        <w:p>
+          <w:pPr>
+            <w:pStyle w:val="TM2"/>
+            <w:tabs>
+              <w:tab w:val="right" w:leader="dot" w:pos="9062"/>
+            </w:tabs>
+            <w:rPr>
+              <w:noProof/>
+            </w:rPr>
+          </w:pPr>
+          <w:hyperlink w:anchor="_Toc124174304" w:history="1">
+            <w:r>
+              <w:rPr>
+                <w:rStyle w:val="Lienhypertexte"/>
+                <w:noProof/>
+              </w:rPr>
+              <w:t>Répartition des tâches</w:t>
+            </w:r>
+            <w:r>
+              <w:rPr>
+                <w:noProof/>
+                <w:webHidden/>
+              </w:rPr>
+              <w:tab/>
+            </w:r>
+            <w:r>
+              <w:rPr>
+                <w:noProof/>
+                <w:webHidden/>
+              </w:rPr>
+              <w:fldChar w:fldCharType="begin"/>
+            </w:r>
+            <w:r>
+              <w:rPr>
+                <w:noProof/>
+                <w:webHidden/>
+              </w:rPr>
+              <w:instrText xml:space="preserve"> PAGEREF _Toc124174304 \h </w:instrText>
+            </w:r>
+            <w:r>
+              <w:rPr>
+                <w:noProof/>
+                <w:webHidden/>
+              </w:rPr>
+            </w:r>
+            <w:r>
+              <w:rPr>
+                <w:noProof/>
+                <w:webHidden/>
+              </w:rPr>
+              <w:fldChar w:fldCharType="separate"/>
+            </w:r>
+            <w:r>
+              <w:rPr>
+                <w:noProof/>
+                <w:webHidden/>
+              </w:rPr>
+              <w:t>6</w:t>
+            </w:r>
+            <w:r>
+              <w:rPr>
+                <w:noProof/>
+                <w:webHidden/>
+              </w:rPr>
+              <w:fldChar w:fldCharType="end"/>
+            </w:r>
+          </w:hyperlink>
+        </w:p>
+        <w:p>
+          <w:pPr>
+            <w:pStyle w:val="TM2"/>
+            <w:tabs>
+              <w:tab w:val="left" w:pos="1100"/>
+              <w:tab w:val="right" w:leader="dot" w:pos="9062"/>
+            </w:tabs>
+            <w:rPr>
+              <w:noProof/>
+            </w:rPr>
+          </w:pPr>
+          <w:hyperlink w:anchor="_Toc124174305" w:history="1">
+            <w:r>
+              <w:rPr>
+                <w:rStyle w:val="Lienhypertexte"/>
+                <w:noProof/>
+              </w:rPr>
+              <w:t>2.1.2</w:t>
+            </w:r>
+            <w:r>
+              <w:rPr>
+                <w:noProof/>
+              </w:rPr>
+              <w:tab/>
+            </w:r>
+            <w:r>
+              <w:rPr>
+                <w:rStyle w:val="Lienhypertexte"/>
+                <w:noProof/>
+              </w:rPr>
+              <w:t>Contrat d’équipe</w:t>
+            </w:r>
+            <w:r>
+              <w:rPr>
+                <w:noProof/>
+                <w:webHidden/>
+              </w:rPr>
+              <w:tab/>
+            </w:r>
+            <w:r>
+              <w:rPr>
+                <w:noProof/>
+                <w:webHidden/>
+              </w:rPr>
+              <w:fldChar w:fldCharType="begin"/>
+            </w:r>
+            <w:r>
+              <w:rPr>
+                <w:noProof/>
+                <w:webHidden/>
+              </w:rPr>
+              <w:instrText xml:space="preserve"> PAGEREF _Toc124174305 \h </w:instrText>
+            </w:r>
+            <w:r>
+              <w:rPr>
+                <w:noProof/>
+                <w:webHidden/>
+              </w:rPr>
+            </w:r>
+            <w:r>
+              <w:rPr>
+                <w:noProof/>
+                <w:webHidden/>
+              </w:rPr>
+              <w:fldChar w:fldCharType="separate"/>
+            </w:r>
+            <w:r>
+              <w:rPr>
+                <w:noProof/>
+                <w:webHidden/>
+              </w:rPr>
+              <w:t>6</w:t>
+            </w:r>
+            <w:r>
+              <w:rPr>
+                <w:noProof/>
+                <w:webHidden/>
+              </w:rPr>
+              <w:fldChar w:fldCharType="end"/>
+            </w:r>
+          </w:hyperlink>
+        </w:p>
+        <w:p>
+          <w:pPr>
+            <w:pStyle w:val="TM3"/>
+            <w:tabs>
+              <w:tab w:val="right" w:leader="dot" w:pos="9062"/>
+            </w:tabs>
+            <w:rPr>
+              <w:noProof/>
+            </w:rPr>
+          </w:pPr>
+          <w:hyperlink w:anchor="_Toc124174306" w:history="1">
+            <w:r>
+              <w:rPr>
+                <w:rStyle w:val="Lienhypertexte"/>
+                <w:noProof/>
+              </w:rPr>
+              <w:t>Processus et planning des réunions</w:t>
+            </w:r>
+            <w:r>
+              <w:rPr>
+                <w:noProof/>
+                <w:webHidden/>
+              </w:rPr>
+              <w:tab/>
+            </w:r>
+            <w:r>
+              <w:rPr>
+                <w:noProof/>
+                <w:webHidden/>
+              </w:rPr>
+              <w:fldChar w:fldCharType="begin"/>
+            </w:r>
+            <w:r>
+              <w:rPr>
+                <w:noProof/>
+                <w:webHidden/>
+              </w:rPr>
+              <w:instrText xml:space="preserve"> PAGEREF _Toc124174306 \h </w:instrText>
+            </w:r>
+            <w:r>
+              <w:rPr>
+                <w:noProof/>
+                <w:webHidden/>
+              </w:rPr>
+            </w:r>
+            <w:r>
+              <w:rPr>
+                <w:noProof/>
+                <w:webHidden/>
+              </w:rPr>
+              <w:fldChar w:fldCharType="separate"/>
+            </w:r>
+            <w:r>
+              <w:rPr>
+                <w:noProof/>
+                <w:webHidden/>
+              </w:rPr>
+              <w:t>6</w:t>
+            </w:r>
+            <w:r>
+              <w:rPr>
+                <w:noProof/>
+                <w:webHidden/>
+              </w:rPr>
+              <w:fldChar w:fldCharType="end"/>
+            </w:r>
+          </w:hyperlink>
+        </w:p>
+        <w:p>
+          <w:pPr>
+            <w:pStyle w:val="TM3"/>
+            <w:tabs>
+              <w:tab w:val="right" w:leader="dot" w:pos="9062"/>
+            </w:tabs>
+            <w:rPr>
+              <w:noProof/>
+            </w:rPr>
+          </w:pPr>
+          <w:hyperlink w:anchor="_Toc124174307" w:history="1">
+            <w:r>
+              <w:rPr>
+                <w:rStyle w:val="Lienhypertexte"/>
+                <w:noProof/>
+              </w:rPr>
+              <w:t>Processus de prise de décision</w:t>
+            </w:r>
+            <w:r>
+              <w:rPr>
+                <w:noProof/>
+                <w:webHidden/>
+              </w:rPr>
+              <w:tab/>
+            </w:r>
+            <w:r>
+              <w:rPr>
+                <w:noProof/>
+                <w:webHidden/>
+              </w:rPr>
+              <w:fldChar w:fldCharType="begin"/>
+            </w:r>
+            <w:r>
+              <w:rPr>
+                <w:noProof/>
+                <w:webHidden/>
+              </w:rPr>
+              <w:instrText xml:space="preserve"> PAGEREF _Toc124174307 \h </w:instrText>
+            </w:r>
+            <w:r>
+              <w:rPr>
+                <w:noProof/>
+                <w:webHidden/>
+              </w:rPr>
+            </w:r>
+            <w:r>
+              <w:rPr>
+                <w:noProof/>
+                <w:webHidden/>
+              </w:rPr>
+              <w:fldChar w:fldCharType="separate"/>
+            </w:r>
+            <w:r>
+              <w:rPr>
+                <w:noProof/>
+                <w:webHidden/>
+              </w:rPr>
+              <w:t>6</w:t>
+            </w:r>
+            <w:r>
+              <w:rPr>
+                <w:noProof/>
+                <w:webHidden/>
+              </w:rPr>
+              <w:fldChar w:fldCharType="end"/>
+            </w:r>
+          </w:hyperlink>
+        </w:p>
+        <w:p>
+          <w:pPr>
+            <w:pStyle w:val="TM3"/>
+            <w:tabs>
+              <w:tab w:val="right" w:leader="dot" w:pos="9062"/>
+            </w:tabs>
+            <w:rPr>
+              <w:noProof/>
+            </w:rPr>
+          </w:pPr>
+          <w:hyperlink w:anchor="_Toc124174308" w:history="1">
+            <w:r>
+              <w:rPr>
+                <w:rStyle w:val="Lienhypertexte"/>
+                <w:noProof/>
+              </w:rPr>
+              <w:t>Processus de mis en commun</w:t>
+            </w:r>
+            <w:r>
+              <w:rPr>
+                <w:noProof/>
+                <w:webHidden/>
+              </w:rPr>
+              <w:tab/>
+            </w:r>
+            <w:r>
+              <w:rPr>
+                <w:noProof/>
+                <w:webHidden/>
+              </w:rPr>
+              <w:fldChar w:fldCharType="begin"/>
+            </w:r>
+            <w:r>
+              <w:rPr>
+                <w:noProof/>
+                <w:webHidden/>
+              </w:rPr>
+              <w:instrText xml:space="preserve"> PAGEREF _Toc124174308 \h </w:instrText>
+            </w:r>
+            <w:r>
+              <w:rPr>
+                <w:noProof/>
+                <w:webHidden/>
+              </w:rPr>
+            </w:r>
+            <w:r>
+              <w:rPr>
+                <w:noProof/>
+                <w:webHidden/>
+              </w:rPr>
+              <w:fldChar w:fldCharType="separate"/>
+            </w:r>
+            <w:r>
+              <w:rPr>
+                <w:noProof/>
+                <w:webHidden/>
+              </w:rPr>
+              <w:t>6</w:t>
+            </w:r>
+            <w:r>
+              <w:rPr>
+                <w:noProof/>
+                <w:webHidden/>
+              </w:rPr>
+              <w:fldChar w:fldCharType="end"/>
+            </w:r>
+          </w:hyperlink>
+        </w:p>
+        <w:p>
+          <w:pPr>
+            <w:pStyle w:val="TM2"/>
+            <w:tabs>
+              <w:tab w:val="left" w:pos="1100"/>
+              <w:tab w:val="right" w:leader="dot" w:pos="9062"/>
+            </w:tabs>
+            <w:rPr>
+              <w:noProof/>
+            </w:rPr>
+          </w:pPr>
+          <w:hyperlink w:anchor="_Toc124174309" w:history="1">
+            <w:r>
+              <w:rPr>
+                <w:rStyle w:val="Lienhypertexte"/>
+                <w:noProof/>
+              </w:rPr>
+              <w:t>2.1.3</w:t>
+            </w:r>
+            <w:r>
+              <w:rPr>
+                <w:noProof/>
+              </w:rPr>
+              <w:tab/>
+            </w:r>
+            <w:r>
+              <w:rPr>
+                <w:rStyle w:val="Lienhypertexte"/>
+                <w:noProof/>
+              </w:rPr>
+              <w:t>Outils de communication</w:t>
+            </w:r>
+            <w:r>
+              <w:rPr>
+                <w:noProof/>
+                <w:webHidden/>
+              </w:rPr>
+              <w:tab/>
+            </w:r>
+            <w:r>
+              <w:rPr>
+                <w:noProof/>
+                <w:webHidden/>
+              </w:rPr>
+              <w:fldChar w:fldCharType="begin"/>
+            </w:r>
+            <w:r>
+              <w:rPr>
+                <w:noProof/>
+                <w:webHidden/>
+              </w:rPr>
+              <w:instrText xml:space="preserve"> PAGEREF _Toc124174309 \h </w:instrText>
+            </w:r>
+            <w:r>
+              <w:rPr>
+                <w:noProof/>
+                <w:webHidden/>
+              </w:rPr>
+            </w:r>
+            <w:r>
+              <w:rPr>
+                <w:noProof/>
+                <w:webHidden/>
+              </w:rPr>
+              <w:fldChar w:fldCharType="separate"/>
+            </w:r>
+            <w:r>
+              <w:rPr>
+                <w:noProof/>
+                <w:webHidden/>
+              </w:rPr>
+              <w:t>6</w:t>
+            </w:r>
+            <w:r>
+              <w:rPr>
+                <w:noProof/>
+                <w:webHidden/>
+              </w:rPr>
+              <w:fldChar w:fldCharType="end"/>
+            </w:r>
+          </w:hyperlink>
+        </w:p>
+        <w:p>
+          <w:pPr>
+            <w:pStyle w:val="TM3"/>
+            <w:tabs>
+              <w:tab w:val="right" w:leader="dot" w:pos="9062"/>
+            </w:tabs>
+            <w:rPr>
+              <w:noProof/>
+            </w:rPr>
+          </w:pPr>
+          <w:hyperlink w:anchor="_Toc124174310" w:history="1">
+            <w:r>
+              <w:rPr>
+                <w:rStyle w:val="Lienhypertexte"/>
+                <w:noProof/>
+              </w:rPr>
+              <w:t>Presentation des outils de comm avec les clients</w:t>
+            </w:r>
+            <w:r>
+              <w:rPr>
+                <w:noProof/>
+                <w:webHidden/>
+              </w:rPr>
+              <w:tab/>
+            </w:r>
+            <w:r>
+              <w:rPr>
+                <w:noProof/>
+                <w:webHidden/>
+              </w:rPr>
+              <w:fldChar w:fldCharType="begin"/>
+            </w:r>
+            <w:r>
+              <w:rPr>
+                <w:noProof/>
+                <w:webHidden/>
+              </w:rPr>
+              <w:instrText xml:space="preserve"> PAGEREF _Toc124174310 \h </w:instrText>
+            </w:r>
+            <w:r>
+              <w:rPr>
+                <w:noProof/>
+                <w:webHidden/>
+              </w:rPr>
+            </w:r>
+            <w:r>
+              <w:rPr>
+                <w:noProof/>
+                <w:webHidden/>
+              </w:rPr>
+              <w:fldChar w:fldCharType="separate"/>
+            </w:r>
+            <w:r>
+              <w:rPr>
+                <w:noProof/>
+                <w:webHidden/>
+              </w:rPr>
+              <w:t>6</w:t>
+            </w:r>
+            <w:r>
+              <w:rPr>
+                <w:noProof/>
+                <w:webHidden/>
+              </w:rPr>
+              <w:fldChar w:fldCharType="end"/>
+            </w:r>
+          </w:hyperlink>
+        </w:p>
+        <w:p>
+          <w:pPr>
+            <w:pStyle w:val="TM3"/>
+            <w:tabs>
+              <w:tab w:val="right" w:leader="dot" w:pos="9062"/>
+            </w:tabs>
+            <w:rPr>
+              <w:noProof/>
+            </w:rPr>
+          </w:pPr>
+          <w:hyperlink w:anchor="_Toc124174311" w:history="1">
+            <w:r>
+              <w:rPr>
+                <w:rStyle w:val="Lienhypertexte"/>
+                <w:noProof/>
+              </w:rPr>
+              <w:t>Presentation des outils de comm avec le superviseur</w:t>
+            </w:r>
+            <w:r>
+              <w:rPr>
+                <w:noProof/>
+                <w:webHidden/>
+              </w:rPr>
+              <w:tab/>
+            </w:r>
+            <w:r>
+              <w:rPr>
+                <w:noProof/>
+                <w:webHidden/>
+              </w:rPr>
+              <w:fldChar w:fldCharType="begin"/>
+            </w:r>
+            <w:r>
+              <w:rPr>
+                <w:noProof/>
+                <w:webHidden/>
+              </w:rPr>
+              <w:instrText xml:space="preserve"> PAGEREF _Toc124174311 \h </w:instrText>
+            </w:r>
+            <w:r>
+              <w:rPr>
+                <w:noProof/>
+                <w:webHidden/>
+              </w:rPr>
+            </w:r>
+            <w:r>
+              <w:rPr>
+                <w:noProof/>
+                <w:webHidden/>
+              </w:rPr>
+              <w:fldChar w:fldCharType="separate"/>
+            </w:r>
+            <w:r>
+              <w:rPr>
+                <w:noProof/>
+                <w:webHidden/>
+              </w:rPr>
+              <w:t>6</w:t>
+            </w:r>
+            <w:r>
+              <w:rPr>
+                <w:noProof/>
+                <w:webHidden/>
+              </w:rPr>
+              <w:fldChar w:fldCharType="end"/>
+            </w:r>
+          </w:hyperlink>
+        </w:p>
+        <w:p>
+          <w:pPr>
+            <w:pStyle w:val="TM3"/>
+            <w:tabs>
+              <w:tab w:val="right" w:leader="dot" w:pos="9062"/>
+            </w:tabs>
+            <w:rPr>
+              <w:noProof/>
+            </w:rPr>
+          </w:pPr>
+          <w:hyperlink w:anchor="_Toc124174312" w:history="1">
+            <w:r>
+              <w:rPr>
+                <w:rStyle w:val="Lienhypertexte"/>
+                <w:noProof/>
+              </w:rPr>
+              <w:t>Presentation des outils de comm entre l’équipe</w:t>
+            </w:r>
+            <w:r>
+              <w:rPr>
+                <w:noProof/>
+                <w:webHidden/>
+              </w:rPr>
+              <w:tab/>
+            </w:r>
+            <w:r>
+              <w:rPr>
+                <w:noProof/>
+                <w:webHidden/>
+              </w:rPr>
+              <w:fldChar w:fldCharType="begin"/>
+            </w:r>
+            <w:r>
+              <w:rPr>
+                <w:noProof/>
+                <w:webHidden/>
+              </w:rPr>
+              <w:instrText xml:space="preserve"> PAGEREF _Toc124174312 \h </w:instrText>
+            </w:r>
+            <w:r>
+              <w:rPr>
+                <w:noProof/>
+                <w:webHidden/>
+              </w:rPr>
+            </w:r>
+            <w:r>
+              <w:rPr>
+                <w:noProof/>
+                <w:webHidden/>
+              </w:rPr>
+              <w:fldChar w:fldCharType="separate"/>
+            </w:r>
+            <w:r>
+              <w:rPr>
+                <w:noProof/>
+                <w:webHidden/>
+              </w:rPr>
+              <w:t>6</w:t>
+            </w:r>
+            <w:r>
+              <w:rPr>
+                <w:noProof/>
+                <w:webHidden/>
+              </w:rPr>
+              <w:fldChar w:fldCharType="end"/>
+            </w:r>
+          </w:hyperlink>
+        </w:p>
+        <w:p>
+          <w:pPr>
+            <w:pStyle w:val="TM2"/>
+            <w:tabs>
+              <w:tab w:val="left" w:pos="880"/>
+              <w:tab w:val="right" w:leader="dot" w:pos="9062"/>
+            </w:tabs>
+            <w:rPr>
+              <w:noProof/>
+            </w:rPr>
+          </w:pPr>
+          <w:hyperlink w:anchor="_Toc124174313" w:history="1">
+            <w:r>
+              <w:rPr>
+                <w:rStyle w:val="Lienhypertexte"/>
+                <w:noProof/>
+              </w:rPr>
+              <w:t>2.2</w:t>
+            </w:r>
+            <w:r>
+              <w:rPr>
+                <w:noProof/>
+              </w:rPr>
+              <w:tab/>
+            </w:r>
+            <w:r>
+              <w:rPr>
+                <w:rStyle w:val="Lienhypertexte"/>
+                <w:noProof/>
+              </w:rPr>
+              <w:t>Justification des choix et description des technologies</w:t>
+            </w:r>
+            <w:r>
+              <w:rPr>
+                <w:noProof/>
+                <w:webHidden/>
+              </w:rPr>
+              <w:tab/>
+            </w:r>
+            <w:r>
+              <w:rPr>
+                <w:noProof/>
+                <w:webHidden/>
+              </w:rPr>
+              <w:fldChar w:fldCharType="begin"/>
+            </w:r>
+            <w:r>
+              <w:rPr>
+                <w:noProof/>
+                <w:webHidden/>
+              </w:rPr>
+              <w:instrText xml:space="preserve"> PAGEREF _Toc124174313 \h </w:instrText>
+            </w:r>
+            <w:r>
+              <w:rPr>
+                <w:noProof/>
+                <w:webHidden/>
+              </w:rPr>
+            </w:r>
+            <w:r>
+              <w:rPr>
+                <w:noProof/>
+                <w:webHidden/>
+              </w:rPr>
+              <w:fldChar w:fldCharType="separate"/>
+            </w:r>
+            <w:r>
+              <w:rPr>
+                <w:noProof/>
+                <w:webHidden/>
+              </w:rPr>
+              <w:t>6</w:t>
+            </w:r>
+            <w:r>
+              <w:rPr>
+                <w:noProof/>
+                <w:webHidden/>
+              </w:rPr>
+              <w:fldChar w:fldCharType="end"/>
+            </w:r>
+          </w:hyperlink>
+        </w:p>
+        <w:p>
+          <w:pPr>
+            <w:pStyle w:val="TM3"/>
+            <w:tabs>
+              <w:tab w:val="right" w:leader="dot" w:pos="9062"/>
+            </w:tabs>
+            <w:rPr>
+              <w:noProof/>
+            </w:rPr>
+          </w:pPr>
+          <w:hyperlink w:anchor="_Toc124174314" w:history="1">
+            <w:r>
+              <w:rPr>
+                <w:rStyle w:val="Lienhypertexte"/>
+                <w:noProof/>
+              </w:rPr>
+              <w:t>Présentation des contraintes technique (les techno imposés)</w:t>
+            </w:r>
+            <w:r>
+              <w:rPr>
+                <w:noProof/>
+                <w:webHidden/>
+              </w:rPr>
+              <w:tab/>
+            </w:r>
+            <w:r>
+              <w:rPr>
+                <w:noProof/>
+                <w:webHidden/>
+              </w:rPr>
+              <w:fldChar w:fldCharType="begin"/>
+            </w:r>
+            <w:r>
+              <w:rPr>
+                <w:noProof/>
+                <w:webHidden/>
+              </w:rPr>
+              <w:instrText xml:space="preserve"> PAGEREF _Toc124174314 \h </w:instrText>
+            </w:r>
+            <w:r>
+              <w:rPr>
+                <w:noProof/>
+                <w:webHidden/>
+              </w:rPr>
+            </w:r>
+            <w:r>
+              <w:rPr>
+                <w:noProof/>
+                <w:webHidden/>
+              </w:rPr>
+              <w:fldChar w:fldCharType="separate"/>
+            </w:r>
+            <w:r>
+              <w:rPr>
+                <w:noProof/>
+                <w:webHidden/>
+              </w:rPr>
+              <w:t>6</w:t>
+            </w:r>
+            <w:r>
+              <w:rPr>
+                <w:noProof/>
+                <w:webHidden/>
+              </w:rPr>
+              <w:fldChar w:fldCharType="end"/>
+            </w:r>
+          </w:hyperlink>
+        </w:p>
+        <w:p>
+          <w:pPr>
+            <w:pStyle w:val="TM3"/>
+            <w:tabs>
+              <w:tab w:val="right" w:leader="dot" w:pos="9062"/>
+            </w:tabs>
+            <w:rPr>
+              <w:noProof/>
+            </w:rPr>
+          </w:pPr>
+          <w:hyperlink w:anchor="_Toc124174315" w:history="1">
+            <w:r>
+              <w:rPr>
+                <w:rStyle w:val="Lienhypertexte"/>
+                <w:noProof/>
+              </w:rPr>
+              <w:t>Justification des choix techniques effectués par l’équipe (Avantages inconvénients).</w:t>
+            </w:r>
+            <w:r>
+              <w:rPr>
+                <w:noProof/>
+                <w:webHidden/>
+              </w:rPr>
+              <w:tab/>
+            </w:r>
+            <w:r>
+              <w:rPr>
+                <w:noProof/>
+                <w:webHidden/>
+              </w:rPr>
+              <w:fldChar w:fldCharType="begin"/>
+            </w:r>
+            <w:r>
+              <w:rPr>
+                <w:noProof/>
+                <w:webHidden/>
+              </w:rPr>
+              <w:instrText xml:space="preserve"> PAGEREF _Toc124174315 \h </w:instrText>
+            </w:r>
+            <w:r>
+              <w:rPr>
+                <w:noProof/>
+                <w:webHidden/>
+              </w:rPr>
+            </w:r>
+            <w:r>
+              <w:rPr>
+                <w:noProof/>
+                <w:webHidden/>
+              </w:rPr>
+              <w:fldChar w:fldCharType="separate"/>
+            </w:r>
+            <w:r>
+              <w:rPr>
+                <w:noProof/>
+                <w:webHidden/>
+              </w:rPr>
+              <w:t>6</w:t>
+            </w:r>
+            <w:r>
+              <w:rPr>
+                <w:noProof/>
+                <w:webHidden/>
+              </w:rPr>
+              <w:fldChar w:fldCharType="end"/>
+            </w:r>
+          </w:hyperlink>
+        </w:p>
+        <w:p>
           <w:r>
             <w:rPr>
               <w:b/>
@@ -77,18 +2957,22 @@
       <w:pPr>
         <w:pStyle w:val="Titre1"/>
       </w:pPr>
+      <w:bookmarkStart w:id="0" w:name="_Toc124174275"/>
       <w:r>
         <w:lastRenderedPageBreak/>
         <w:t>Introduction</w:t>
       </w:r>
+      <w:bookmarkEnd w:id="0"/>
     </w:p>
     <w:p>
       <w:pPr>
         <w:pStyle w:val="Titre2"/>
       </w:pPr>
+      <w:bookmarkStart w:id="1" w:name="_Toc124174276"/>
       <w:r>
         <w:t>Présentation projet</w:t>
       </w:r>
+      <w:bookmarkEnd w:id="1"/>
     </w:p>
     <w:p>
       <w:pPr>
@@ -129,9 +3013,11 @@
       <w:pPr>
         <w:pStyle w:val="Titre2"/>
       </w:pPr>
+      <w:bookmarkStart w:id="2" w:name="_Toc124174277"/>
       <w:r>
         <w:t>Accroche</w:t>
       </w:r>
+      <w:bookmarkEnd w:id="2"/>
     </w:p>
     <w:p>
       <w:r>
@@ -160,9 +3046,11 @@
       <w:pPr>
         <w:pStyle w:val="Titre2"/>
       </w:pPr>
+      <w:bookmarkStart w:id="3" w:name="_Toc124174278"/>
       <w:r>
         <w:t>Problématique</w:t>
       </w:r>
+      <w:bookmarkEnd w:id="3"/>
     </w:p>
     <w:p>
       <w:r>
@@ -205,9 +3093,11 @@
       <w:pPr>
         <w:pStyle w:val="Titre2"/>
       </w:pPr>
+      <w:bookmarkStart w:id="4" w:name="_Toc124174279"/>
       <w:r>
         <w:t>Plan</w:t>
       </w:r>
+      <w:bookmarkEnd w:id="4"/>
     </w:p>
     <w:p>
       <w:r>
@@ -243,9 +3133,11 @@
       <w:pPr>
         <w:pStyle w:val="Titre1"/>
       </w:pPr>
+      <w:bookmarkStart w:id="5" w:name="_Toc124174280"/>
       <w:r>
         <w:t>1 – Analyse besoins &amp; moyens</w:t>
       </w:r>
+      <w:bookmarkEnd w:id="5"/>
     </w:p>
     <w:p>
       <w:r>
@@ -283,26 +3175,32 @@
           <w:numId w:val="1"/>
         </w:numPr>
       </w:pPr>
+      <w:bookmarkStart w:id="6" w:name="_Toc124174281"/>
       <w:r>
         <w:lastRenderedPageBreak/>
         <w:t>Analyse de la demande</w:t>
       </w:r>
+      <w:bookmarkEnd w:id="6"/>
     </w:p>
     <w:p>
       <w:pPr>
         <w:pStyle w:val="Titre2"/>
       </w:pPr>
+      <w:bookmarkStart w:id="7" w:name="_Toc124174282"/>
       <w:r>
         <w:t>Présentation client</w:t>
       </w:r>
+      <w:bookmarkEnd w:id="7"/>
     </w:p>
     <w:p>
       <w:pPr>
         <w:pStyle w:val="Titre3"/>
       </w:pPr>
+      <w:bookmarkStart w:id="8" w:name="_Toc124174283"/>
       <w:r>
         <w:t>Domaine d’activité</w:t>
       </w:r>
+      <w:bookmarkEnd w:id="8"/>
     </w:p>
     <w:p>
       <w:r>
@@ -332,9 +3230,11 @@
       <w:pPr>
         <w:pStyle w:val="Titre3"/>
       </w:pPr>
+      <w:bookmarkStart w:id="9" w:name="_Toc124174284"/>
       <w:r>
         <w:t>Composition</w:t>
       </w:r>
+      <w:bookmarkEnd w:id="9"/>
     </w:p>
     <w:p>
       <w:r>
@@ -402,9 +3302,11 @@
       <w:pPr>
         <w:pStyle w:val="Titre3"/>
       </w:pPr>
+      <w:bookmarkStart w:id="10" w:name="_Toc124174285"/>
       <w:r>
         <w:t>Historique</w:t>
       </w:r>
+      <w:bookmarkEnd w:id="10"/>
     </w:p>
     <w:p>
       <w:r>
@@ -421,20 +3323,23 @@
       <w:pPr>
         <w:pStyle w:val="Titre2"/>
       </w:pPr>
+      <w:bookmarkStart w:id="11" w:name="_Toc124174286"/>
       <w:r>
         <w:t>Fonctionnement de l’existant</w:t>
       </w:r>
+      <w:bookmarkEnd w:id="11"/>
     </w:p>
     <w:p>
       <w:pPr>
         <w:pStyle w:val="Titre3"/>
       </w:pPr>
+      <w:bookmarkStart w:id="12" w:name="_Toc124174287"/>
       <w:r>
         <w:t>Présentation des sites existant</w:t>
       </w:r>
-    </w:p>
-    <w:p>
-      <w:bookmarkStart w:id="0" w:name="_GoBack"/>
+      <w:bookmarkEnd w:id="12"/>
+    </w:p>
+    <w:p>
       <w:r>
         <w:t xml:space="preserve">Ce premier site développé en 2012 </w:t>
       </w:r>
@@ -447,7 +3352,6 @@
       <w:r>
         <w:t xml:space="preserve"> choisie pour développer un nouveau site web. </w:t>
       </w:r>
-      <w:bookmarkEnd w:id="0"/>
     </w:p>
     <w:p>
       <w:pPr>
@@ -457,20 +3361,24 @@
           <w:numId w:val="1"/>
         </w:numPr>
       </w:pPr>
+      <w:bookmarkStart w:id="13" w:name="_Toc124174288"/>
       <w:r>
         <w:t>Utilisation prévue</w:t>
       </w:r>
+      <w:bookmarkEnd w:id="13"/>
     </w:p>
     <w:p>
       <w:pPr>
         <w:pStyle w:val="Titre3"/>
       </w:pPr>
+      <w:bookmarkStart w:id="14" w:name="_Toc124174289"/>
       <w:r>
         <w:t xml:space="preserve">Présentation </w:t>
       </w:r>
       <w:r>
         <w:t>des maquettes</w:t>
       </w:r>
+      <w:bookmarkEnd w:id="14"/>
     </w:p>
     <w:p>
       <w:r>
@@ -510,9 +3418,11 @@
       <w:pPr>
         <w:pStyle w:val="Titre3"/>
       </w:pPr>
+      <w:bookmarkStart w:id="15" w:name="_Toc124174290"/>
       <w:r>
         <w:t>Présentation des UC</w:t>
       </w:r>
+      <w:bookmarkEnd w:id="15"/>
     </w:p>
     <w:p>
       <w:r>
@@ -547,6 +3457,7 @@
       <w:pPr>
         <w:pStyle w:val="Titre2"/>
       </w:pPr>
+      <w:bookmarkStart w:id="16" w:name="_Toc124174291"/>
       <w:r>
         <w:t>1.</w:t>
       </w:r>
@@ -556,25 +3467,30 @@
       <w:r>
         <w:t>Définition des contraintes techniques et des objectifs</w:t>
       </w:r>
+      <w:bookmarkEnd w:id="16"/>
     </w:p>
     <w:p>
       <w:pPr>
         <w:pStyle w:val="Titre2"/>
       </w:pPr>
+      <w:bookmarkStart w:id="17" w:name="_Toc124174292"/>
       <w:r>
         <w:t xml:space="preserve">1.2.1 </w:t>
       </w:r>
       <w:r>
         <w:t>Contexte technique</w:t>
       </w:r>
+      <w:bookmarkEnd w:id="17"/>
     </w:p>
     <w:p>
       <w:pPr>
         <w:pStyle w:val="Titre3"/>
       </w:pPr>
+      <w:bookmarkStart w:id="18" w:name="_Toc124174293"/>
       <w:r>
         <w:t>Présentation de l’arborescence du site</w:t>
       </w:r>
+      <w:bookmarkEnd w:id="18"/>
     </w:p>
     <w:p>
       <w:r>
@@ -623,25 +3539,34 @@
       <w:pPr>
         <w:pStyle w:val="Titre3"/>
       </w:pPr>
+      <w:bookmarkStart w:id="19" w:name="_Toc124174294"/>
       <w:r>
         <w:t>Présentation du SEP</w:t>
       </w:r>
+      <w:bookmarkEnd w:id="19"/>
     </w:p>
     <w:p>
       <w:pPr>
         <w:pStyle w:val="Titre3"/>
       </w:pPr>
-      <w:r>
-        <w:t xml:space="preserve">Présentation du schéma </w:t>
+      <w:bookmarkStart w:id="20" w:name="_Toc124174295"/>
+      <w:r>
+        <w:t>Présentation du schéma</w:t>
+      </w:r>
+      <w:bookmarkEnd w:id="20"/>
+      <w:r>
+        <w:t xml:space="preserve"> </w:t>
       </w:r>
     </w:p>
     <w:p>
       <w:pPr>
         <w:pStyle w:val="Titre3"/>
       </w:pPr>
+      <w:bookmarkStart w:id="21" w:name="_Toc124174296"/>
       <w:r>
         <w:t>Présentation des diagrammes de classes</w:t>
       </w:r>
+      <w:bookmarkEnd w:id="21"/>
     </w:p>
     <w:p>
       <w:pPr>
@@ -655,6 +3580,7 @@
       <w:pPr>
         <w:pStyle w:val="Titre2"/>
       </w:pPr>
+      <w:bookmarkStart w:id="22" w:name="_Toc124174297"/>
       <w:r>
         <w:t>1</w:t>
       </w:r>
@@ -664,11 +3590,13 @@
       <w:r>
         <w:t>Transcription de la demande en objectifs</w:t>
       </w:r>
+      <w:bookmarkEnd w:id="22"/>
     </w:p>
     <w:p>
       <w:pPr>
         <w:pStyle w:val="Titre3"/>
       </w:pPr>
+      <w:bookmarkStart w:id="23" w:name="_Toc124174298"/>
       <w:r>
         <w:t>Récap</w:t>
       </w:r>
@@ -678,6 +3606,7 @@
       <w:r>
         <w:t xml:space="preserve"> des objectifs : A/ BD ; A/ Site ; C/ Hébergement</w:t>
       </w:r>
+      <w:bookmarkEnd w:id="23"/>
     </w:p>
     <w:p>
       <w:r>
@@ -692,10 +3621,12 @@
           <w:numId w:val="1"/>
         </w:numPr>
       </w:pPr>
+      <w:bookmarkStart w:id="24" w:name="_Toc124174299"/>
       <w:r>
         <w:lastRenderedPageBreak/>
         <w:t>– Réalisation technique : Méthodologie</w:t>
       </w:r>
+      <w:bookmarkEnd w:id="24"/>
     </w:p>
     <w:p>
       <w:pPr>
@@ -705,6 +3636,7 @@
           <w:numId w:val="1"/>
         </w:numPr>
       </w:pPr>
+      <w:bookmarkStart w:id="25" w:name="_Toc124174300"/>
       <w:proofErr w:type="spellStart"/>
       <w:r>
         <w:t>Orga</w:t>
@@ -713,14 +3645,17 @@
       <w:r>
         <w:t xml:space="preserve"> de la GPO</w:t>
       </w:r>
+      <w:bookmarkEnd w:id="25"/>
     </w:p>
     <w:p>
       <w:pPr>
         <w:pStyle w:val="Titre3"/>
       </w:pPr>
+      <w:bookmarkStart w:id="26" w:name="_Toc124174301"/>
       <w:r>
         <w:t>Présentation méthode agile</w:t>
       </w:r>
+      <w:bookmarkEnd w:id="26"/>
     </w:p>
     <w:p>
       <w:r>
@@ -734,25 +3669,72 @@
       <w:pPr>
         <w:pStyle w:val="Titre3"/>
       </w:pPr>
+      <w:bookmarkStart w:id="27" w:name="_Toc124174302"/>
       <w:r>
         <w:t>Présentation du Gantt prévisionnel</w:t>
       </w:r>
+      <w:bookmarkEnd w:id="27"/>
     </w:p>
     <w:p>
       <w:pPr>
         <w:pStyle w:val="Titre3"/>
       </w:pPr>
+      <w:bookmarkStart w:id="28" w:name="_Toc124174303"/>
       <w:r>
         <w:t>Présentation de la répartition des tâches et rôles</w:t>
       </w:r>
-    </w:p>
-    <w:p/>
+      <w:bookmarkEnd w:id="28"/>
+    </w:p>
     <w:p>
       <w:pPr>
         <w:pStyle w:val="Titre2"/>
       </w:pPr>
-      <w:r>
-        <w:t>Répartition des tâches</w:t>
+      <w:bookmarkStart w:id="29" w:name="_Toc124174305"/>
+      <w:r>
+        <w:t xml:space="preserve">2.1.1 </w:t>
+      </w:r>
+      <w:r>
+        <w:t>Contrat d’équipe</w:t>
+      </w:r>
+      <w:bookmarkEnd w:id="29"/>
+    </w:p>
+    <w:p>
+      <w:pPr>
+        <w:pStyle w:val="Titre3"/>
+      </w:pPr>
+      <w:bookmarkStart w:id="30" w:name="_Toc124174306"/>
+      <w:r>
+        <w:t>Processus</w:t>
+      </w:r>
+      <w:r>
+        <w:t xml:space="preserve"> et planning</w:t>
+      </w:r>
+      <w:r>
+        <w:t xml:space="preserve"> des réunions</w:t>
+      </w:r>
+      <w:bookmarkEnd w:id="30"/>
+    </w:p>
+    <w:p>
+      <w:pPr>
+        <w:pStyle w:val="Titre3"/>
+      </w:pPr>
+      <w:bookmarkStart w:id="31" w:name="_Toc124174307"/>
+      <w:r>
+        <w:t>Processus de prise de décision</w:t>
+      </w:r>
+      <w:bookmarkEnd w:id="31"/>
+    </w:p>
+    <w:p>
+      <w:pPr>
+        <w:pStyle w:val="Titre3"/>
+      </w:pPr>
+      <w:bookmarkStart w:id="32" w:name="_Toc124174308"/>
+      <w:r>
+        <w:t>Processus de mis en commun</w:t>
+      </w:r>
+      <w:bookmarkEnd w:id="32"/>
+      <w:r>
+        <w:t xml:space="preserve"> </w:t>
       </w:r>
     </w:p>
     <w:p/>
@@ -761,33 +3743,62 @@
         <w:pStyle w:val="Titre2"/>
         <w:numPr>
           <w:ilvl w:val="2"/>
-          <w:numId w:val="2"/>
+          <w:numId w:val="3"/>
         </w:numPr>
       </w:pPr>
-      <w:r>
-        <w:t>Contrat d’équipe</w:t>
-      </w:r>
+      <w:bookmarkStart w:id="33" w:name="_Toc124174309"/>
+      <w:r>
+        <w:t>Outils de communication</w:t>
+      </w:r>
+      <w:bookmarkEnd w:id="33"/>
     </w:p>
     <w:p>
       <w:pPr>
         <w:pStyle w:val="Titre3"/>
       </w:pPr>
-      <w:r>
-        <w:t>Processus</w:t>
-      </w:r>
-      <w:r>
-        <w:t xml:space="preserve"> et planning</w:t>
-      </w:r>
-      <w:r>
-        <w:t xml:space="preserve"> des réunions</w:t>
-      </w:r>
+      <w:bookmarkStart w:id="34" w:name="_Toc124174310"/>
+      <w:proofErr w:type="spellStart"/>
+      <w:r>
+        <w:t>Presentation</w:t>
+      </w:r>
+      <w:proofErr w:type="spellEnd"/>
+      <w:r>
+        <w:t xml:space="preserve"> des outils de </w:t>
+      </w:r>
+      <w:proofErr w:type="spellStart"/>
+      <w:r>
+        <w:t>comm</w:t>
+      </w:r>
+      <w:proofErr w:type="spellEnd"/>
+      <w:r>
+        <w:t xml:space="preserve"> avec les clients</w:t>
+      </w:r>
+      <w:bookmarkEnd w:id="34"/>
     </w:p>
     <w:p>
       <w:pPr>
         <w:pStyle w:val="Titre3"/>
       </w:pPr>
-      <w:r>
-        <w:t>Processus de prise de décision</w:t>
+      <w:bookmarkStart w:id="35" w:name="_Toc124174311"/>
+      <w:proofErr w:type="spellStart"/>
+      <w:r>
+        <w:t>Presentation</w:t>
+      </w:r>
+      <w:proofErr w:type="spellEnd"/>
+      <w:r>
+        <w:t xml:space="preserve"> des outils de </w:t>
+      </w:r>
+      <w:proofErr w:type="spellStart"/>
+      <w:r>
+        <w:t>comm</w:t>
+      </w:r>
+      <w:proofErr w:type="spellEnd"/>
+      <w:r>
+        <w:t xml:space="preserve"> avec le superviseur</w:t>
+      </w:r>
+      <w:bookmarkEnd w:id="35"/>
+      <w:r>
+        <w:t xml:space="preserve"> </w:t>
       </w:r>
     </w:p>
     <w:p>
@@ -795,84 +3806,13 @@
         <w:pStyle w:val="Titre3"/>
       </w:pPr>
       <w:r>
-        <w:t xml:space="preserve">Processus de mis en commun </w:t>
-      </w:r>
-    </w:p>
-    <w:p/>
-    <w:p>
-      <w:pPr>
-        <w:pStyle w:val="Titre2"/>
-        <w:numPr>
-          <w:ilvl w:val="2"/>
-          <w:numId w:val="2"/>
-        </w:numPr>
-      </w:pPr>
-      <w:r>
-        <w:t>Outils de communication</w:t>
-      </w:r>
-    </w:p>
-    <w:p>
-      <w:pPr>
-        <w:pStyle w:val="Titre3"/>
-      </w:pPr>
-      <w:proofErr w:type="spellStart"/>
-      <w:r>
-        <w:t>Presentation</w:t>
-      </w:r>
-      <w:proofErr w:type="spellEnd"/>
-      <w:r>
-        <w:t xml:space="preserve"> des outils de </w:t>
-      </w:r>
-      <w:proofErr w:type="spellStart"/>
-      <w:r>
-        <w:t>comm</w:t>
-      </w:r>
-      <w:proofErr w:type="spellEnd"/>
-      <w:r>
-        <w:t xml:space="preserve"> avec les clients</w:t>
-      </w:r>
-    </w:p>
-    <w:p>
-      <w:pPr>
-        <w:pStyle w:val="Titre3"/>
-      </w:pPr>
-      <w:proofErr w:type="spellStart"/>
-      <w:r>
-        <w:t>Presentation</w:t>
-      </w:r>
-      <w:proofErr w:type="spellEnd"/>
-      <w:r>
-        <w:t xml:space="preserve"> des outils de </w:t>
-      </w:r>
-      <w:proofErr w:type="spellStart"/>
-      <w:r>
-        <w:t>comm</w:t>
-      </w:r>
-      <w:proofErr w:type="spellEnd"/>
-      <w:r>
-        <w:t xml:space="preserve"> avec le superviseur </w:t>
-      </w:r>
-    </w:p>
-    <w:p>
-      <w:pPr>
-        <w:pStyle w:val="Titre3"/>
-      </w:pPr>
-      <w:proofErr w:type="spellStart"/>
-      <w:r>
-        <w:t>Presentation</w:t>
-      </w:r>
-      <w:proofErr w:type="spellEnd"/>
-      <w:r>
-        <w:t xml:space="preserve"> des outils de </w:t>
-      </w:r>
-      <w:proofErr w:type="spellStart"/>
-      <w:r>
-        <w:t>comm</w:t>
-      </w:r>
-      <w:proofErr w:type="spellEnd"/>
-      <w:r>
-        <w:t xml:space="preserve"> entre l’équipe</w:t>
-      </w:r>
+        <w:t xml:space="preserve"> </w:t>
+      </w:r>
+      <w:r>
+        <w:tab/>
+      </w:r>
+      <w:bookmarkStart w:id="36" w:name="_GoBack"/>
+      <w:bookmarkEnd w:id="36"/>
     </w:p>
     <w:p/>
     <w:p>
@@ -880,28 +3820,34 @@
         <w:pStyle w:val="Titre2"/>
         <w:numPr>
           <w:ilvl w:val="1"/>
-          <w:numId w:val="2"/>
+          <w:numId w:val="3"/>
         </w:numPr>
       </w:pPr>
+      <w:bookmarkStart w:id="37" w:name="_Toc124174313"/>
       <w:r>
         <w:t>Justification des choix et description des technologies</w:t>
       </w:r>
+      <w:bookmarkEnd w:id="37"/>
     </w:p>
     <w:p>
       <w:pPr>
         <w:pStyle w:val="Titre3"/>
       </w:pPr>
+      <w:bookmarkStart w:id="38" w:name="_Toc124174314"/>
       <w:r>
         <w:t>Présentation des contraintes technique (les techno imposés)</w:t>
       </w:r>
+      <w:bookmarkEnd w:id="38"/>
     </w:p>
     <w:p>
       <w:pPr>
         <w:pStyle w:val="Titre3"/>
       </w:pPr>
+      <w:bookmarkStart w:id="39" w:name="_Toc124174315"/>
       <w:r>
         <w:t>Justification des choix techniques effectués par l’équipe (Avantages inconvénients).</w:t>
       </w:r>
+      <w:bookmarkEnd w:id="39"/>
     </w:p>
     <w:sectPr>
       <w:pgSz w:w="11906" w:h="16838"/>
@@ -1029,16 +3975,16 @@
     </w:lvl>
   </w:abstractNum>
   <w:abstractNum w:abstractNumId="1" w15:restartNumberingAfterBreak="0">
-    <w:nsid w:val="786937E1"/>
+    <w:nsid w:val="5D6D62F6"/>
     <w:multiLevelType w:val="multilevel"/>
-    <w:tmpl w:val="C52E1B98"/>
+    <w:tmpl w:val="8794CFEA"/>
     <w:lvl w:ilvl="0">
-      <w:start w:val="1"/>
+      <w:start w:val="2"/>
       <w:numFmt w:val="decimal"/>
       <w:lvlText w:val="%1"/>
       <w:lvlJc w:val="left"/>
       <w:pPr>
-        <w:ind w:left="480" w:hanging="480"/>
+        <w:ind w:left="672" w:hanging="672"/>
       </w:pPr>
       <w:rPr>
         <w:rFonts w:hint="default"/>
@@ -1050,6 +3996,119 @@
       <w:lvlText w:val="%1.%2"/>
       <w:lvlJc w:val="left"/>
       <w:pPr>
+        <w:ind w:left="720" w:hanging="720"/>
+      </w:pPr>
+      <w:rPr>
+        <w:rFonts w:hint="default"/>
+      </w:rPr>
+    </w:lvl>
+    <w:lvl w:ilvl="2">
+      <w:start w:val="2"/>
+      <w:numFmt w:val="decimal"/>
+      <w:lvlText w:val="%1.%2.%3"/>
+      <w:lvlJc w:val="left"/>
+      <w:pPr>
+        <w:ind w:left="720" w:hanging="720"/>
+      </w:pPr>
+      <w:rPr>
+        <w:rFonts w:hint="default"/>
+      </w:rPr>
+    </w:lvl>
+    <w:lvl w:ilvl="3">
+      <w:start w:val="1"/>
+      <w:numFmt w:val="decimal"/>
+      <w:lvlText w:val="%1.%2.%3.%4"/>
+      <w:lvlJc w:val="left"/>
+      <w:pPr>
+        <w:ind w:left="1080" w:hanging="1080"/>
+      </w:pPr>
+      <w:rPr>
+        <w:rFonts w:hint="default"/>
+      </w:rPr>
+    </w:lvl>
+    <w:lvl w:ilvl="4">
+      <w:start w:val="1"/>
+      <w:numFmt w:val="decimal"/>
+      <w:lvlText w:val="%1.%2.%3.%4.%5"/>
+      <w:lvlJc w:val="left"/>
+      <w:pPr>
+        <w:ind w:left="1440" w:hanging="1440"/>
+      </w:pPr>
+      <w:rPr>
+        <w:rFonts w:hint="default"/>
+      </w:rPr>
+    </w:lvl>
+    <w:lvl w:ilvl="5">
+      <w:start w:val="1"/>
+      <w:numFmt w:val="decimal"/>
+      <w:lvlText w:val="%1.%2.%3.%4.%5.%6"/>
+      <w:lvlJc w:val="left"/>
+      <w:pPr>
+        <w:ind w:left="1440" w:hanging="1440"/>
+      </w:pPr>
+      <w:rPr>
+        <w:rFonts w:hint="default"/>
+      </w:rPr>
+    </w:lvl>
+    <w:lvl w:ilvl="6">
+      <w:start w:val="1"/>
+      <w:numFmt w:val="decimal"/>
+      <w:lvlText w:val="%1.%2.%3.%4.%5.%6.%7"/>
+      <w:lvlJc w:val="left"/>
+      <w:pPr>
+        <w:ind w:left="1800" w:hanging="1800"/>
+      </w:pPr>
+      <w:rPr>
+        <w:rFonts w:hint="default"/>
+      </w:rPr>
+    </w:lvl>
+    <w:lvl w:ilvl="7">
+      <w:start w:val="1"/>
+      <w:numFmt w:val="decimal"/>
+      <w:lvlText w:val="%1.%2.%3.%4.%5.%6.%7.%8"/>
+      <w:lvlJc w:val="left"/>
+      <w:pPr>
+        <w:ind w:left="1800" w:hanging="1800"/>
+      </w:pPr>
+      <w:rPr>
+        <w:rFonts w:hint="default"/>
+      </w:rPr>
+    </w:lvl>
+    <w:lvl w:ilvl="8">
+      <w:start w:val="1"/>
+      <w:numFmt w:val="decimal"/>
+      <w:lvlText w:val="%1.%2.%3.%4.%5.%6.%7.%8.%9"/>
+      <w:lvlJc w:val="left"/>
+      <w:pPr>
+        <w:ind w:left="2160" w:hanging="2160"/>
+      </w:pPr>
+      <w:rPr>
+        <w:rFonts w:hint="default"/>
+      </w:rPr>
+    </w:lvl>
+  </w:abstractNum>
+  <w:abstractNum w:abstractNumId="2" w15:restartNumberingAfterBreak="0">
+    <w:nsid w:val="786937E1"/>
+    <w:multiLevelType w:val="multilevel"/>
+    <w:tmpl w:val="C52E1B98"/>
+    <w:lvl w:ilvl="0">
+      <w:start w:val="1"/>
+      <w:numFmt w:val="decimal"/>
+      <w:lvlText w:val="%1"/>
+      <w:lvlJc w:val="left"/>
+      <w:pPr>
+        <w:ind w:left="480" w:hanging="480"/>
+      </w:pPr>
+      <w:rPr>
+        <w:rFonts w:hint="default"/>
+      </w:rPr>
+    </w:lvl>
+    <w:lvl w:ilvl="1">
+      <w:start w:val="1"/>
+      <w:numFmt w:val="decimal"/>
+      <w:lvlText w:val="%1.%2"/>
+      <w:lvlJc w:val="left"/>
+      <w:pPr>
         <w:ind w:left="480" w:hanging="480"/>
       </w:pPr>
       <w:rPr>
@@ -1142,10 +4201,13 @@
     </w:lvl>
   </w:abstractNum>
   <w:num w:numId="1">
-    <w:abstractNumId w:val="1"/>
+    <w:abstractNumId w:val="2"/>
   </w:num>
   <w:num w:numId="2">
     <w:abstractNumId w:val="0"/>
+  </w:num>
+  <w:num w:numId="3">
+    <w:abstractNumId w:val="1"/>
   </w:num>
 </w:numbering>
 </file>
@@ -2185,6 +5247,55 @@
       <w:contextualSpacing/>
     </w:pPr>
   </w:style>
+  <w:style w:type="paragraph" w:styleId="TM1">
+    <w:name w:val="toc 1"/>
+    <w:basedOn w:val="Normal"/>
+    <w:next w:val="Normal"/>
+    <w:autoRedefine/>
+    <w:uiPriority w:val="39"/>
+    <w:unhideWhenUsed/>
+    <w:rsid w:val="001912C5"/>
+    <w:pPr>
+      <w:spacing w:after="100"/>
+    </w:pPr>
+  </w:style>
+  <w:style w:type="paragraph" w:styleId="TM2">
+    <w:name w:val="toc 2"/>
+    <w:basedOn w:val="Normal"/>
+    <w:next w:val="Normal"/>
+    <w:autoRedefine/>
+    <w:uiPriority w:val="39"/>
+    <w:unhideWhenUsed/>
+    <w:rsid w:val="001912C5"/>
+    <w:pPr>
+      <w:spacing w:after="100"/>
+      <w:ind w:left="240"/>
+    </w:pPr>
+  </w:style>
+  <w:style w:type="paragraph" w:styleId="TM3">
+    <w:name w:val="toc 3"/>
+    <w:basedOn w:val="Normal"/>
+    <w:next w:val="Normal"/>
+    <w:autoRedefine/>
+    <w:uiPriority w:val="39"/>
+    <w:unhideWhenUsed/>
+    <w:rsid w:val="001912C5"/>
+    <w:pPr>
+      <w:spacing w:after="100"/>
+      <w:ind w:left="480"/>
+    </w:pPr>
+  </w:style>
+  <w:style w:type="character" w:styleId="Lienhypertexte">
+    <w:name w:val="Hyperlink"/>
+    <w:basedOn w:val="Policepardfaut"/>
+    <w:uiPriority w:val="99"/>
+    <w:unhideWhenUsed/>
+    <w:rsid w:val="001912C5"/>
+    <w:rPr>
+      <w:color w:val="0563C1" w:themeColor="hyperlink"/>
+      <w:u w:val="single"/>
+    </w:rPr>
+  </w:style>
 </w:styles>
 </file>
 
@@ -2454,7 +5565,7 @@
 </file>
 
 <file path=customXml/itemProps1.xml><?xml version="1.0" encoding="utf-8"?>
-<ds:datastoreItem xmlns:ds="http://schemas.openxmlformats.org/officeDocument/2006/customXml" ds:itemID="{1C76F112-690A-43C0-B189-FBAAFDD62862}">
+<ds:datastoreItem xmlns:ds="http://schemas.openxmlformats.org/officeDocument/2006/customXml" ds:itemID="{184C91E1-EDF7-475D-9617-9754F82052FA}">
   <ds:schemaRefs>
     <ds:schemaRef ds:uri="http://schemas.openxmlformats.org/officeDocument/2006/bibliography"/>
   </ds:schemaRefs>

</xml_diff>

<commit_message>
Modification script préparation orale
</commit_message>
<xml_diff>
--- a/assets/Communication/Préparation orale.docx
+++ b/assets/Communication/Préparation orale.docx
@@ -1,6 +1,6 @@
 
 <file path=word/document.xml><?xml version="1.0" encoding="utf-8"?>
-<w:document xmlns:wpc="http://schemas.microsoft.com/office/word/2010/wordprocessingCanvas" xmlns:cx="http://schemas.microsoft.com/office/drawing/2014/chartex" xmlns:mc="http://schemas.openxmlformats.org/markup-compatibility/2006" xmlns:o="urn:schemas-microsoft-com:office:office" xmlns:r="http://schemas.openxmlformats.org/officeDocument/2006/relationships" xmlns:m="http://schemas.openxmlformats.org/officeDocument/2006/math" xmlns:v="urn:schemas-microsoft-com:vml" xmlns:wp14="http://schemas.microsoft.com/office/word/2010/wordprocessingDrawing" xmlns:wp="http://schemas.openxmlformats.org/drawingml/2006/wordprocessingDrawing" xmlns:w10="urn:schemas-microsoft-com:office:word" xmlns:w="http://schemas.openxmlformats.org/wordprocessingml/2006/main" xmlns:w14="http://schemas.microsoft.com/office/word/2010/wordml" xmlns:w15="http://schemas.microsoft.com/office/word/2012/wordml" xmlns:w16se="http://schemas.microsoft.com/office/word/2015/wordml/symex" xmlns:wpg="http://schemas.microsoft.com/office/word/2010/wordprocessingGroup" xmlns:wpi="http://schemas.microsoft.com/office/word/2010/wordprocessingInk" xmlns:wne="http://schemas.microsoft.com/office/word/2006/wordml" xmlns:wps="http://schemas.microsoft.com/office/word/2010/wordprocessingShape" mc:Ignorable="w14 w15 w16se wp14">
+<w:document xmlns:wpc="http://schemas.microsoft.com/office/word/2010/wordprocessingCanvas" xmlns:cx="http://schemas.microsoft.com/office/drawing/2014/chartex" xmlns:cx1="http://schemas.microsoft.com/office/drawing/2015/9/8/chartex" xmlns:cx2="http://schemas.microsoft.com/office/drawing/2015/10/21/chartex" xmlns:cx3="http://schemas.microsoft.com/office/drawing/2016/5/9/chartex" xmlns:cx4="http://schemas.microsoft.com/office/drawing/2016/5/10/chartex" xmlns:cx5="http://schemas.microsoft.com/office/drawing/2016/5/11/chartex" xmlns:cx6="http://schemas.microsoft.com/office/drawing/2016/5/12/chartex" xmlns:cx7="http://schemas.microsoft.com/office/drawing/2016/5/13/chartex" xmlns:cx8="http://schemas.microsoft.com/office/drawing/2016/5/14/chartex" xmlns:mc="http://schemas.openxmlformats.org/markup-compatibility/2006" xmlns:aink="http://schemas.microsoft.com/office/drawing/2016/ink" xmlns:am3d="http://schemas.microsoft.com/office/drawing/2017/model3d" xmlns:o="urn:schemas-microsoft-com:office:office" xmlns:oel="http://schemas.microsoft.com/office/2019/extlst" xmlns:r="http://schemas.openxmlformats.org/officeDocument/2006/relationships" xmlns:m="http://schemas.openxmlformats.org/officeDocument/2006/math" xmlns:v="urn:schemas-microsoft-com:vml" xmlns:wp14="http://schemas.microsoft.com/office/word/2010/wordprocessingDrawing" xmlns:wp="http://schemas.openxmlformats.org/drawingml/2006/wordprocessingDrawing" xmlns:w10="urn:schemas-microsoft-com:office:word" xmlns:w="http://schemas.openxmlformats.org/wordprocessingml/2006/main" xmlns:w14="http://schemas.microsoft.com/office/word/2010/wordml" xmlns:w15="http://schemas.microsoft.com/office/word/2012/wordml" xmlns:w16cex="http://schemas.microsoft.com/office/word/2018/wordml/cex" xmlns:w16cid="http://schemas.microsoft.com/office/word/2016/wordml/cid" xmlns:w16="http://schemas.microsoft.com/office/word/2018/wordml" xmlns:w16sdtdh="http://schemas.microsoft.com/office/word/2020/wordml/sdtdatahash" xmlns:w16se="http://schemas.microsoft.com/office/word/2015/wordml/symex" xmlns:wpg="http://schemas.microsoft.com/office/word/2010/wordprocessingGroup" xmlns:wpi="http://schemas.microsoft.com/office/word/2010/wordprocessingInk" xmlns:wne="http://schemas.microsoft.com/office/word/2006/wordml" xmlns:wps="http://schemas.microsoft.com/office/word/2010/wordprocessingShape" mc:Ignorable="w14 w15 w16se w16cid w16 w16cex w16sdtdh wp14">
   <w:body>
     <w:p>
       <w:pPr>
@@ -13,6 +13,12 @@
     <w:p/>
     <w:sdt>
       <w:sdtPr>
+        <w:rPr>
+          <w:rFonts w:asciiTheme="minorHAnsi" w:eastAsiaTheme="minorEastAsia" w:hAnsiTheme="minorHAnsi" w:cstheme="minorBidi"/>
+          <w:color w:val="auto"/>
+          <w:sz w:val="24"/>
+          <w:szCs w:val="21"/>
+        </w:rPr>
         <w:id w:val="1208992232"/>
         <w:docPartObj>
           <w:docPartGallery w:val="Table of Contents"/>
@@ -21,12 +27,8 @@
       </w:sdtPr>
       <w:sdtEndPr>
         <w:rPr>
-          <w:rFonts w:asciiTheme="minorHAnsi" w:eastAsiaTheme="minorEastAsia" w:hAnsiTheme="minorHAnsi" w:cstheme="minorBidi"/>
           <w:b/>
           <w:bCs/>
-          <w:color w:val="auto"/>
-          <w:sz w:val="24"/>
-          <w:szCs w:val="21"/>
         </w:rPr>
       </w:sdtEndPr>
       <w:sdtContent>
@@ -39,6 +41,15 @@
           </w:r>
         </w:p>
         <w:p>
+          <w:pPr>
+            <w:pStyle w:val="TM1"/>
+            <w:tabs>
+              <w:tab w:val="right" w:leader="dot" w:pos="9062"/>
+            </w:tabs>
+            <w:rPr>
+              <w:noProof/>
+            </w:rPr>
+          </w:pPr>
           <w:r>
             <w:fldChar w:fldCharType="begin"/>
           </w:r>
@@ -48,14 +59,2883 @@
           <w:r>
             <w:fldChar w:fldCharType="separate"/>
           </w:r>
-          <w:r>
+          <w:hyperlink w:anchor="_Toc124089948" w:history="1">
+            <w:r>
+              <w:rPr>
+                <w:rStyle w:val="Lienhypertexte"/>
+                <w:noProof/>
+              </w:rPr>
+              <w:t>Introduction</w:t>
+            </w:r>
+            <w:r>
+              <w:rPr>
+                <w:noProof/>
+                <w:webHidden/>
+              </w:rPr>
+              <w:tab/>
+            </w:r>
+            <w:r>
+              <w:rPr>
+                <w:noProof/>
+                <w:webHidden/>
+              </w:rPr>
+              <w:fldChar w:fldCharType="begin"/>
+            </w:r>
+            <w:r>
+              <w:rPr>
+                <w:noProof/>
+                <w:webHidden/>
+              </w:rPr>
+              <w:instrText xml:space="preserve"> PAGEREF _Toc124089948 \h </w:instrText>
+            </w:r>
+            <w:r>
+              <w:rPr>
+                <w:noProof/>
+                <w:webHidden/>
+              </w:rPr>
+            </w:r>
+            <w:r>
+              <w:rPr>
+                <w:noProof/>
+                <w:webHidden/>
+              </w:rPr>
+              <w:fldChar w:fldCharType="separate"/>
+            </w:r>
+            <w:r>
+              <w:rPr>
+                <w:noProof/>
+                <w:webHidden/>
+              </w:rPr>
+              <w:t>3</w:t>
+            </w:r>
+            <w:r>
+              <w:rPr>
+                <w:noProof/>
+                <w:webHidden/>
+              </w:rPr>
+              <w:fldChar w:fldCharType="end"/>
+            </w:r>
+          </w:hyperlink>
+        </w:p>
+        <w:p>
+          <w:pPr>
+            <w:pStyle w:val="TM2"/>
+            <w:tabs>
+              <w:tab w:val="right" w:leader="dot" w:pos="9062"/>
+            </w:tabs>
             <w:rPr>
-              <w:b/>
-              <w:bCs/>
               <w:noProof/>
             </w:rPr>
-            <w:t>Aucune entrée de table des matières n'a été trouvée.</w:t>
-          </w:r>
+          </w:pPr>
+          <w:hyperlink w:anchor="_Toc124089949" w:history="1">
+            <w:r>
+              <w:rPr>
+                <w:rStyle w:val="Lienhypertexte"/>
+                <w:noProof/>
+              </w:rPr>
+              <w:t>Présentation projet</w:t>
+            </w:r>
+            <w:r>
+              <w:rPr>
+                <w:noProof/>
+                <w:webHidden/>
+              </w:rPr>
+              <w:tab/>
+            </w:r>
+            <w:r>
+              <w:rPr>
+                <w:noProof/>
+                <w:webHidden/>
+              </w:rPr>
+              <w:fldChar w:fldCharType="begin"/>
+            </w:r>
+            <w:r>
+              <w:rPr>
+                <w:noProof/>
+                <w:webHidden/>
+              </w:rPr>
+              <w:instrText xml:space="preserve"> PAGEREF _Toc124089949 \h </w:instrText>
+            </w:r>
+            <w:r>
+              <w:rPr>
+                <w:noProof/>
+                <w:webHidden/>
+              </w:rPr>
+            </w:r>
+            <w:r>
+              <w:rPr>
+                <w:noProof/>
+                <w:webHidden/>
+              </w:rPr>
+              <w:fldChar w:fldCharType="separate"/>
+            </w:r>
+            <w:r>
+              <w:rPr>
+                <w:noProof/>
+                <w:webHidden/>
+              </w:rPr>
+              <w:t>3</w:t>
+            </w:r>
+            <w:r>
+              <w:rPr>
+                <w:noProof/>
+                <w:webHidden/>
+              </w:rPr>
+              <w:fldChar w:fldCharType="end"/>
+            </w:r>
+          </w:hyperlink>
+        </w:p>
+        <w:p>
+          <w:pPr>
+            <w:pStyle w:val="TM2"/>
+            <w:tabs>
+              <w:tab w:val="right" w:leader="dot" w:pos="9062"/>
+            </w:tabs>
+            <w:rPr>
+              <w:noProof/>
+            </w:rPr>
+          </w:pPr>
+          <w:hyperlink w:anchor="_Toc124089950" w:history="1">
+            <w:r>
+              <w:rPr>
+                <w:rStyle w:val="Lienhypertexte"/>
+                <w:noProof/>
+              </w:rPr>
+              <w:t>Accroche</w:t>
+            </w:r>
+            <w:r>
+              <w:rPr>
+                <w:noProof/>
+                <w:webHidden/>
+              </w:rPr>
+              <w:tab/>
+            </w:r>
+            <w:r>
+              <w:rPr>
+                <w:noProof/>
+                <w:webHidden/>
+              </w:rPr>
+              <w:fldChar w:fldCharType="begin"/>
+            </w:r>
+            <w:r>
+              <w:rPr>
+                <w:noProof/>
+                <w:webHidden/>
+              </w:rPr>
+              <w:instrText xml:space="preserve"> PAGEREF _Toc124089950 \h </w:instrText>
+            </w:r>
+            <w:r>
+              <w:rPr>
+                <w:noProof/>
+                <w:webHidden/>
+              </w:rPr>
+            </w:r>
+            <w:r>
+              <w:rPr>
+                <w:noProof/>
+                <w:webHidden/>
+              </w:rPr>
+              <w:fldChar w:fldCharType="separate"/>
+            </w:r>
+            <w:r>
+              <w:rPr>
+                <w:noProof/>
+                <w:webHidden/>
+              </w:rPr>
+              <w:t>3</w:t>
+            </w:r>
+            <w:r>
+              <w:rPr>
+                <w:noProof/>
+                <w:webHidden/>
+              </w:rPr>
+              <w:fldChar w:fldCharType="end"/>
+            </w:r>
+          </w:hyperlink>
+        </w:p>
+        <w:p>
+          <w:pPr>
+            <w:pStyle w:val="TM2"/>
+            <w:tabs>
+              <w:tab w:val="right" w:leader="dot" w:pos="9062"/>
+            </w:tabs>
+            <w:rPr>
+              <w:noProof/>
+            </w:rPr>
+          </w:pPr>
+          <w:hyperlink w:anchor="_Toc124089951" w:history="1">
+            <w:r>
+              <w:rPr>
+                <w:rStyle w:val="Lienhypertexte"/>
+                <w:noProof/>
+              </w:rPr>
+              <w:t>Problématique</w:t>
+            </w:r>
+            <w:r>
+              <w:rPr>
+                <w:noProof/>
+                <w:webHidden/>
+              </w:rPr>
+              <w:tab/>
+            </w:r>
+            <w:r>
+              <w:rPr>
+                <w:noProof/>
+                <w:webHidden/>
+              </w:rPr>
+              <w:fldChar w:fldCharType="begin"/>
+            </w:r>
+            <w:r>
+              <w:rPr>
+                <w:noProof/>
+                <w:webHidden/>
+              </w:rPr>
+              <w:instrText xml:space="preserve"> PAGEREF _Toc124089951 \h </w:instrText>
+            </w:r>
+            <w:r>
+              <w:rPr>
+                <w:noProof/>
+                <w:webHidden/>
+              </w:rPr>
+            </w:r>
+            <w:r>
+              <w:rPr>
+                <w:noProof/>
+                <w:webHidden/>
+              </w:rPr>
+              <w:fldChar w:fldCharType="separate"/>
+            </w:r>
+            <w:r>
+              <w:rPr>
+                <w:noProof/>
+                <w:webHidden/>
+              </w:rPr>
+              <w:t>3</w:t>
+            </w:r>
+            <w:r>
+              <w:rPr>
+                <w:noProof/>
+                <w:webHidden/>
+              </w:rPr>
+              <w:fldChar w:fldCharType="end"/>
+            </w:r>
+          </w:hyperlink>
+        </w:p>
+        <w:p>
+          <w:pPr>
+            <w:pStyle w:val="TM2"/>
+            <w:tabs>
+              <w:tab w:val="right" w:leader="dot" w:pos="9062"/>
+            </w:tabs>
+            <w:rPr>
+              <w:noProof/>
+            </w:rPr>
+          </w:pPr>
+          <w:hyperlink w:anchor="_Toc124089952" w:history="1">
+            <w:r>
+              <w:rPr>
+                <w:rStyle w:val="Lienhypertexte"/>
+                <w:noProof/>
+              </w:rPr>
+              <w:t>Plan</w:t>
+            </w:r>
+            <w:r>
+              <w:rPr>
+                <w:noProof/>
+                <w:webHidden/>
+              </w:rPr>
+              <w:tab/>
+            </w:r>
+            <w:r>
+              <w:rPr>
+                <w:noProof/>
+                <w:webHidden/>
+              </w:rPr>
+              <w:fldChar w:fldCharType="begin"/>
+            </w:r>
+            <w:r>
+              <w:rPr>
+                <w:noProof/>
+                <w:webHidden/>
+              </w:rPr>
+              <w:instrText xml:space="preserve"> PAGEREF _Toc124089952 \h </w:instrText>
+            </w:r>
+            <w:r>
+              <w:rPr>
+                <w:noProof/>
+                <w:webHidden/>
+              </w:rPr>
+            </w:r>
+            <w:r>
+              <w:rPr>
+                <w:noProof/>
+                <w:webHidden/>
+              </w:rPr>
+              <w:fldChar w:fldCharType="separate"/>
+            </w:r>
+            <w:r>
+              <w:rPr>
+                <w:noProof/>
+                <w:webHidden/>
+              </w:rPr>
+              <w:t>3</w:t>
+            </w:r>
+            <w:r>
+              <w:rPr>
+                <w:noProof/>
+                <w:webHidden/>
+              </w:rPr>
+              <w:fldChar w:fldCharType="end"/>
+            </w:r>
+          </w:hyperlink>
+        </w:p>
+        <w:p>
+          <w:pPr>
+            <w:pStyle w:val="TM1"/>
+            <w:tabs>
+              <w:tab w:val="right" w:leader="dot" w:pos="9062"/>
+            </w:tabs>
+            <w:rPr>
+              <w:noProof/>
+            </w:rPr>
+          </w:pPr>
+          <w:hyperlink w:anchor="_Toc124089953" w:history="1">
+            <w:r>
+              <w:rPr>
+                <w:rStyle w:val="Lienhypertexte"/>
+                <w:noProof/>
+              </w:rPr>
+              <w:t>1 – Analyse besoins &amp; moyens</w:t>
+            </w:r>
+            <w:r>
+              <w:rPr>
+                <w:noProof/>
+                <w:webHidden/>
+              </w:rPr>
+              <w:tab/>
+            </w:r>
+            <w:r>
+              <w:rPr>
+                <w:noProof/>
+                <w:webHidden/>
+              </w:rPr>
+              <w:fldChar w:fldCharType="begin"/>
+            </w:r>
+            <w:r>
+              <w:rPr>
+                <w:noProof/>
+                <w:webHidden/>
+              </w:rPr>
+              <w:instrText xml:space="preserve"> PAGEREF _Toc124089953 \h </w:instrText>
+            </w:r>
+            <w:r>
+              <w:rPr>
+                <w:noProof/>
+                <w:webHidden/>
+              </w:rPr>
+            </w:r>
+            <w:r>
+              <w:rPr>
+                <w:noProof/>
+                <w:webHidden/>
+              </w:rPr>
+              <w:fldChar w:fldCharType="separate"/>
+            </w:r>
+            <w:r>
+              <w:rPr>
+                <w:noProof/>
+                <w:webHidden/>
+              </w:rPr>
+              <w:t>3</w:t>
+            </w:r>
+            <w:r>
+              <w:rPr>
+                <w:noProof/>
+                <w:webHidden/>
+              </w:rPr>
+              <w:fldChar w:fldCharType="end"/>
+            </w:r>
+          </w:hyperlink>
+        </w:p>
+        <w:p>
+          <w:pPr>
+            <w:pStyle w:val="TM2"/>
+            <w:tabs>
+              <w:tab w:val="left" w:pos="880"/>
+              <w:tab w:val="right" w:leader="dot" w:pos="9062"/>
+            </w:tabs>
+            <w:rPr>
+              <w:noProof/>
+            </w:rPr>
+          </w:pPr>
+          <w:hyperlink w:anchor="_Toc124089954" w:history="1">
+            <w:r>
+              <w:rPr>
+                <w:rStyle w:val="Lienhypertexte"/>
+                <w:noProof/>
+              </w:rPr>
+              <w:t>1.1</w:t>
+            </w:r>
+            <w:r>
+              <w:rPr>
+                <w:noProof/>
+              </w:rPr>
+              <w:tab/>
+            </w:r>
+            <w:r>
+              <w:rPr>
+                <w:rStyle w:val="Lienhypertexte"/>
+                <w:noProof/>
+              </w:rPr>
+              <w:t>Analyse de la demande</w:t>
+            </w:r>
+            <w:r>
+              <w:rPr>
+                <w:noProof/>
+                <w:webHidden/>
+              </w:rPr>
+              <w:tab/>
+            </w:r>
+            <w:r>
+              <w:rPr>
+                <w:noProof/>
+                <w:webHidden/>
+              </w:rPr>
+              <w:fldChar w:fldCharType="begin"/>
+            </w:r>
+            <w:r>
+              <w:rPr>
+                <w:noProof/>
+                <w:webHidden/>
+              </w:rPr>
+              <w:instrText xml:space="preserve"> PAGEREF _Toc124089954 \h </w:instrText>
+            </w:r>
+            <w:r>
+              <w:rPr>
+                <w:noProof/>
+                <w:webHidden/>
+              </w:rPr>
+            </w:r>
+            <w:r>
+              <w:rPr>
+                <w:noProof/>
+                <w:webHidden/>
+              </w:rPr>
+              <w:fldChar w:fldCharType="separate"/>
+            </w:r>
+            <w:r>
+              <w:rPr>
+                <w:noProof/>
+                <w:webHidden/>
+              </w:rPr>
+              <w:t>4</w:t>
+            </w:r>
+            <w:r>
+              <w:rPr>
+                <w:noProof/>
+                <w:webHidden/>
+              </w:rPr>
+              <w:fldChar w:fldCharType="end"/>
+            </w:r>
+          </w:hyperlink>
+        </w:p>
+        <w:p>
+          <w:pPr>
+            <w:pStyle w:val="TM2"/>
+            <w:tabs>
+              <w:tab w:val="right" w:leader="dot" w:pos="9062"/>
+            </w:tabs>
+            <w:rPr>
+              <w:noProof/>
+            </w:rPr>
+          </w:pPr>
+          <w:hyperlink w:anchor="_Toc124089955" w:history="1">
+            <w:r>
+              <w:rPr>
+                <w:rStyle w:val="Lienhypertexte"/>
+                <w:noProof/>
+              </w:rPr>
+              <w:t>Présentation client</w:t>
+            </w:r>
+            <w:r>
+              <w:rPr>
+                <w:noProof/>
+                <w:webHidden/>
+              </w:rPr>
+              <w:tab/>
+            </w:r>
+            <w:r>
+              <w:rPr>
+                <w:noProof/>
+                <w:webHidden/>
+              </w:rPr>
+              <w:fldChar w:fldCharType="begin"/>
+            </w:r>
+            <w:r>
+              <w:rPr>
+                <w:noProof/>
+                <w:webHidden/>
+              </w:rPr>
+              <w:instrText xml:space="preserve"> PAGEREF _Toc124089955 \h </w:instrText>
+            </w:r>
+            <w:r>
+              <w:rPr>
+                <w:noProof/>
+                <w:webHidden/>
+              </w:rPr>
+            </w:r>
+            <w:r>
+              <w:rPr>
+                <w:noProof/>
+                <w:webHidden/>
+              </w:rPr>
+              <w:fldChar w:fldCharType="separate"/>
+            </w:r>
+            <w:r>
+              <w:rPr>
+                <w:noProof/>
+                <w:webHidden/>
+              </w:rPr>
+              <w:t>4</w:t>
+            </w:r>
+            <w:r>
+              <w:rPr>
+                <w:noProof/>
+                <w:webHidden/>
+              </w:rPr>
+              <w:fldChar w:fldCharType="end"/>
+            </w:r>
+          </w:hyperlink>
+        </w:p>
+        <w:p>
+          <w:pPr>
+            <w:pStyle w:val="TM3"/>
+            <w:tabs>
+              <w:tab w:val="right" w:leader="dot" w:pos="9062"/>
+            </w:tabs>
+            <w:rPr>
+              <w:noProof/>
+            </w:rPr>
+          </w:pPr>
+          <w:hyperlink w:anchor="_Toc124089956" w:history="1">
+            <w:r>
+              <w:rPr>
+                <w:rStyle w:val="Lienhypertexte"/>
+                <w:noProof/>
+              </w:rPr>
+              <w:t>Domaine d’activité</w:t>
+            </w:r>
+            <w:r>
+              <w:rPr>
+                <w:noProof/>
+                <w:webHidden/>
+              </w:rPr>
+              <w:tab/>
+            </w:r>
+            <w:r>
+              <w:rPr>
+                <w:noProof/>
+                <w:webHidden/>
+              </w:rPr>
+              <w:fldChar w:fldCharType="begin"/>
+            </w:r>
+            <w:r>
+              <w:rPr>
+                <w:noProof/>
+                <w:webHidden/>
+              </w:rPr>
+              <w:instrText xml:space="preserve"> PAGEREF _Toc124089956 \h </w:instrText>
+            </w:r>
+            <w:r>
+              <w:rPr>
+                <w:noProof/>
+                <w:webHidden/>
+              </w:rPr>
+            </w:r>
+            <w:r>
+              <w:rPr>
+                <w:noProof/>
+                <w:webHidden/>
+              </w:rPr>
+              <w:fldChar w:fldCharType="separate"/>
+            </w:r>
+            <w:r>
+              <w:rPr>
+                <w:noProof/>
+                <w:webHidden/>
+              </w:rPr>
+              <w:t>4</w:t>
+            </w:r>
+            <w:r>
+              <w:rPr>
+                <w:noProof/>
+                <w:webHidden/>
+              </w:rPr>
+              <w:fldChar w:fldCharType="end"/>
+            </w:r>
+          </w:hyperlink>
+        </w:p>
+        <w:p>
+          <w:pPr>
+            <w:pStyle w:val="TM3"/>
+            <w:tabs>
+              <w:tab w:val="right" w:leader="dot" w:pos="9062"/>
+            </w:tabs>
+            <w:rPr>
+              <w:noProof/>
+            </w:rPr>
+          </w:pPr>
+          <w:hyperlink w:anchor="_Toc124089957" w:history="1">
+            <w:r>
+              <w:rPr>
+                <w:rStyle w:val="Lienhypertexte"/>
+                <w:noProof/>
+              </w:rPr>
+              <w:t>Composition</w:t>
+            </w:r>
+            <w:r>
+              <w:rPr>
+                <w:noProof/>
+                <w:webHidden/>
+              </w:rPr>
+              <w:tab/>
+            </w:r>
+            <w:r>
+              <w:rPr>
+                <w:noProof/>
+                <w:webHidden/>
+              </w:rPr>
+              <w:fldChar w:fldCharType="begin"/>
+            </w:r>
+            <w:r>
+              <w:rPr>
+                <w:noProof/>
+                <w:webHidden/>
+              </w:rPr>
+              <w:instrText xml:space="preserve"> PAGEREF _Toc124089957 \h </w:instrText>
+            </w:r>
+            <w:r>
+              <w:rPr>
+                <w:noProof/>
+                <w:webHidden/>
+              </w:rPr>
+            </w:r>
+            <w:r>
+              <w:rPr>
+                <w:noProof/>
+                <w:webHidden/>
+              </w:rPr>
+              <w:fldChar w:fldCharType="separate"/>
+            </w:r>
+            <w:r>
+              <w:rPr>
+                <w:noProof/>
+                <w:webHidden/>
+              </w:rPr>
+              <w:t>4</w:t>
+            </w:r>
+            <w:r>
+              <w:rPr>
+                <w:noProof/>
+                <w:webHidden/>
+              </w:rPr>
+              <w:fldChar w:fldCharType="end"/>
+            </w:r>
+          </w:hyperlink>
+        </w:p>
+        <w:p>
+          <w:pPr>
+            <w:pStyle w:val="TM3"/>
+            <w:tabs>
+              <w:tab w:val="right" w:leader="dot" w:pos="9062"/>
+            </w:tabs>
+            <w:rPr>
+              <w:noProof/>
+            </w:rPr>
+          </w:pPr>
+          <w:hyperlink w:anchor="_Toc124089958" w:history="1">
+            <w:r>
+              <w:rPr>
+                <w:rStyle w:val="Lienhypertexte"/>
+                <w:noProof/>
+              </w:rPr>
+              <w:t>Historique</w:t>
+            </w:r>
+            <w:r>
+              <w:rPr>
+                <w:noProof/>
+                <w:webHidden/>
+              </w:rPr>
+              <w:tab/>
+            </w:r>
+            <w:r>
+              <w:rPr>
+                <w:noProof/>
+                <w:webHidden/>
+              </w:rPr>
+              <w:fldChar w:fldCharType="begin"/>
+            </w:r>
+            <w:r>
+              <w:rPr>
+                <w:noProof/>
+                <w:webHidden/>
+              </w:rPr>
+              <w:instrText xml:space="preserve"> PAGEREF _Toc124089958 \h </w:instrText>
+            </w:r>
+            <w:r>
+              <w:rPr>
+                <w:noProof/>
+                <w:webHidden/>
+              </w:rPr>
+            </w:r>
+            <w:r>
+              <w:rPr>
+                <w:noProof/>
+                <w:webHidden/>
+              </w:rPr>
+              <w:fldChar w:fldCharType="separate"/>
+            </w:r>
+            <w:r>
+              <w:rPr>
+                <w:noProof/>
+                <w:webHidden/>
+              </w:rPr>
+              <w:t>4</w:t>
+            </w:r>
+            <w:r>
+              <w:rPr>
+                <w:noProof/>
+                <w:webHidden/>
+              </w:rPr>
+              <w:fldChar w:fldCharType="end"/>
+            </w:r>
+          </w:hyperlink>
+        </w:p>
+        <w:p>
+          <w:pPr>
+            <w:pStyle w:val="TM2"/>
+            <w:tabs>
+              <w:tab w:val="right" w:leader="dot" w:pos="9062"/>
+            </w:tabs>
+            <w:rPr>
+              <w:noProof/>
+            </w:rPr>
+          </w:pPr>
+          <w:hyperlink w:anchor="_Toc124089959" w:history="1">
+            <w:r>
+              <w:rPr>
+                <w:rStyle w:val="Lienhypertexte"/>
+                <w:noProof/>
+              </w:rPr>
+              <w:t>Fonctionnement de l’existant</w:t>
+            </w:r>
+            <w:r>
+              <w:rPr>
+                <w:noProof/>
+                <w:webHidden/>
+              </w:rPr>
+              <w:tab/>
+            </w:r>
+            <w:r>
+              <w:rPr>
+                <w:noProof/>
+                <w:webHidden/>
+              </w:rPr>
+              <w:fldChar w:fldCharType="begin"/>
+            </w:r>
+            <w:r>
+              <w:rPr>
+                <w:noProof/>
+                <w:webHidden/>
+              </w:rPr>
+              <w:instrText xml:space="preserve"> PAGEREF _Toc124089959 \h </w:instrText>
+            </w:r>
+            <w:r>
+              <w:rPr>
+                <w:noProof/>
+                <w:webHidden/>
+              </w:rPr>
+            </w:r>
+            <w:r>
+              <w:rPr>
+                <w:noProof/>
+                <w:webHidden/>
+              </w:rPr>
+              <w:fldChar w:fldCharType="separate"/>
+            </w:r>
+            <w:r>
+              <w:rPr>
+                <w:noProof/>
+                <w:webHidden/>
+              </w:rPr>
+              <w:t>4</w:t>
+            </w:r>
+            <w:r>
+              <w:rPr>
+                <w:noProof/>
+                <w:webHidden/>
+              </w:rPr>
+              <w:fldChar w:fldCharType="end"/>
+            </w:r>
+          </w:hyperlink>
+        </w:p>
+        <w:p>
+          <w:pPr>
+            <w:pStyle w:val="TM3"/>
+            <w:tabs>
+              <w:tab w:val="right" w:leader="dot" w:pos="9062"/>
+            </w:tabs>
+            <w:rPr>
+              <w:noProof/>
+            </w:rPr>
+          </w:pPr>
+          <w:hyperlink w:anchor="_Toc124089960" w:history="1">
+            <w:r>
+              <w:rPr>
+                <w:rStyle w:val="Lienhypertexte"/>
+                <w:noProof/>
+              </w:rPr>
+              <w:t>Présentation des sites existant</w:t>
+            </w:r>
+            <w:r>
+              <w:rPr>
+                <w:noProof/>
+                <w:webHidden/>
+              </w:rPr>
+              <w:tab/>
+            </w:r>
+            <w:r>
+              <w:rPr>
+                <w:noProof/>
+                <w:webHidden/>
+              </w:rPr>
+              <w:fldChar w:fldCharType="begin"/>
+            </w:r>
+            <w:r>
+              <w:rPr>
+                <w:noProof/>
+                <w:webHidden/>
+              </w:rPr>
+              <w:instrText xml:space="preserve"> PAGEREF _Toc124089960 \h </w:instrText>
+            </w:r>
+            <w:r>
+              <w:rPr>
+                <w:noProof/>
+                <w:webHidden/>
+              </w:rPr>
+            </w:r>
+            <w:r>
+              <w:rPr>
+                <w:noProof/>
+                <w:webHidden/>
+              </w:rPr>
+              <w:fldChar w:fldCharType="separate"/>
+            </w:r>
+            <w:r>
+              <w:rPr>
+                <w:noProof/>
+                <w:webHidden/>
+              </w:rPr>
+              <w:t>4</w:t>
+            </w:r>
+            <w:r>
+              <w:rPr>
+                <w:noProof/>
+                <w:webHidden/>
+              </w:rPr>
+              <w:fldChar w:fldCharType="end"/>
+            </w:r>
+          </w:hyperlink>
+        </w:p>
+        <w:p>
+          <w:pPr>
+            <w:pStyle w:val="TM2"/>
+            <w:tabs>
+              <w:tab w:val="left" w:pos="1100"/>
+              <w:tab w:val="right" w:leader="dot" w:pos="9062"/>
+            </w:tabs>
+            <w:rPr>
+              <w:noProof/>
+            </w:rPr>
+          </w:pPr>
+          <w:hyperlink w:anchor="_Toc124089961" w:history="1">
+            <w:r>
+              <w:rPr>
+                <w:rStyle w:val="Lienhypertexte"/>
+                <w:noProof/>
+              </w:rPr>
+              <w:t>1.1.1</w:t>
+            </w:r>
+            <w:r>
+              <w:rPr>
+                <w:noProof/>
+              </w:rPr>
+              <w:tab/>
+            </w:r>
+            <w:r>
+              <w:rPr>
+                <w:rStyle w:val="Lienhypertexte"/>
+                <w:noProof/>
+              </w:rPr>
+              <w:t>Utilisation prévue</w:t>
+            </w:r>
+            <w:r>
+              <w:rPr>
+                <w:noProof/>
+                <w:webHidden/>
+              </w:rPr>
+              <w:tab/>
+            </w:r>
+            <w:r>
+              <w:rPr>
+                <w:noProof/>
+                <w:webHidden/>
+              </w:rPr>
+              <w:fldChar w:fldCharType="begin"/>
+            </w:r>
+            <w:r>
+              <w:rPr>
+                <w:noProof/>
+                <w:webHidden/>
+              </w:rPr>
+              <w:instrText xml:space="preserve"> PAGEREF _Toc124089961 \h </w:instrText>
+            </w:r>
+            <w:r>
+              <w:rPr>
+                <w:noProof/>
+                <w:webHidden/>
+              </w:rPr>
+            </w:r>
+            <w:r>
+              <w:rPr>
+                <w:noProof/>
+                <w:webHidden/>
+              </w:rPr>
+              <w:fldChar w:fldCharType="separate"/>
+            </w:r>
+            <w:r>
+              <w:rPr>
+                <w:noProof/>
+                <w:webHidden/>
+              </w:rPr>
+              <w:t>4</w:t>
+            </w:r>
+            <w:r>
+              <w:rPr>
+                <w:noProof/>
+                <w:webHidden/>
+              </w:rPr>
+              <w:fldChar w:fldCharType="end"/>
+            </w:r>
+          </w:hyperlink>
+        </w:p>
+        <w:p>
+          <w:pPr>
+            <w:pStyle w:val="TM3"/>
+            <w:tabs>
+              <w:tab w:val="right" w:leader="dot" w:pos="9062"/>
+            </w:tabs>
+            <w:rPr>
+              <w:noProof/>
+            </w:rPr>
+          </w:pPr>
+          <w:hyperlink w:anchor="_Toc124089962" w:history="1">
+            <w:r>
+              <w:rPr>
+                <w:rStyle w:val="Lienhypertexte"/>
+                <w:noProof/>
+              </w:rPr>
+              <w:t>Présentation des maquettes</w:t>
+            </w:r>
+            <w:r>
+              <w:rPr>
+                <w:noProof/>
+                <w:webHidden/>
+              </w:rPr>
+              <w:tab/>
+            </w:r>
+            <w:r>
+              <w:rPr>
+                <w:noProof/>
+                <w:webHidden/>
+              </w:rPr>
+              <w:fldChar w:fldCharType="begin"/>
+            </w:r>
+            <w:r>
+              <w:rPr>
+                <w:noProof/>
+                <w:webHidden/>
+              </w:rPr>
+              <w:instrText xml:space="preserve"> PAGEREF _Toc124089962 \h </w:instrText>
+            </w:r>
+            <w:r>
+              <w:rPr>
+                <w:noProof/>
+                <w:webHidden/>
+              </w:rPr>
+            </w:r>
+            <w:r>
+              <w:rPr>
+                <w:noProof/>
+                <w:webHidden/>
+              </w:rPr>
+              <w:fldChar w:fldCharType="separate"/>
+            </w:r>
+            <w:r>
+              <w:rPr>
+                <w:noProof/>
+                <w:webHidden/>
+              </w:rPr>
+              <w:t>4</w:t>
+            </w:r>
+            <w:r>
+              <w:rPr>
+                <w:noProof/>
+                <w:webHidden/>
+              </w:rPr>
+              <w:fldChar w:fldCharType="end"/>
+            </w:r>
+          </w:hyperlink>
+        </w:p>
+        <w:p>
+          <w:pPr>
+            <w:pStyle w:val="TM3"/>
+            <w:tabs>
+              <w:tab w:val="right" w:leader="dot" w:pos="9062"/>
+            </w:tabs>
+            <w:rPr>
+              <w:noProof/>
+            </w:rPr>
+          </w:pPr>
+          <w:hyperlink w:anchor="_Toc124089963" w:history="1">
+            <w:r>
+              <w:rPr>
+                <w:rStyle w:val="Lienhypertexte"/>
+                <w:noProof/>
+              </w:rPr>
+              <w:t>Présentation des UC</w:t>
+            </w:r>
+            <w:r>
+              <w:rPr>
+                <w:noProof/>
+                <w:webHidden/>
+              </w:rPr>
+              <w:tab/>
+            </w:r>
+            <w:r>
+              <w:rPr>
+                <w:noProof/>
+                <w:webHidden/>
+              </w:rPr>
+              <w:fldChar w:fldCharType="begin"/>
+            </w:r>
+            <w:r>
+              <w:rPr>
+                <w:noProof/>
+                <w:webHidden/>
+              </w:rPr>
+              <w:instrText xml:space="preserve"> PAGEREF _Toc124089963 \h </w:instrText>
+            </w:r>
+            <w:r>
+              <w:rPr>
+                <w:noProof/>
+                <w:webHidden/>
+              </w:rPr>
+            </w:r>
+            <w:r>
+              <w:rPr>
+                <w:noProof/>
+                <w:webHidden/>
+              </w:rPr>
+              <w:fldChar w:fldCharType="separate"/>
+            </w:r>
+            <w:r>
+              <w:rPr>
+                <w:noProof/>
+                <w:webHidden/>
+              </w:rPr>
+              <w:t>4</w:t>
+            </w:r>
+            <w:r>
+              <w:rPr>
+                <w:noProof/>
+                <w:webHidden/>
+              </w:rPr>
+              <w:fldChar w:fldCharType="end"/>
+            </w:r>
+          </w:hyperlink>
+        </w:p>
+        <w:p>
+          <w:pPr>
+            <w:pStyle w:val="TM2"/>
+            <w:tabs>
+              <w:tab w:val="right" w:leader="dot" w:pos="9062"/>
+            </w:tabs>
+            <w:rPr>
+              <w:noProof/>
+            </w:rPr>
+          </w:pPr>
+          <w:hyperlink w:anchor="_Toc124089964" w:history="1">
+            <w:r>
+              <w:rPr>
+                <w:rStyle w:val="Lienhypertexte"/>
+                <w:noProof/>
+              </w:rPr>
+              <w:t>1.2 Définition des contraintes techniques et des objectifs</w:t>
+            </w:r>
+            <w:r>
+              <w:rPr>
+                <w:noProof/>
+                <w:webHidden/>
+              </w:rPr>
+              <w:tab/>
+            </w:r>
+            <w:r>
+              <w:rPr>
+                <w:noProof/>
+                <w:webHidden/>
+              </w:rPr>
+              <w:fldChar w:fldCharType="begin"/>
+            </w:r>
+            <w:r>
+              <w:rPr>
+                <w:noProof/>
+                <w:webHidden/>
+              </w:rPr>
+              <w:instrText xml:space="preserve"> PAGEREF _Toc124089964 \h </w:instrText>
+            </w:r>
+            <w:r>
+              <w:rPr>
+                <w:noProof/>
+                <w:webHidden/>
+              </w:rPr>
+            </w:r>
+            <w:r>
+              <w:rPr>
+                <w:noProof/>
+                <w:webHidden/>
+              </w:rPr>
+              <w:fldChar w:fldCharType="separate"/>
+            </w:r>
+            <w:r>
+              <w:rPr>
+                <w:noProof/>
+                <w:webHidden/>
+              </w:rPr>
+              <w:t>5</w:t>
+            </w:r>
+            <w:r>
+              <w:rPr>
+                <w:noProof/>
+                <w:webHidden/>
+              </w:rPr>
+              <w:fldChar w:fldCharType="end"/>
+            </w:r>
+          </w:hyperlink>
+        </w:p>
+        <w:p>
+          <w:pPr>
+            <w:pStyle w:val="TM2"/>
+            <w:tabs>
+              <w:tab w:val="right" w:leader="dot" w:pos="9062"/>
+            </w:tabs>
+            <w:rPr>
+              <w:noProof/>
+            </w:rPr>
+          </w:pPr>
+          <w:hyperlink w:anchor="_Toc124089965" w:history="1">
+            <w:r>
+              <w:rPr>
+                <w:rStyle w:val="Lienhypertexte"/>
+                <w:noProof/>
+              </w:rPr>
+              <w:t>1.2.1 Contexte technique</w:t>
+            </w:r>
+            <w:r>
+              <w:rPr>
+                <w:noProof/>
+                <w:webHidden/>
+              </w:rPr>
+              <w:tab/>
+            </w:r>
+            <w:r>
+              <w:rPr>
+                <w:noProof/>
+                <w:webHidden/>
+              </w:rPr>
+              <w:fldChar w:fldCharType="begin"/>
+            </w:r>
+            <w:r>
+              <w:rPr>
+                <w:noProof/>
+                <w:webHidden/>
+              </w:rPr>
+              <w:instrText xml:space="preserve"> PAGEREF _Toc124089965 \h </w:instrText>
+            </w:r>
+            <w:r>
+              <w:rPr>
+                <w:noProof/>
+                <w:webHidden/>
+              </w:rPr>
+            </w:r>
+            <w:r>
+              <w:rPr>
+                <w:noProof/>
+                <w:webHidden/>
+              </w:rPr>
+              <w:fldChar w:fldCharType="separate"/>
+            </w:r>
+            <w:r>
+              <w:rPr>
+                <w:noProof/>
+                <w:webHidden/>
+              </w:rPr>
+              <w:t>5</w:t>
+            </w:r>
+            <w:r>
+              <w:rPr>
+                <w:noProof/>
+                <w:webHidden/>
+              </w:rPr>
+              <w:fldChar w:fldCharType="end"/>
+            </w:r>
+          </w:hyperlink>
+        </w:p>
+        <w:p>
+          <w:pPr>
+            <w:pStyle w:val="TM3"/>
+            <w:tabs>
+              <w:tab w:val="right" w:leader="dot" w:pos="9062"/>
+            </w:tabs>
+            <w:rPr>
+              <w:noProof/>
+            </w:rPr>
+          </w:pPr>
+          <w:hyperlink w:anchor="_Toc124089966" w:history="1">
+            <w:r>
+              <w:rPr>
+                <w:rStyle w:val="Lienhypertexte"/>
+                <w:noProof/>
+              </w:rPr>
+              <w:t>Présentation de l’arborescence du site</w:t>
+            </w:r>
+            <w:r>
+              <w:rPr>
+                <w:noProof/>
+                <w:webHidden/>
+              </w:rPr>
+              <w:tab/>
+            </w:r>
+            <w:r>
+              <w:rPr>
+                <w:noProof/>
+                <w:webHidden/>
+              </w:rPr>
+              <w:fldChar w:fldCharType="begin"/>
+            </w:r>
+            <w:r>
+              <w:rPr>
+                <w:noProof/>
+                <w:webHidden/>
+              </w:rPr>
+              <w:instrText xml:space="preserve"> PAGEREF _Toc124089966 \h </w:instrText>
+            </w:r>
+            <w:r>
+              <w:rPr>
+                <w:noProof/>
+                <w:webHidden/>
+              </w:rPr>
+            </w:r>
+            <w:r>
+              <w:rPr>
+                <w:noProof/>
+                <w:webHidden/>
+              </w:rPr>
+              <w:fldChar w:fldCharType="separate"/>
+            </w:r>
+            <w:r>
+              <w:rPr>
+                <w:noProof/>
+                <w:webHidden/>
+              </w:rPr>
+              <w:t>5</w:t>
+            </w:r>
+            <w:r>
+              <w:rPr>
+                <w:noProof/>
+                <w:webHidden/>
+              </w:rPr>
+              <w:fldChar w:fldCharType="end"/>
+            </w:r>
+          </w:hyperlink>
+        </w:p>
+        <w:p>
+          <w:pPr>
+            <w:pStyle w:val="TM3"/>
+            <w:tabs>
+              <w:tab w:val="right" w:leader="dot" w:pos="9062"/>
+            </w:tabs>
+            <w:rPr>
+              <w:noProof/>
+            </w:rPr>
+          </w:pPr>
+          <w:hyperlink w:anchor="_Toc124089967" w:history="1">
+            <w:r>
+              <w:rPr>
+                <w:rStyle w:val="Lienhypertexte"/>
+                <w:noProof/>
+              </w:rPr>
+              <w:t>Présentation du SEP</w:t>
+            </w:r>
+            <w:r>
+              <w:rPr>
+                <w:noProof/>
+                <w:webHidden/>
+              </w:rPr>
+              <w:tab/>
+            </w:r>
+            <w:r>
+              <w:rPr>
+                <w:noProof/>
+                <w:webHidden/>
+              </w:rPr>
+              <w:fldChar w:fldCharType="begin"/>
+            </w:r>
+            <w:r>
+              <w:rPr>
+                <w:noProof/>
+                <w:webHidden/>
+              </w:rPr>
+              <w:instrText xml:space="preserve"> PAGEREF _Toc124089967 \h </w:instrText>
+            </w:r>
+            <w:r>
+              <w:rPr>
+                <w:noProof/>
+                <w:webHidden/>
+              </w:rPr>
+            </w:r>
+            <w:r>
+              <w:rPr>
+                <w:noProof/>
+                <w:webHidden/>
+              </w:rPr>
+              <w:fldChar w:fldCharType="separate"/>
+            </w:r>
+            <w:r>
+              <w:rPr>
+                <w:noProof/>
+                <w:webHidden/>
+              </w:rPr>
+              <w:t>5</w:t>
+            </w:r>
+            <w:r>
+              <w:rPr>
+                <w:noProof/>
+                <w:webHidden/>
+              </w:rPr>
+              <w:fldChar w:fldCharType="end"/>
+            </w:r>
+          </w:hyperlink>
+        </w:p>
+        <w:p>
+          <w:pPr>
+            <w:pStyle w:val="TM3"/>
+            <w:tabs>
+              <w:tab w:val="right" w:leader="dot" w:pos="9062"/>
+            </w:tabs>
+            <w:rPr>
+              <w:noProof/>
+            </w:rPr>
+          </w:pPr>
+          <w:hyperlink w:anchor="_Toc124089968" w:history="1">
+            <w:r>
+              <w:rPr>
+                <w:rStyle w:val="Lienhypertexte"/>
+                <w:noProof/>
+              </w:rPr>
+              <w:t>Présentation du schéma</w:t>
+            </w:r>
+            <w:r>
+              <w:rPr>
+                <w:noProof/>
+                <w:webHidden/>
+              </w:rPr>
+              <w:tab/>
+            </w:r>
+            <w:r>
+              <w:rPr>
+                <w:noProof/>
+                <w:webHidden/>
+              </w:rPr>
+              <w:fldChar w:fldCharType="begin"/>
+            </w:r>
+            <w:r>
+              <w:rPr>
+                <w:noProof/>
+                <w:webHidden/>
+              </w:rPr>
+              <w:instrText xml:space="preserve"> PAGEREF _Toc124089968 \h </w:instrText>
+            </w:r>
+            <w:r>
+              <w:rPr>
+                <w:noProof/>
+                <w:webHidden/>
+              </w:rPr>
+            </w:r>
+            <w:r>
+              <w:rPr>
+                <w:noProof/>
+                <w:webHidden/>
+              </w:rPr>
+              <w:fldChar w:fldCharType="separate"/>
+            </w:r>
+            <w:r>
+              <w:rPr>
+                <w:noProof/>
+                <w:webHidden/>
+              </w:rPr>
+              <w:t>5</w:t>
+            </w:r>
+            <w:r>
+              <w:rPr>
+                <w:noProof/>
+                <w:webHidden/>
+              </w:rPr>
+              <w:fldChar w:fldCharType="end"/>
+            </w:r>
+          </w:hyperlink>
+        </w:p>
+        <w:p>
+          <w:pPr>
+            <w:pStyle w:val="TM3"/>
+            <w:tabs>
+              <w:tab w:val="right" w:leader="dot" w:pos="9062"/>
+            </w:tabs>
+            <w:rPr>
+              <w:noProof/>
+            </w:rPr>
+          </w:pPr>
+          <w:hyperlink w:anchor="_Toc124089969" w:history="1">
+            <w:r>
+              <w:rPr>
+                <w:rStyle w:val="Lienhypertexte"/>
+                <w:noProof/>
+              </w:rPr>
+              <w:t>Présentation des diagrammes de classes</w:t>
+            </w:r>
+            <w:r>
+              <w:rPr>
+                <w:noProof/>
+                <w:webHidden/>
+              </w:rPr>
+              <w:tab/>
+            </w:r>
+            <w:r>
+              <w:rPr>
+                <w:noProof/>
+                <w:webHidden/>
+              </w:rPr>
+              <w:fldChar w:fldCharType="begin"/>
+            </w:r>
+            <w:r>
+              <w:rPr>
+                <w:noProof/>
+                <w:webHidden/>
+              </w:rPr>
+              <w:instrText xml:space="preserve"> PAGEREF _Toc124089969 \h </w:instrText>
+            </w:r>
+            <w:r>
+              <w:rPr>
+                <w:noProof/>
+                <w:webHidden/>
+              </w:rPr>
+            </w:r>
+            <w:r>
+              <w:rPr>
+                <w:noProof/>
+                <w:webHidden/>
+              </w:rPr>
+              <w:fldChar w:fldCharType="separate"/>
+            </w:r>
+            <w:r>
+              <w:rPr>
+                <w:noProof/>
+                <w:webHidden/>
+              </w:rPr>
+              <w:t>5</w:t>
+            </w:r>
+            <w:r>
+              <w:rPr>
+                <w:noProof/>
+                <w:webHidden/>
+              </w:rPr>
+              <w:fldChar w:fldCharType="end"/>
+            </w:r>
+          </w:hyperlink>
+        </w:p>
+        <w:p>
+          <w:pPr>
+            <w:pStyle w:val="TM2"/>
+            <w:tabs>
+              <w:tab w:val="right" w:leader="dot" w:pos="9062"/>
+            </w:tabs>
+            <w:rPr>
+              <w:noProof/>
+            </w:rPr>
+          </w:pPr>
+          <w:hyperlink w:anchor="_Toc124089970" w:history="1">
+            <w:r>
+              <w:rPr>
+                <w:rStyle w:val="Lienhypertexte"/>
+                <w:noProof/>
+              </w:rPr>
+              <w:t>1.2.1 Transcription de la demande en objectifs</w:t>
+            </w:r>
+            <w:r>
+              <w:rPr>
+                <w:noProof/>
+                <w:webHidden/>
+              </w:rPr>
+              <w:tab/>
+            </w:r>
+            <w:r>
+              <w:rPr>
+                <w:noProof/>
+                <w:webHidden/>
+              </w:rPr>
+              <w:fldChar w:fldCharType="begin"/>
+            </w:r>
+            <w:r>
+              <w:rPr>
+                <w:noProof/>
+                <w:webHidden/>
+              </w:rPr>
+              <w:instrText xml:space="preserve"> PAGEREF _Toc124089970 \h </w:instrText>
+            </w:r>
+            <w:r>
+              <w:rPr>
+                <w:noProof/>
+                <w:webHidden/>
+              </w:rPr>
+            </w:r>
+            <w:r>
+              <w:rPr>
+                <w:noProof/>
+                <w:webHidden/>
+              </w:rPr>
+              <w:fldChar w:fldCharType="separate"/>
+            </w:r>
+            <w:r>
+              <w:rPr>
+                <w:noProof/>
+                <w:webHidden/>
+              </w:rPr>
+              <w:t>5</w:t>
+            </w:r>
+            <w:r>
+              <w:rPr>
+                <w:noProof/>
+                <w:webHidden/>
+              </w:rPr>
+              <w:fldChar w:fldCharType="end"/>
+            </w:r>
+          </w:hyperlink>
+        </w:p>
+        <w:p>
+          <w:pPr>
+            <w:pStyle w:val="TM3"/>
+            <w:tabs>
+              <w:tab w:val="right" w:leader="dot" w:pos="9062"/>
+            </w:tabs>
+            <w:rPr>
+              <w:noProof/>
+            </w:rPr>
+          </w:pPr>
+          <w:hyperlink w:anchor="_Toc124089971" w:history="1">
+            <w:r>
+              <w:rPr>
+                <w:rStyle w:val="Lienhypertexte"/>
+                <w:noProof/>
+              </w:rPr>
+              <w:t>Récapitulatif des objectifs : A/ BD ; A/ Site ; C/ Hébergement</w:t>
+            </w:r>
+            <w:r>
+              <w:rPr>
+                <w:noProof/>
+                <w:webHidden/>
+              </w:rPr>
+              <w:tab/>
+            </w:r>
+            <w:r>
+              <w:rPr>
+                <w:noProof/>
+                <w:webHidden/>
+              </w:rPr>
+              <w:fldChar w:fldCharType="begin"/>
+            </w:r>
+            <w:r>
+              <w:rPr>
+                <w:noProof/>
+                <w:webHidden/>
+              </w:rPr>
+              <w:instrText xml:space="preserve"> PAGEREF _Toc124089971 \h </w:instrText>
+            </w:r>
+            <w:r>
+              <w:rPr>
+                <w:noProof/>
+                <w:webHidden/>
+              </w:rPr>
+            </w:r>
+            <w:r>
+              <w:rPr>
+                <w:noProof/>
+                <w:webHidden/>
+              </w:rPr>
+              <w:fldChar w:fldCharType="separate"/>
+            </w:r>
+            <w:r>
+              <w:rPr>
+                <w:noProof/>
+                <w:webHidden/>
+              </w:rPr>
+              <w:t>5</w:t>
+            </w:r>
+            <w:r>
+              <w:rPr>
+                <w:noProof/>
+                <w:webHidden/>
+              </w:rPr>
+              <w:fldChar w:fldCharType="end"/>
+            </w:r>
+          </w:hyperlink>
+        </w:p>
+        <w:p>
+          <w:pPr>
+            <w:pStyle w:val="TM1"/>
+            <w:tabs>
+              <w:tab w:val="left" w:pos="480"/>
+              <w:tab w:val="right" w:leader="dot" w:pos="9062"/>
+            </w:tabs>
+            <w:rPr>
+              <w:noProof/>
+            </w:rPr>
+          </w:pPr>
+          <w:hyperlink w:anchor="_Toc124089972" w:history="1">
+            <w:r>
+              <w:rPr>
+                <w:rStyle w:val="Lienhypertexte"/>
+                <w:noProof/>
+              </w:rPr>
+              <w:t>2</w:t>
+            </w:r>
+            <w:r>
+              <w:rPr>
+                <w:noProof/>
+              </w:rPr>
+              <w:tab/>
+            </w:r>
+            <w:r>
+              <w:rPr>
+                <w:rStyle w:val="Lienhypertexte"/>
+                <w:noProof/>
+              </w:rPr>
+              <w:t>– Réalisation technique : Méthodologie</w:t>
+            </w:r>
+            <w:r>
+              <w:rPr>
+                <w:noProof/>
+                <w:webHidden/>
+              </w:rPr>
+              <w:tab/>
+            </w:r>
+            <w:r>
+              <w:rPr>
+                <w:noProof/>
+                <w:webHidden/>
+              </w:rPr>
+              <w:fldChar w:fldCharType="begin"/>
+            </w:r>
+            <w:r>
+              <w:rPr>
+                <w:noProof/>
+                <w:webHidden/>
+              </w:rPr>
+              <w:instrText xml:space="preserve"> PAGEREF _Toc124089972 \h </w:instrText>
+            </w:r>
+            <w:r>
+              <w:rPr>
+                <w:noProof/>
+                <w:webHidden/>
+              </w:rPr>
+            </w:r>
+            <w:r>
+              <w:rPr>
+                <w:noProof/>
+                <w:webHidden/>
+              </w:rPr>
+              <w:fldChar w:fldCharType="separate"/>
+            </w:r>
+            <w:r>
+              <w:rPr>
+                <w:noProof/>
+                <w:webHidden/>
+              </w:rPr>
+              <w:t>6</w:t>
+            </w:r>
+            <w:r>
+              <w:rPr>
+                <w:noProof/>
+                <w:webHidden/>
+              </w:rPr>
+              <w:fldChar w:fldCharType="end"/>
+            </w:r>
+          </w:hyperlink>
+        </w:p>
+        <w:p>
+          <w:pPr>
+            <w:pStyle w:val="TM2"/>
+            <w:tabs>
+              <w:tab w:val="left" w:pos="880"/>
+              <w:tab w:val="right" w:leader="dot" w:pos="9062"/>
+            </w:tabs>
+            <w:rPr>
+              <w:noProof/>
+            </w:rPr>
+          </w:pPr>
+          <w:hyperlink w:anchor="_Toc124089973" w:history="1">
+            <w:r>
+              <w:rPr>
+                <w:rStyle w:val="Lienhypertexte"/>
+                <w:noProof/>
+              </w:rPr>
+              <w:t>2.1</w:t>
+            </w:r>
+            <w:r>
+              <w:rPr>
+                <w:noProof/>
+              </w:rPr>
+              <w:tab/>
+            </w:r>
+            <w:r>
+              <w:rPr>
+                <w:rStyle w:val="Lienhypertexte"/>
+                <w:noProof/>
+              </w:rPr>
+              <w:t>Orga de la GPO</w:t>
+            </w:r>
+            <w:r>
+              <w:rPr>
+                <w:noProof/>
+                <w:webHidden/>
+              </w:rPr>
+              <w:tab/>
+            </w:r>
+            <w:r>
+              <w:rPr>
+                <w:noProof/>
+                <w:webHidden/>
+              </w:rPr>
+              <w:fldChar w:fldCharType="begin"/>
+            </w:r>
+            <w:r>
+              <w:rPr>
+                <w:noProof/>
+                <w:webHidden/>
+              </w:rPr>
+              <w:instrText xml:space="preserve"> PAGEREF _Toc124089973 \h </w:instrText>
+            </w:r>
+            <w:r>
+              <w:rPr>
+                <w:noProof/>
+                <w:webHidden/>
+              </w:rPr>
+            </w:r>
+            <w:r>
+              <w:rPr>
+                <w:noProof/>
+                <w:webHidden/>
+              </w:rPr>
+              <w:fldChar w:fldCharType="separate"/>
+            </w:r>
+            <w:r>
+              <w:rPr>
+                <w:noProof/>
+                <w:webHidden/>
+              </w:rPr>
+              <w:t>6</w:t>
+            </w:r>
+            <w:r>
+              <w:rPr>
+                <w:noProof/>
+                <w:webHidden/>
+              </w:rPr>
+              <w:fldChar w:fldCharType="end"/>
+            </w:r>
+          </w:hyperlink>
+        </w:p>
+        <w:p>
+          <w:pPr>
+            <w:pStyle w:val="TM3"/>
+            <w:tabs>
+              <w:tab w:val="right" w:leader="dot" w:pos="9062"/>
+            </w:tabs>
+            <w:rPr>
+              <w:noProof/>
+            </w:rPr>
+          </w:pPr>
+          <w:hyperlink w:anchor="_Toc124089974" w:history="1">
+            <w:r>
+              <w:rPr>
+                <w:rStyle w:val="Lienhypertexte"/>
+                <w:noProof/>
+              </w:rPr>
+              <w:t>Présentation méthode agile</w:t>
+            </w:r>
+            <w:r>
+              <w:rPr>
+                <w:noProof/>
+                <w:webHidden/>
+              </w:rPr>
+              <w:tab/>
+            </w:r>
+            <w:r>
+              <w:rPr>
+                <w:noProof/>
+                <w:webHidden/>
+              </w:rPr>
+              <w:fldChar w:fldCharType="begin"/>
+            </w:r>
+            <w:r>
+              <w:rPr>
+                <w:noProof/>
+                <w:webHidden/>
+              </w:rPr>
+              <w:instrText xml:space="preserve"> PAGEREF _Toc124089974 \h </w:instrText>
+            </w:r>
+            <w:r>
+              <w:rPr>
+                <w:noProof/>
+                <w:webHidden/>
+              </w:rPr>
+            </w:r>
+            <w:r>
+              <w:rPr>
+                <w:noProof/>
+                <w:webHidden/>
+              </w:rPr>
+              <w:fldChar w:fldCharType="separate"/>
+            </w:r>
+            <w:r>
+              <w:rPr>
+                <w:noProof/>
+                <w:webHidden/>
+              </w:rPr>
+              <w:t>6</w:t>
+            </w:r>
+            <w:r>
+              <w:rPr>
+                <w:noProof/>
+                <w:webHidden/>
+              </w:rPr>
+              <w:fldChar w:fldCharType="end"/>
+            </w:r>
+          </w:hyperlink>
+        </w:p>
+        <w:p>
+          <w:pPr>
+            <w:pStyle w:val="TM3"/>
+            <w:tabs>
+              <w:tab w:val="right" w:leader="dot" w:pos="9062"/>
+            </w:tabs>
+            <w:rPr>
+              <w:noProof/>
+            </w:rPr>
+          </w:pPr>
+          <w:hyperlink w:anchor="_Toc124089975" w:history="1">
+            <w:r>
+              <w:rPr>
+                <w:rStyle w:val="Lienhypertexte"/>
+                <w:noProof/>
+              </w:rPr>
+              <w:t>Présentation du Gantt prévisionnel</w:t>
+            </w:r>
+            <w:r>
+              <w:rPr>
+                <w:noProof/>
+                <w:webHidden/>
+              </w:rPr>
+              <w:tab/>
+            </w:r>
+            <w:r>
+              <w:rPr>
+                <w:noProof/>
+                <w:webHidden/>
+              </w:rPr>
+              <w:fldChar w:fldCharType="begin"/>
+            </w:r>
+            <w:r>
+              <w:rPr>
+                <w:noProof/>
+                <w:webHidden/>
+              </w:rPr>
+              <w:instrText xml:space="preserve"> PAGEREF _Toc124089975 \h </w:instrText>
+            </w:r>
+            <w:r>
+              <w:rPr>
+                <w:noProof/>
+                <w:webHidden/>
+              </w:rPr>
+            </w:r>
+            <w:r>
+              <w:rPr>
+                <w:noProof/>
+                <w:webHidden/>
+              </w:rPr>
+              <w:fldChar w:fldCharType="separate"/>
+            </w:r>
+            <w:r>
+              <w:rPr>
+                <w:noProof/>
+                <w:webHidden/>
+              </w:rPr>
+              <w:t>6</w:t>
+            </w:r>
+            <w:r>
+              <w:rPr>
+                <w:noProof/>
+                <w:webHidden/>
+              </w:rPr>
+              <w:fldChar w:fldCharType="end"/>
+            </w:r>
+          </w:hyperlink>
+        </w:p>
+        <w:p>
+          <w:pPr>
+            <w:pStyle w:val="TM3"/>
+            <w:tabs>
+              <w:tab w:val="right" w:leader="dot" w:pos="9062"/>
+            </w:tabs>
+            <w:rPr>
+              <w:noProof/>
+            </w:rPr>
+          </w:pPr>
+          <w:hyperlink w:anchor="_Toc124089976" w:history="1">
+            <w:r>
+              <w:rPr>
+                <w:rStyle w:val="Lienhypertexte"/>
+                <w:noProof/>
+              </w:rPr>
+              <w:t>Présentation de la répartition des tâches et rôles</w:t>
+            </w:r>
+            <w:r>
+              <w:rPr>
+                <w:noProof/>
+                <w:webHidden/>
+              </w:rPr>
+              <w:tab/>
+            </w:r>
+            <w:r>
+              <w:rPr>
+                <w:noProof/>
+                <w:webHidden/>
+              </w:rPr>
+              <w:fldChar w:fldCharType="begin"/>
+            </w:r>
+            <w:r>
+              <w:rPr>
+                <w:noProof/>
+                <w:webHidden/>
+              </w:rPr>
+              <w:instrText xml:space="preserve"> PAGEREF _Toc124089976 \h </w:instrText>
+            </w:r>
+            <w:r>
+              <w:rPr>
+                <w:noProof/>
+                <w:webHidden/>
+              </w:rPr>
+            </w:r>
+            <w:r>
+              <w:rPr>
+                <w:noProof/>
+                <w:webHidden/>
+              </w:rPr>
+              <w:fldChar w:fldCharType="separate"/>
+            </w:r>
+            <w:r>
+              <w:rPr>
+                <w:noProof/>
+                <w:webHidden/>
+              </w:rPr>
+              <w:t>6</w:t>
+            </w:r>
+            <w:r>
+              <w:rPr>
+                <w:noProof/>
+                <w:webHidden/>
+              </w:rPr>
+              <w:fldChar w:fldCharType="end"/>
+            </w:r>
+          </w:hyperlink>
+        </w:p>
+        <w:p>
+          <w:pPr>
+            <w:pStyle w:val="TM2"/>
+            <w:tabs>
+              <w:tab w:val="right" w:leader="dot" w:pos="9062"/>
+            </w:tabs>
+            <w:rPr>
+              <w:noProof/>
+            </w:rPr>
+          </w:pPr>
+          <w:hyperlink w:anchor="_Toc124089977" w:history="1">
+            <w:r>
+              <w:rPr>
+                <w:rStyle w:val="Lienhypertexte"/>
+                <w:noProof/>
+              </w:rPr>
+              <w:t>Répartition des tâches</w:t>
+            </w:r>
+            <w:r>
+              <w:rPr>
+                <w:noProof/>
+                <w:webHidden/>
+              </w:rPr>
+              <w:tab/>
+            </w:r>
+            <w:r>
+              <w:rPr>
+                <w:noProof/>
+                <w:webHidden/>
+              </w:rPr>
+              <w:fldChar w:fldCharType="begin"/>
+            </w:r>
+            <w:r>
+              <w:rPr>
+                <w:noProof/>
+                <w:webHidden/>
+              </w:rPr>
+              <w:instrText xml:space="preserve"> PAGEREF _Toc124089977 \h </w:instrText>
+            </w:r>
+            <w:r>
+              <w:rPr>
+                <w:noProof/>
+                <w:webHidden/>
+              </w:rPr>
+            </w:r>
+            <w:r>
+              <w:rPr>
+                <w:noProof/>
+                <w:webHidden/>
+              </w:rPr>
+              <w:fldChar w:fldCharType="separate"/>
+            </w:r>
+            <w:r>
+              <w:rPr>
+                <w:noProof/>
+                <w:webHidden/>
+              </w:rPr>
+              <w:t>6</w:t>
+            </w:r>
+            <w:r>
+              <w:rPr>
+                <w:noProof/>
+                <w:webHidden/>
+              </w:rPr>
+              <w:fldChar w:fldCharType="end"/>
+            </w:r>
+          </w:hyperlink>
+        </w:p>
+        <w:p>
+          <w:pPr>
+            <w:pStyle w:val="TM2"/>
+            <w:tabs>
+              <w:tab w:val="left" w:pos="1100"/>
+              <w:tab w:val="right" w:leader="dot" w:pos="9062"/>
+            </w:tabs>
+            <w:rPr>
+              <w:noProof/>
+            </w:rPr>
+          </w:pPr>
+          <w:hyperlink w:anchor="_Toc124089978" w:history="1">
+            <w:r>
+              <w:rPr>
+                <w:rStyle w:val="Lienhypertexte"/>
+                <w:noProof/>
+              </w:rPr>
+              <w:t>2.1.2</w:t>
+            </w:r>
+            <w:r>
+              <w:rPr>
+                <w:noProof/>
+              </w:rPr>
+              <w:tab/>
+            </w:r>
+            <w:r>
+              <w:rPr>
+                <w:rStyle w:val="Lienhypertexte"/>
+                <w:noProof/>
+              </w:rPr>
+              <w:t>Contrat d’équipe</w:t>
+            </w:r>
+            <w:r>
+              <w:rPr>
+                <w:noProof/>
+                <w:webHidden/>
+              </w:rPr>
+              <w:tab/>
+            </w:r>
+            <w:r>
+              <w:rPr>
+                <w:noProof/>
+                <w:webHidden/>
+              </w:rPr>
+              <w:fldChar w:fldCharType="begin"/>
+            </w:r>
+            <w:r>
+              <w:rPr>
+                <w:noProof/>
+                <w:webHidden/>
+              </w:rPr>
+              <w:instrText xml:space="preserve"> PAGEREF _Toc124089978 \h </w:instrText>
+            </w:r>
+            <w:r>
+              <w:rPr>
+                <w:noProof/>
+                <w:webHidden/>
+              </w:rPr>
+            </w:r>
+            <w:r>
+              <w:rPr>
+                <w:noProof/>
+                <w:webHidden/>
+              </w:rPr>
+              <w:fldChar w:fldCharType="separate"/>
+            </w:r>
+            <w:r>
+              <w:rPr>
+                <w:noProof/>
+                <w:webHidden/>
+              </w:rPr>
+              <w:t>6</w:t>
+            </w:r>
+            <w:r>
+              <w:rPr>
+                <w:noProof/>
+                <w:webHidden/>
+              </w:rPr>
+              <w:fldChar w:fldCharType="end"/>
+            </w:r>
+          </w:hyperlink>
+        </w:p>
+        <w:p>
+          <w:pPr>
+            <w:pStyle w:val="TM3"/>
+            <w:tabs>
+              <w:tab w:val="right" w:leader="dot" w:pos="9062"/>
+            </w:tabs>
+            <w:rPr>
+              <w:noProof/>
+            </w:rPr>
+          </w:pPr>
+          <w:hyperlink w:anchor="_Toc124089979" w:history="1">
+            <w:r>
+              <w:rPr>
+                <w:rStyle w:val="Lienhypertexte"/>
+                <w:noProof/>
+              </w:rPr>
+              <w:t>Processus et planning des réunions</w:t>
+            </w:r>
+            <w:r>
+              <w:rPr>
+                <w:noProof/>
+                <w:webHidden/>
+              </w:rPr>
+              <w:tab/>
+            </w:r>
+            <w:r>
+              <w:rPr>
+                <w:noProof/>
+                <w:webHidden/>
+              </w:rPr>
+              <w:fldChar w:fldCharType="begin"/>
+            </w:r>
+            <w:r>
+              <w:rPr>
+                <w:noProof/>
+                <w:webHidden/>
+              </w:rPr>
+              <w:instrText xml:space="preserve"> PAGEREF _Toc124089979 \h </w:instrText>
+            </w:r>
+            <w:r>
+              <w:rPr>
+                <w:noProof/>
+                <w:webHidden/>
+              </w:rPr>
+            </w:r>
+            <w:r>
+              <w:rPr>
+                <w:noProof/>
+                <w:webHidden/>
+              </w:rPr>
+              <w:fldChar w:fldCharType="separate"/>
+            </w:r>
+            <w:r>
+              <w:rPr>
+                <w:noProof/>
+                <w:webHidden/>
+              </w:rPr>
+              <w:t>6</w:t>
+            </w:r>
+            <w:r>
+              <w:rPr>
+                <w:noProof/>
+                <w:webHidden/>
+              </w:rPr>
+              <w:fldChar w:fldCharType="end"/>
+            </w:r>
+          </w:hyperlink>
+        </w:p>
+        <w:p>
+          <w:pPr>
+            <w:pStyle w:val="TM3"/>
+            <w:tabs>
+              <w:tab w:val="right" w:leader="dot" w:pos="9062"/>
+            </w:tabs>
+            <w:rPr>
+              <w:noProof/>
+            </w:rPr>
+          </w:pPr>
+          <w:hyperlink w:anchor="_Toc124089980" w:history="1">
+            <w:r>
+              <w:rPr>
+                <w:rStyle w:val="Lienhypertexte"/>
+                <w:noProof/>
+              </w:rPr>
+              <w:t>Processus de prise de décision</w:t>
+            </w:r>
+            <w:r>
+              <w:rPr>
+                <w:noProof/>
+                <w:webHidden/>
+              </w:rPr>
+              <w:tab/>
+            </w:r>
+            <w:r>
+              <w:rPr>
+                <w:noProof/>
+                <w:webHidden/>
+              </w:rPr>
+              <w:fldChar w:fldCharType="begin"/>
+            </w:r>
+            <w:r>
+              <w:rPr>
+                <w:noProof/>
+                <w:webHidden/>
+              </w:rPr>
+              <w:instrText xml:space="preserve"> PAGEREF _Toc124089980 \h </w:instrText>
+            </w:r>
+            <w:r>
+              <w:rPr>
+                <w:noProof/>
+                <w:webHidden/>
+              </w:rPr>
+            </w:r>
+            <w:r>
+              <w:rPr>
+                <w:noProof/>
+                <w:webHidden/>
+              </w:rPr>
+              <w:fldChar w:fldCharType="separate"/>
+            </w:r>
+            <w:r>
+              <w:rPr>
+                <w:noProof/>
+                <w:webHidden/>
+              </w:rPr>
+              <w:t>6</w:t>
+            </w:r>
+            <w:r>
+              <w:rPr>
+                <w:noProof/>
+                <w:webHidden/>
+              </w:rPr>
+              <w:fldChar w:fldCharType="end"/>
+            </w:r>
+          </w:hyperlink>
+        </w:p>
+        <w:p>
+          <w:pPr>
+            <w:pStyle w:val="TM3"/>
+            <w:tabs>
+              <w:tab w:val="right" w:leader="dot" w:pos="9062"/>
+            </w:tabs>
+            <w:rPr>
+              <w:noProof/>
+            </w:rPr>
+          </w:pPr>
+          <w:hyperlink w:anchor="_Toc124089981" w:history="1">
+            <w:r>
+              <w:rPr>
+                <w:rStyle w:val="Lienhypertexte"/>
+                <w:noProof/>
+              </w:rPr>
+              <w:t>Processus de mis en commun</w:t>
+            </w:r>
+            <w:r>
+              <w:rPr>
+                <w:noProof/>
+                <w:webHidden/>
+              </w:rPr>
+              <w:tab/>
+            </w:r>
+            <w:r>
+              <w:rPr>
+                <w:noProof/>
+                <w:webHidden/>
+              </w:rPr>
+              <w:fldChar w:fldCharType="begin"/>
+            </w:r>
+            <w:r>
+              <w:rPr>
+                <w:noProof/>
+                <w:webHidden/>
+              </w:rPr>
+              <w:instrText xml:space="preserve"> PAGEREF _Toc124089981 \h </w:instrText>
+            </w:r>
+            <w:r>
+              <w:rPr>
+                <w:noProof/>
+                <w:webHidden/>
+              </w:rPr>
+            </w:r>
+            <w:r>
+              <w:rPr>
+                <w:noProof/>
+                <w:webHidden/>
+              </w:rPr>
+              <w:fldChar w:fldCharType="separate"/>
+            </w:r>
+            <w:r>
+              <w:rPr>
+                <w:noProof/>
+                <w:webHidden/>
+              </w:rPr>
+              <w:t>6</w:t>
+            </w:r>
+            <w:r>
+              <w:rPr>
+                <w:noProof/>
+                <w:webHidden/>
+              </w:rPr>
+              <w:fldChar w:fldCharType="end"/>
+            </w:r>
+          </w:hyperlink>
+        </w:p>
+        <w:p>
+          <w:pPr>
+            <w:pStyle w:val="TM2"/>
+            <w:tabs>
+              <w:tab w:val="left" w:pos="1100"/>
+              <w:tab w:val="right" w:leader="dot" w:pos="9062"/>
+            </w:tabs>
+            <w:rPr>
+              <w:noProof/>
+            </w:rPr>
+          </w:pPr>
+          <w:hyperlink w:anchor="_Toc124089982" w:history="1">
+            <w:r>
+              <w:rPr>
+                <w:rStyle w:val="Lienhypertexte"/>
+                <w:noProof/>
+              </w:rPr>
+              <w:t>2.1.3</w:t>
+            </w:r>
+            <w:r>
+              <w:rPr>
+                <w:noProof/>
+              </w:rPr>
+              <w:tab/>
+            </w:r>
+            <w:r>
+              <w:rPr>
+                <w:rStyle w:val="Lienhypertexte"/>
+                <w:noProof/>
+              </w:rPr>
+              <w:t>Outils de communication</w:t>
+            </w:r>
+            <w:r>
+              <w:rPr>
+                <w:noProof/>
+                <w:webHidden/>
+              </w:rPr>
+              <w:tab/>
+            </w:r>
+            <w:r>
+              <w:rPr>
+                <w:noProof/>
+                <w:webHidden/>
+              </w:rPr>
+              <w:fldChar w:fldCharType="begin"/>
+            </w:r>
+            <w:r>
+              <w:rPr>
+                <w:noProof/>
+                <w:webHidden/>
+              </w:rPr>
+              <w:instrText xml:space="preserve"> PAGEREF _Toc124089982 \h </w:instrText>
+            </w:r>
+            <w:r>
+              <w:rPr>
+                <w:noProof/>
+                <w:webHidden/>
+              </w:rPr>
+            </w:r>
+            <w:r>
+              <w:rPr>
+                <w:noProof/>
+                <w:webHidden/>
+              </w:rPr>
+              <w:fldChar w:fldCharType="separate"/>
+            </w:r>
+            <w:r>
+              <w:rPr>
+                <w:noProof/>
+                <w:webHidden/>
+              </w:rPr>
+              <w:t>6</w:t>
+            </w:r>
+            <w:r>
+              <w:rPr>
+                <w:noProof/>
+                <w:webHidden/>
+              </w:rPr>
+              <w:fldChar w:fldCharType="end"/>
+            </w:r>
+          </w:hyperlink>
+        </w:p>
+        <w:p>
+          <w:pPr>
+            <w:pStyle w:val="TM3"/>
+            <w:tabs>
+              <w:tab w:val="right" w:leader="dot" w:pos="9062"/>
+            </w:tabs>
+            <w:rPr>
+              <w:noProof/>
+            </w:rPr>
+          </w:pPr>
+          <w:hyperlink w:anchor="_Toc124089983" w:history="1">
+            <w:r>
+              <w:rPr>
+                <w:rStyle w:val="Lienhypertexte"/>
+                <w:noProof/>
+              </w:rPr>
+              <w:t>Presentation des outils de comm avec les clients</w:t>
+            </w:r>
+            <w:r>
+              <w:rPr>
+                <w:noProof/>
+                <w:webHidden/>
+              </w:rPr>
+              <w:tab/>
+            </w:r>
+            <w:r>
+              <w:rPr>
+                <w:noProof/>
+                <w:webHidden/>
+              </w:rPr>
+              <w:fldChar w:fldCharType="begin"/>
+            </w:r>
+            <w:r>
+              <w:rPr>
+                <w:noProof/>
+                <w:webHidden/>
+              </w:rPr>
+              <w:instrText xml:space="preserve"> PAGEREF _Toc124089983 \h </w:instrText>
+            </w:r>
+            <w:r>
+              <w:rPr>
+                <w:noProof/>
+                <w:webHidden/>
+              </w:rPr>
+            </w:r>
+            <w:r>
+              <w:rPr>
+                <w:noProof/>
+                <w:webHidden/>
+              </w:rPr>
+              <w:fldChar w:fldCharType="separate"/>
+            </w:r>
+            <w:r>
+              <w:rPr>
+                <w:noProof/>
+                <w:webHidden/>
+              </w:rPr>
+              <w:t>6</w:t>
+            </w:r>
+            <w:r>
+              <w:rPr>
+                <w:noProof/>
+                <w:webHidden/>
+              </w:rPr>
+              <w:fldChar w:fldCharType="end"/>
+            </w:r>
+          </w:hyperlink>
+        </w:p>
+        <w:p>
+          <w:pPr>
+            <w:pStyle w:val="TM3"/>
+            <w:tabs>
+              <w:tab w:val="right" w:leader="dot" w:pos="9062"/>
+            </w:tabs>
+            <w:rPr>
+              <w:noProof/>
+            </w:rPr>
+          </w:pPr>
+          <w:hyperlink w:anchor="_Toc124089984" w:history="1">
+            <w:r>
+              <w:rPr>
+                <w:rStyle w:val="Lienhypertexte"/>
+                <w:noProof/>
+              </w:rPr>
+              <w:t>Presentation des outils de comm avec le superviseur</w:t>
+            </w:r>
+            <w:r>
+              <w:rPr>
+                <w:noProof/>
+                <w:webHidden/>
+              </w:rPr>
+              <w:tab/>
+            </w:r>
+            <w:r>
+              <w:rPr>
+                <w:noProof/>
+                <w:webHidden/>
+              </w:rPr>
+              <w:fldChar w:fldCharType="begin"/>
+            </w:r>
+            <w:r>
+              <w:rPr>
+                <w:noProof/>
+                <w:webHidden/>
+              </w:rPr>
+              <w:instrText xml:space="preserve"> PAGEREF _Toc124089984 \h </w:instrText>
+            </w:r>
+            <w:r>
+              <w:rPr>
+                <w:noProof/>
+                <w:webHidden/>
+              </w:rPr>
+            </w:r>
+            <w:r>
+              <w:rPr>
+                <w:noProof/>
+                <w:webHidden/>
+              </w:rPr>
+              <w:fldChar w:fldCharType="separate"/>
+            </w:r>
+            <w:r>
+              <w:rPr>
+                <w:noProof/>
+                <w:webHidden/>
+              </w:rPr>
+              <w:t>6</w:t>
+            </w:r>
+            <w:r>
+              <w:rPr>
+                <w:noProof/>
+                <w:webHidden/>
+              </w:rPr>
+              <w:fldChar w:fldCharType="end"/>
+            </w:r>
+          </w:hyperlink>
+        </w:p>
+        <w:p>
+          <w:pPr>
+            <w:pStyle w:val="TM3"/>
+            <w:tabs>
+              <w:tab w:val="right" w:leader="dot" w:pos="9062"/>
+            </w:tabs>
+            <w:rPr>
+              <w:noProof/>
+            </w:rPr>
+          </w:pPr>
+          <w:hyperlink w:anchor="_Toc124089985" w:history="1">
+            <w:r>
+              <w:rPr>
+                <w:rStyle w:val="Lienhypertexte"/>
+                <w:noProof/>
+              </w:rPr>
+              <w:t>Presentation des outils de comm entre l’équipe</w:t>
+            </w:r>
+            <w:r>
+              <w:rPr>
+                <w:noProof/>
+                <w:webHidden/>
+              </w:rPr>
+              <w:tab/>
+            </w:r>
+            <w:r>
+              <w:rPr>
+                <w:noProof/>
+                <w:webHidden/>
+              </w:rPr>
+              <w:fldChar w:fldCharType="begin"/>
+            </w:r>
+            <w:r>
+              <w:rPr>
+                <w:noProof/>
+                <w:webHidden/>
+              </w:rPr>
+              <w:instrText xml:space="preserve"> PAGEREF _Toc124089985 \h </w:instrText>
+            </w:r>
+            <w:r>
+              <w:rPr>
+                <w:noProof/>
+                <w:webHidden/>
+              </w:rPr>
+            </w:r>
+            <w:r>
+              <w:rPr>
+                <w:noProof/>
+                <w:webHidden/>
+              </w:rPr>
+              <w:fldChar w:fldCharType="separate"/>
+            </w:r>
+            <w:r>
+              <w:rPr>
+                <w:noProof/>
+                <w:webHidden/>
+              </w:rPr>
+              <w:t>6</w:t>
+            </w:r>
+            <w:r>
+              <w:rPr>
+                <w:noProof/>
+                <w:webHidden/>
+              </w:rPr>
+              <w:fldChar w:fldCharType="end"/>
+            </w:r>
+          </w:hyperlink>
+        </w:p>
+        <w:p>
+          <w:pPr>
+            <w:pStyle w:val="TM2"/>
+            <w:tabs>
+              <w:tab w:val="left" w:pos="880"/>
+              <w:tab w:val="right" w:leader="dot" w:pos="9062"/>
+            </w:tabs>
+            <w:rPr>
+              <w:noProof/>
+            </w:rPr>
+          </w:pPr>
+          <w:hyperlink w:anchor="_Toc124089986" w:history="1">
+            <w:r>
+              <w:rPr>
+                <w:rStyle w:val="Lienhypertexte"/>
+                <w:noProof/>
+              </w:rPr>
+              <w:t>2.2</w:t>
+            </w:r>
+            <w:r>
+              <w:rPr>
+                <w:noProof/>
+              </w:rPr>
+              <w:tab/>
+            </w:r>
+            <w:r>
+              <w:rPr>
+                <w:rStyle w:val="Lienhypertexte"/>
+                <w:noProof/>
+              </w:rPr>
+              <w:t>Justification des choix et description des technologies</w:t>
+            </w:r>
+            <w:r>
+              <w:rPr>
+                <w:noProof/>
+                <w:webHidden/>
+              </w:rPr>
+              <w:tab/>
+            </w:r>
+            <w:r>
+              <w:rPr>
+                <w:noProof/>
+                <w:webHidden/>
+              </w:rPr>
+              <w:fldChar w:fldCharType="begin"/>
+            </w:r>
+            <w:r>
+              <w:rPr>
+                <w:noProof/>
+                <w:webHidden/>
+              </w:rPr>
+              <w:instrText xml:space="preserve"> PAGEREF _Toc124089986 \h </w:instrText>
+            </w:r>
+            <w:r>
+              <w:rPr>
+                <w:noProof/>
+                <w:webHidden/>
+              </w:rPr>
+            </w:r>
+            <w:r>
+              <w:rPr>
+                <w:noProof/>
+                <w:webHidden/>
+              </w:rPr>
+              <w:fldChar w:fldCharType="separate"/>
+            </w:r>
+            <w:r>
+              <w:rPr>
+                <w:noProof/>
+                <w:webHidden/>
+              </w:rPr>
+              <w:t>6</w:t>
+            </w:r>
+            <w:r>
+              <w:rPr>
+                <w:noProof/>
+                <w:webHidden/>
+              </w:rPr>
+              <w:fldChar w:fldCharType="end"/>
+            </w:r>
+          </w:hyperlink>
+        </w:p>
+        <w:p>
+          <w:pPr>
+            <w:pStyle w:val="TM3"/>
+            <w:tabs>
+              <w:tab w:val="right" w:leader="dot" w:pos="9062"/>
+            </w:tabs>
+            <w:rPr>
+              <w:noProof/>
+            </w:rPr>
+          </w:pPr>
+          <w:hyperlink w:anchor="_Toc124089987" w:history="1">
+            <w:r>
+              <w:rPr>
+                <w:rStyle w:val="Lienhypertexte"/>
+                <w:noProof/>
+              </w:rPr>
+              <w:t>Présentation des contraintes technique (les techno imposés)</w:t>
+            </w:r>
+            <w:r>
+              <w:rPr>
+                <w:noProof/>
+                <w:webHidden/>
+              </w:rPr>
+              <w:tab/>
+            </w:r>
+            <w:r>
+              <w:rPr>
+                <w:noProof/>
+                <w:webHidden/>
+              </w:rPr>
+              <w:fldChar w:fldCharType="begin"/>
+            </w:r>
+            <w:r>
+              <w:rPr>
+                <w:noProof/>
+                <w:webHidden/>
+              </w:rPr>
+              <w:instrText xml:space="preserve"> PAGEREF _Toc124089987 \h </w:instrText>
+            </w:r>
+            <w:r>
+              <w:rPr>
+                <w:noProof/>
+                <w:webHidden/>
+              </w:rPr>
+            </w:r>
+            <w:r>
+              <w:rPr>
+                <w:noProof/>
+                <w:webHidden/>
+              </w:rPr>
+              <w:fldChar w:fldCharType="separate"/>
+            </w:r>
+            <w:r>
+              <w:rPr>
+                <w:noProof/>
+                <w:webHidden/>
+              </w:rPr>
+              <w:t>6</w:t>
+            </w:r>
+            <w:r>
+              <w:rPr>
+                <w:noProof/>
+                <w:webHidden/>
+              </w:rPr>
+              <w:fldChar w:fldCharType="end"/>
+            </w:r>
+          </w:hyperlink>
+        </w:p>
+        <w:p>
+          <w:pPr>
+            <w:pStyle w:val="TM3"/>
+            <w:tabs>
+              <w:tab w:val="right" w:leader="dot" w:pos="9062"/>
+            </w:tabs>
+            <w:rPr>
+              <w:noProof/>
+            </w:rPr>
+          </w:pPr>
+          <w:hyperlink w:anchor="_Toc124089988" w:history="1">
+            <w:r>
+              <w:rPr>
+                <w:rStyle w:val="Lienhypertexte"/>
+                <w:noProof/>
+              </w:rPr>
+              <w:t>Justification des choix techniques effectués par l’équipe (Avantages inconvénients).</w:t>
+            </w:r>
+            <w:r>
+              <w:rPr>
+                <w:noProof/>
+                <w:webHidden/>
+              </w:rPr>
+              <w:tab/>
+            </w:r>
+            <w:r>
+              <w:rPr>
+                <w:noProof/>
+                <w:webHidden/>
+              </w:rPr>
+              <w:fldChar w:fldCharType="begin"/>
+            </w:r>
+            <w:r>
+              <w:rPr>
+                <w:noProof/>
+                <w:webHidden/>
+              </w:rPr>
+              <w:instrText xml:space="preserve"> PAGEREF _Toc124089988 \h </w:instrText>
+            </w:r>
+            <w:r>
+              <w:rPr>
+                <w:noProof/>
+                <w:webHidden/>
+              </w:rPr>
+            </w:r>
+            <w:r>
+              <w:rPr>
+                <w:noProof/>
+                <w:webHidden/>
+              </w:rPr>
+              <w:fldChar w:fldCharType="separate"/>
+            </w:r>
+            <w:r>
+              <w:rPr>
+                <w:noProof/>
+                <w:webHidden/>
+              </w:rPr>
+              <w:t>6</w:t>
+            </w:r>
+            <w:r>
+              <w:rPr>
+                <w:noProof/>
+                <w:webHidden/>
+              </w:rPr>
+              <w:fldChar w:fldCharType="end"/>
+            </w:r>
+          </w:hyperlink>
+        </w:p>
+        <w:p>
           <w:r>
             <w:rPr>
               <w:b/>
@@ -77,18 +2957,22 @@
       <w:pPr>
         <w:pStyle w:val="Titre1"/>
       </w:pPr>
+      <w:bookmarkStart w:id="0" w:name="_Toc124089948"/>
       <w:r>
         <w:lastRenderedPageBreak/>
         <w:t>Introduction</w:t>
       </w:r>
+      <w:bookmarkEnd w:id="0"/>
     </w:p>
     <w:p>
       <w:pPr>
         <w:pStyle w:val="Titre2"/>
       </w:pPr>
+      <w:bookmarkStart w:id="1" w:name="_Toc124089949"/>
       <w:r>
         <w:t>Présentation projet</w:t>
       </w:r>
+      <w:bookmarkEnd w:id="1"/>
     </w:p>
     <w:p>
       <w:pPr>
@@ -129,9 +3013,11 @@
       <w:pPr>
         <w:pStyle w:val="Titre2"/>
       </w:pPr>
+      <w:bookmarkStart w:id="2" w:name="_Toc124089950"/>
       <w:r>
         <w:t>Accroche</w:t>
       </w:r>
+      <w:bookmarkEnd w:id="2"/>
     </w:p>
     <w:p>
       <w:r>
@@ -160,9 +3046,11 @@
       <w:pPr>
         <w:pStyle w:val="Titre2"/>
       </w:pPr>
+      <w:bookmarkStart w:id="3" w:name="_Toc124089951"/>
       <w:r>
         <w:t>Problématique</w:t>
       </w:r>
+      <w:bookmarkEnd w:id="3"/>
     </w:p>
     <w:p>
       <w:r>
@@ -205,9 +3093,11 @@
       <w:pPr>
         <w:pStyle w:val="Titre2"/>
       </w:pPr>
+      <w:bookmarkStart w:id="4" w:name="_Toc124089952"/>
       <w:r>
         <w:t>Plan</w:t>
       </w:r>
+      <w:bookmarkEnd w:id="4"/>
     </w:p>
     <w:p>
       <w:r>
@@ -243,9 +3133,11 @@
       <w:pPr>
         <w:pStyle w:val="Titre1"/>
       </w:pPr>
+      <w:bookmarkStart w:id="5" w:name="_Toc124089953"/>
       <w:r>
         <w:t>1 – Analyse besoins &amp; moyens</w:t>
       </w:r>
+      <w:bookmarkEnd w:id="5"/>
     </w:p>
     <w:p>
       <w:r>
@@ -264,13 +3156,8 @@
         <w:t xml:space="preserve"> client </w:t>
       </w:r>
       <w:r>
-        <w:t xml:space="preserve">en vous présentant dans un premier temps la demande de notre client et dans un second temps définir </w:t>
-      </w:r>
-      <w:proofErr w:type="gramStart"/>
-      <w:r>
-        <w:t>les objectifs technique</w:t>
-      </w:r>
-      <w:proofErr w:type="gramEnd"/>
+        <w:t>en vous présentant dans un premier temps la demande de notre client et dans un second temps définir les objectifs technique</w:t>
+      </w:r>
       <w:r>
         <w:t>.</w:t>
       </w:r>
@@ -283,47 +3170,43 @@
           <w:numId w:val="1"/>
         </w:numPr>
       </w:pPr>
+      <w:bookmarkStart w:id="6" w:name="_Toc124089954"/>
       <w:r>
         <w:lastRenderedPageBreak/>
         <w:t>Analyse de la demande</w:t>
       </w:r>
+      <w:bookmarkEnd w:id="6"/>
     </w:p>
     <w:p>
       <w:pPr>
         <w:pStyle w:val="Titre2"/>
       </w:pPr>
+      <w:bookmarkStart w:id="7" w:name="_Toc124089955"/>
       <w:r>
         <w:t>Présentation client</w:t>
       </w:r>
+      <w:bookmarkEnd w:id="7"/>
     </w:p>
     <w:p>
       <w:pPr>
         <w:pStyle w:val="Titre3"/>
       </w:pPr>
+      <w:bookmarkStart w:id="8" w:name="_Toc124089956"/>
       <w:r>
         <w:t>Domaine d’activité</w:t>
       </w:r>
+      <w:bookmarkEnd w:id="8"/>
     </w:p>
     <w:p>
       <w:r>
         <w:t>Royal Bio est une petite entreprise commerciale d’épiceries bio locales</w:t>
       </w:r>
       <w:r>
-        <w:t xml:space="preserve"> que nous avons rencontrées lors d’un </w:t>
-      </w:r>
-      <w:proofErr w:type="spellStart"/>
-      <w:r>
-        <w:t>speedating</w:t>
-      </w:r>
-      <w:proofErr w:type="spellEnd"/>
-      <w:r>
-        <w:t xml:space="preserve"> dans lequel nous avons échangés ensemble pour étudiez leur demande et savoir si nous étions </w:t>
-      </w:r>
-      <w:proofErr w:type="gramStart"/>
-      <w:r>
-        <w:t>le groupe idéale</w:t>
-      </w:r>
-      <w:proofErr w:type="gramEnd"/>
+        <w:t xml:space="preserve"> que nous avons rencontrées lors d’un speedating dans lequel nous avons échangés ensemble pour étudiez leur demande et savoir si nous étions </w:t>
+      </w:r>
+      <w:r>
+        <w:t>le groupe idéal</w:t>
+      </w:r>
       <w:r>
         <w:t xml:space="preserve"> pour répondre à celle-ci.</w:t>
       </w:r>
@@ -332,61 +3215,15 @@
       <w:pPr>
         <w:pStyle w:val="Titre3"/>
       </w:pPr>
+      <w:bookmarkStart w:id="9" w:name="_Toc124089957"/>
       <w:r>
         <w:t>Composition</w:t>
       </w:r>
-    </w:p>
-    <w:p>
-      <w:r>
-        <w:t xml:space="preserve">Cette entreprise est dirigée par Eva </w:t>
-      </w:r>
-      <w:proofErr w:type="spellStart"/>
-      <w:r>
-        <w:t>Tubia</w:t>
-      </w:r>
-      <w:proofErr w:type="spellEnd"/>
-      <w:r>
-        <w:t xml:space="preserve">, Sean </w:t>
-      </w:r>
-      <w:proofErr w:type="spellStart"/>
-      <w:r>
-        <w:t>Escassut</w:t>
-      </w:r>
-      <w:proofErr w:type="spellEnd"/>
-      <w:r>
-        <w:t xml:space="preserve">, </w:t>
-      </w:r>
-      <w:proofErr w:type="spellStart"/>
-      <w:r>
-        <w:t>Walaedine</w:t>
-      </w:r>
-      <w:proofErr w:type="spellEnd"/>
-      <w:r>
-        <w:t xml:space="preserve"> </w:t>
-      </w:r>
-      <w:proofErr w:type="spellStart"/>
-      <w:r>
-        <w:t>Sekoub</w:t>
-      </w:r>
-      <w:proofErr w:type="spellEnd"/>
-      <w:r>
-        <w:t xml:space="preserve">, </w:t>
-      </w:r>
-      <w:proofErr w:type="spellStart"/>
-      <w:r>
-        <w:t>Tobiasz</w:t>
-      </w:r>
-      <w:proofErr w:type="spellEnd"/>
-      <w:r>
-        <w:t xml:space="preserve"> </w:t>
-      </w:r>
-      <w:proofErr w:type="spellStart"/>
-      <w:r>
-        <w:t>Stzesezwski</w:t>
-      </w:r>
-      <w:proofErr w:type="spellEnd"/>
-      <w:r>
-        <w:t xml:space="preserve"> et est composée d’une trentaine d’</w:t>
+      <w:bookmarkEnd w:id="9"/>
+    </w:p>
+    <w:p>
+      <w:r>
+        <w:t>Cette entreprise est dirigée par Eva Tubia, Sean Escassut, Walaedine Sekoub, Tobiasz Stzesezwski et est composée d’une trentaine d’</w:t>
       </w:r>
       <w:r>
         <w:t>employé. Son chiffre d’</w:t>
@@ -402,9 +3239,11 @@
       <w:pPr>
         <w:pStyle w:val="Titre3"/>
       </w:pPr>
+      <w:bookmarkStart w:id="10" w:name="_Toc124089958"/>
       <w:r>
         <w:t>Historique</w:t>
       </w:r>
+      <w:bookmarkEnd w:id="10"/>
     </w:p>
     <w:p>
       <w:r>
@@ -421,20 +3260,23 @@
       <w:pPr>
         <w:pStyle w:val="Titre2"/>
       </w:pPr>
+      <w:bookmarkStart w:id="11" w:name="_Toc124089959"/>
       <w:r>
         <w:t>Fonctionnement de l’existant</w:t>
       </w:r>
+      <w:bookmarkEnd w:id="11"/>
     </w:p>
     <w:p>
       <w:pPr>
         <w:pStyle w:val="Titre3"/>
       </w:pPr>
+      <w:bookmarkStart w:id="12" w:name="_Toc124089960"/>
       <w:r>
         <w:t>Présentation des sites existant</w:t>
       </w:r>
-    </w:p>
-    <w:p>
-      <w:bookmarkStart w:id="0" w:name="_GoBack"/>
+      <w:bookmarkEnd w:id="12"/>
+    </w:p>
+    <w:p>
       <w:r>
         <w:t xml:space="preserve">Ce premier site développé en 2012 </w:t>
       </w:r>
@@ -447,7 +3289,6 @@
       <w:r>
         <w:t xml:space="preserve"> choisie pour développer un nouveau site web. </w:t>
       </w:r>
-      <w:bookmarkEnd w:id="0"/>
     </w:p>
     <w:p>
       <w:pPr>
@@ -457,20 +3298,24 @@
           <w:numId w:val="1"/>
         </w:numPr>
       </w:pPr>
+      <w:bookmarkStart w:id="13" w:name="_Toc124089961"/>
       <w:r>
         <w:t>Utilisation prévue</w:t>
       </w:r>
+      <w:bookmarkEnd w:id="13"/>
     </w:p>
     <w:p>
       <w:pPr>
         <w:pStyle w:val="Titre3"/>
       </w:pPr>
+      <w:bookmarkStart w:id="14" w:name="_Toc124089962"/>
       <w:r>
         <w:t xml:space="preserve">Présentation </w:t>
       </w:r>
       <w:r>
         <w:t>des maquettes</w:t>
       </w:r>
+      <w:bookmarkEnd w:id="14"/>
     </w:p>
     <w:p>
       <w:r>
@@ -510,24 +3355,18 @@
       <w:pPr>
         <w:pStyle w:val="Titre3"/>
       </w:pPr>
+      <w:bookmarkStart w:id="15" w:name="_Toc124089963"/>
       <w:r>
         <w:t>Présentation des UC</w:t>
       </w:r>
+      <w:bookmarkEnd w:id="15"/>
     </w:p>
     <w:p>
       <w:r>
         <w:t xml:space="preserve">L’utilisation du site de notre client que je viens de vous présenter répond à différent cas d’utilisation </w:t>
       </w:r>
       <w:r>
-        <w:t xml:space="preserve">pour des utilisateurs comme vous et moi, mais lors de notre </w:t>
-      </w:r>
-      <w:proofErr w:type="spellStart"/>
-      <w:r>
-        <w:t>speedating</w:t>
-      </w:r>
-      <w:proofErr w:type="spellEnd"/>
-      <w:r>
-        <w:t xml:space="preserve">, l’entreprise Royal Bio nous a demandé d’intégrer une partie d’administration sur leur </w:t>
+        <w:t xml:space="preserve">pour des utilisateurs comme vous et moi, mais lors de notre speedating, l’entreprise Royal Bio nous a demandé d’intégrer une partie d’administration sur leur </w:t>
       </w:r>
       <w:r>
         <w:lastRenderedPageBreak/>
@@ -546,35 +3385,73 @@
     <w:p>
       <w:pPr>
         <w:pStyle w:val="Titre2"/>
-      </w:pPr>
-      <w:r>
-        <w:t>1.</w:t>
-      </w:r>
-      <w:r>
-        <w:t xml:space="preserve">2 </w:t>
-      </w:r>
+        <w:numPr>
+          <w:ilvl w:val="1"/>
+          <w:numId w:val="1"/>
+        </w:numPr>
+      </w:pPr>
+      <w:bookmarkStart w:id="16" w:name="_Toc124089964"/>
       <w:r>
         <w:t>Définition des contraintes techniques et des objectifs</w:t>
       </w:r>
+      <w:bookmarkEnd w:id="16"/>
+    </w:p>
+    <w:p>
+      <w:r>
+        <w:t xml:space="preserve">Notre client a exigé des contraintes techniques bien défini pour développer leur site. Dans un premier temps, le </w:t>
+      </w:r>
+      <w:r>
+        <w:t>site web</w:t>
+      </w:r>
+      <w:r>
+        <w:t xml:space="preserve"> devra naturellement être sécurisée</w:t>
+      </w:r>
+      <w:r>
+        <w:t xml:space="preserve"> et permettre</w:t>
+      </w:r>
+      <w:r>
+        <w:t xml:space="preserve"> </w:t>
+      </w:r>
+      <w:r>
+        <w:t xml:space="preserve">. </w:t>
+      </w:r>
+    </w:p>
+    <w:p>
+      <w:r>
+        <w:t xml:space="preserve">Ensuite, le site doit être accessible et ergonomique, c’est-à-dire </w:t>
+      </w:r>
+      <w:r>
+        <w:t>avoir une empreinte Carbonne la plus basse possible.</w:t>
+      </w:r>
+      <w:r>
+        <w:tab/>
+      </w:r>
+      <w:r>
+        <w:tab/>
+      </w:r>
     </w:p>
     <w:p>
       <w:pPr>
         <w:pStyle w:val="Titre2"/>
       </w:pPr>
+      <w:bookmarkStart w:id="17" w:name="_Toc124089965"/>
       <w:r>
         <w:t xml:space="preserve">1.2.1 </w:t>
       </w:r>
       <w:r>
         <w:t>Contexte technique</w:t>
       </w:r>
+      <w:bookmarkEnd w:id="17"/>
     </w:p>
     <w:p>
       <w:pPr>
         <w:pStyle w:val="Titre3"/>
       </w:pPr>
+      <w:bookmarkStart w:id="18" w:name="_Toc124089966"/>
       <w:r>
         <w:t>Présentation de l’arborescence du site</w:t>
       </w:r>
+      <w:bookmarkEnd w:id="18"/>
     </w:p>
     <w:p>
       <w:r>
@@ -623,38 +3500,48 @@
       <w:pPr>
         <w:pStyle w:val="Titre3"/>
       </w:pPr>
+      <w:bookmarkStart w:id="19" w:name="_Toc124089967"/>
       <w:r>
         <w:t>Présentation du SEP</w:t>
       </w:r>
+      <w:bookmarkEnd w:id="19"/>
     </w:p>
     <w:p>
       <w:pPr>
         <w:pStyle w:val="Titre3"/>
       </w:pPr>
-      <w:r>
-        <w:t xml:space="preserve">Présentation du schéma </w:t>
+      <w:bookmarkStart w:id="20" w:name="_Toc124089968"/>
+      <w:r>
+        <w:t>Présentation du schéma</w:t>
+      </w:r>
+      <w:bookmarkEnd w:id="20"/>
+      <w:r>
+        <w:t xml:space="preserve"> </w:t>
       </w:r>
     </w:p>
     <w:p>
       <w:pPr>
         <w:pStyle w:val="Titre3"/>
       </w:pPr>
+      <w:bookmarkStart w:id="21" w:name="_Toc124089969"/>
       <w:r>
         <w:t>Présentation des diagrammes de classes</w:t>
       </w:r>
-    </w:p>
-    <w:p>
-      <w:pPr>
-        <w:ind w:left="708" w:hanging="708"/>
-      </w:pPr>
-      <w:r>
-        <w:t xml:space="preserve">Puisque les clients </w:t>
+      <w:bookmarkEnd w:id="21"/>
+    </w:p>
+    <w:p>
+      <w:r>
+        <w:t>Étant donner que les utilisateurs du site auront la possibilité de se connecter et de gérer un panier et des commandes, nous avons dû en plus du site web, mettre en place une base de données qui stocke ses données. Voila comment se présente le diagramme de classes de celle-ci</w:t>
+      </w:r>
+      <w:r>
+        <w:t xml:space="preserve"> : </w:t>
       </w:r>
     </w:p>
     <w:p>
       <w:pPr>
         <w:pStyle w:val="Titre2"/>
       </w:pPr>
+      <w:bookmarkStart w:id="22" w:name="_Toc124089970"/>
       <w:r>
         <w:t>1</w:t>
       </w:r>
@@ -664,11 +3551,16 @@
       <w:r>
         <w:t>Transcription de la demande en objectifs</w:t>
       </w:r>
+      <w:bookmarkEnd w:id="22"/>
     </w:p>
     <w:p>
       <w:pPr>
         <w:pStyle w:val="Titre3"/>
       </w:pPr>
+      <w:bookmarkStart w:id="23" w:name="_Toc124089971"/>
+      <w:r>
+        <w:tab/>
+      </w:r>
       <w:r>
         <w:t>Récap</w:t>
       </w:r>
@@ -678,6 +3570,7 @@
       <w:r>
         <w:t xml:space="preserve"> des objectifs : A/ BD ; A/ Site ; C/ Hébergement</w:t>
       </w:r>
+      <w:bookmarkEnd w:id="23"/>
     </w:p>
     <w:p>
       <w:r>
@@ -692,9 +3585,17 @@
           <w:numId w:val="1"/>
         </w:numPr>
       </w:pPr>
+      <w:bookmarkStart w:id="24" w:name="_Toc124089972"/>
       <w:r>
         <w:lastRenderedPageBreak/>
         <w:t>– Réalisation technique : Méthodologie</w:t>
+      </w:r>
+      <w:bookmarkEnd w:id="24"/>
+    </w:p>
+    <w:p/>
+    <w:p>
+      <w:r>
+        <w:t>Je vais à présent prendre la parole pour vous présenter les réalisations technique en me concentrant plus particulièrement sur la méthodologie que nous avons employé.</w:t>
       </w:r>
     </w:p>
     <w:p>
@@ -705,22 +3606,21 @@
           <w:numId w:val="1"/>
         </w:numPr>
       </w:pPr>
-      <w:proofErr w:type="spellStart"/>
-      <w:r>
-        <w:t>Orga</w:t>
-      </w:r>
-      <w:proofErr w:type="spellEnd"/>
-      <w:r>
-        <w:t xml:space="preserve"> de la GPO</w:t>
-      </w:r>
+      <w:bookmarkStart w:id="25" w:name="_Toc124089973"/>
+      <w:r>
+        <w:t>Orga de la GPO</w:t>
+      </w:r>
+      <w:bookmarkEnd w:id="25"/>
     </w:p>
     <w:p>
       <w:pPr>
         <w:pStyle w:val="Titre3"/>
       </w:pPr>
+      <w:bookmarkStart w:id="26" w:name="_Toc124089974"/>
       <w:r>
         <w:t>Présentation méthode agile</w:t>
       </w:r>
+      <w:bookmarkEnd w:id="26"/>
     </w:p>
     <w:p>
       <w:r>
@@ -734,26 +3634,32 @@
       <w:pPr>
         <w:pStyle w:val="Titre3"/>
       </w:pPr>
+      <w:bookmarkStart w:id="27" w:name="_Toc124089975"/>
       <w:r>
         <w:t>Présentation du Gantt prévisionnel</w:t>
       </w:r>
+      <w:bookmarkEnd w:id="27"/>
     </w:p>
     <w:p>
       <w:pPr>
         <w:pStyle w:val="Titre3"/>
       </w:pPr>
+      <w:bookmarkStart w:id="28" w:name="_Toc124089976"/>
       <w:r>
         <w:t>Présentation de la répartition des tâches et rôles</w:t>
       </w:r>
+      <w:bookmarkEnd w:id="28"/>
     </w:p>
     <w:p/>
     <w:p>
       <w:pPr>
         <w:pStyle w:val="Titre2"/>
       </w:pPr>
+      <w:bookmarkStart w:id="29" w:name="_Toc124089977"/>
       <w:r>
         <w:t>Répartition des tâches</w:t>
       </w:r>
+      <w:bookmarkEnd w:id="29"/>
     </w:p>
     <w:p/>
     <w:p>
@@ -764,14 +3670,17 @@
           <w:numId w:val="2"/>
         </w:numPr>
       </w:pPr>
+      <w:bookmarkStart w:id="30" w:name="_Toc124089978"/>
       <w:r>
         <w:t>Contrat d’équipe</w:t>
       </w:r>
+      <w:bookmarkEnd w:id="30"/>
     </w:p>
     <w:p>
       <w:pPr>
         <w:pStyle w:val="Titre3"/>
       </w:pPr>
+      <w:bookmarkStart w:id="31" w:name="_Toc124089979"/>
       <w:r>
         <w:t>Processus</w:t>
       </w:r>
@@ -781,21 +3690,29 @@
       <w:r>
         <w:t xml:space="preserve"> des réunions</w:t>
       </w:r>
+      <w:bookmarkEnd w:id="31"/>
     </w:p>
     <w:p>
       <w:pPr>
         <w:pStyle w:val="Titre3"/>
       </w:pPr>
+      <w:bookmarkStart w:id="32" w:name="_Toc124089980"/>
       <w:r>
         <w:t>Processus de prise de décision</w:t>
       </w:r>
+      <w:bookmarkEnd w:id="32"/>
     </w:p>
     <w:p>
       <w:pPr>
         <w:pStyle w:val="Titre3"/>
       </w:pPr>
-      <w:r>
-        <w:t xml:space="preserve">Processus de mis en commun </w:t>
+      <w:bookmarkStart w:id="33" w:name="_Toc124089981"/>
+      <w:r>
+        <w:t>Processus de mis en commun</w:t>
+      </w:r>
+      <w:bookmarkEnd w:id="33"/>
+      <w:r>
+        <w:t xml:space="preserve"> </w:t>
       </w:r>
     </w:p>
     <w:p/>
@@ -807,72 +3724,62 @@
           <w:numId w:val="2"/>
         </w:numPr>
       </w:pPr>
+      <w:bookmarkStart w:id="34" w:name="_Toc124089982"/>
       <w:r>
         <w:t>Outils de communication</w:t>
       </w:r>
+      <w:bookmarkEnd w:id="34"/>
     </w:p>
     <w:p>
       <w:pPr>
         <w:pStyle w:val="Titre3"/>
       </w:pPr>
-      <w:proofErr w:type="spellStart"/>
-      <w:r>
-        <w:t>Presentation</w:t>
-      </w:r>
-      <w:proofErr w:type="spellEnd"/>
-      <w:r>
-        <w:t xml:space="preserve"> des outils de </w:t>
-      </w:r>
-      <w:proofErr w:type="spellStart"/>
-      <w:r>
-        <w:t>comm</w:t>
-      </w:r>
-      <w:proofErr w:type="spellEnd"/>
-      <w:r>
-        <w:t xml:space="preserve"> avec les clients</w:t>
-      </w:r>
+      <w:bookmarkStart w:id="35" w:name="_Toc124089983"/>
+      <w:r>
+        <w:t>Pr</w:t>
+      </w:r>
+      <w:r>
+        <w:t>é</w:t>
+      </w:r>
+      <w:r>
+        <w:t>sentation des outils de comm avec les clients</w:t>
+      </w:r>
+      <w:bookmarkEnd w:id="35"/>
     </w:p>
     <w:p>
       <w:pPr>
         <w:pStyle w:val="Titre3"/>
       </w:pPr>
-      <w:proofErr w:type="spellStart"/>
-      <w:r>
-        <w:t>Presentation</w:t>
-      </w:r>
-      <w:proofErr w:type="spellEnd"/>
-      <w:r>
-        <w:t xml:space="preserve"> des outils de </w:t>
-      </w:r>
-      <w:proofErr w:type="spellStart"/>
-      <w:r>
-        <w:t>comm</w:t>
-      </w:r>
-      <w:proofErr w:type="spellEnd"/>
-      <w:r>
-        <w:t xml:space="preserve"> avec le superviseur </w:t>
+      <w:bookmarkStart w:id="36" w:name="_Toc124089984"/>
+      <w:r>
+        <w:t>Pr</w:t>
+      </w:r>
+      <w:r>
+        <w:t>é</w:t>
+      </w:r>
+      <w:r>
+        <w:t>sentation des outils de comm avec le superviseur</w:t>
+      </w:r>
+      <w:bookmarkEnd w:id="36"/>
+      <w:r>
+        <w:t xml:space="preserve"> </w:t>
       </w:r>
     </w:p>
     <w:p>
       <w:pPr>
         <w:pStyle w:val="Titre3"/>
       </w:pPr>
-      <w:proofErr w:type="spellStart"/>
-      <w:r>
-        <w:t>Presentation</w:t>
-      </w:r>
-      <w:proofErr w:type="spellEnd"/>
-      <w:r>
-        <w:t xml:space="preserve"> des outils de </w:t>
-      </w:r>
-      <w:proofErr w:type="spellStart"/>
-      <w:r>
-        <w:t>comm</w:t>
-      </w:r>
-      <w:proofErr w:type="spellEnd"/>
-      <w:r>
-        <w:t xml:space="preserve"> entre l’équipe</w:t>
-      </w:r>
+      <w:bookmarkStart w:id="37" w:name="_Toc124089985"/>
+      <w:r>
+        <w:t>Pr</w:t>
+      </w:r>
+      <w:r>
+        <w:t>é</w:t>
+      </w:r>
+      <w:r>
+        <w:t>sentation des outils de comm entre l’équipe</w:t>
+      </w:r>
+      <w:bookmarkEnd w:id="37"/>
     </w:p>
     <w:p/>
     <w:p>
@@ -883,25 +3790,31 @@
           <w:numId w:val="2"/>
         </w:numPr>
       </w:pPr>
+      <w:bookmarkStart w:id="38" w:name="_Toc124089986"/>
       <w:r>
         <w:t>Justification des choix et description des technologies</w:t>
       </w:r>
+      <w:bookmarkEnd w:id="38"/>
     </w:p>
     <w:p>
       <w:pPr>
         <w:pStyle w:val="Titre3"/>
       </w:pPr>
+      <w:bookmarkStart w:id="39" w:name="_Toc124089987"/>
       <w:r>
         <w:t>Présentation des contraintes technique (les techno imposés)</w:t>
       </w:r>
+      <w:bookmarkEnd w:id="39"/>
     </w:p>
     <w:p>
       <w:pPr>
         <w:pStyle w:val="Titre3"/>
       </w:pPr>
+      <w:bookmarkStart w:id="40" w:name="_Toc124089988"/>
       <w:r>
         <w:t>Justification des choix techniques effectués par l’équipe (Avantages inconvénients).</w:t>
       </w:r>
+      <w:bookmarkEnd w:id="40"/>
     </w:p>
     <w:sectPr>
       <w:pgSz w:w="11906" w:h="16838"/>
@@ -914,7 +3827,7 @@
 </file>
 
 <file path=word/numbering.xml><?xml version="1.0" encoding="utf-8"?>
-<w:numbering xmlns:wpc="http://schemas.microsoft.com/office/word/2010/wordprocessingCanvas" xmlns:cx="http://schemas.microsoft.com/office/drawing/2014/chartex" xmlns:mc="http://schemas.openxmlformats.org/markup-compatibility/2006" xmlns:o="urn:schemas-microsoft-com:office:office" xmlns:r="http://schemas.openxmlformats.org/officeDocument/2006/relationships" xmlns:m="http://schemas.openxmlformats.org/officeDocument/2006/math" xmlns:v="urn:schemas-microsoft-com:vml" xmlns:wp14="http://schemas.microsoft.com/office/word/2010/wordprocessingDrawing" xmlns:wp="http://schemas.openxmlformats.org/drawingml/2006/wordprocessingDrawing" xmlns:w10="urn:schemas-microsoft-com:office:word" xmlns:w="http://schemas.openxmlformats.org/wordprocessingml/2006/main" xmlns:w14="http://schemas.microsoft.com/office/word/2010/wordml" xmlns:w15="http://schemas.microsoft.com/office/word/2012/wordml" xmlns:w16se="http://schemas.microsoft.com/office/word/2015/wordml/symex" xmlns:wpg="http://schemas.microsoft.com/office/word/2010/wordprocessingGroup" xmlns:wpi="http://schemas.microsoft.com/office/word/2010/wordprocessingInk" xmlns:wne="http://schemas.microsoft.com/office/word/2006/wordml" xmlns:wps="http://schemas.microsoft.com/office/word/2010/wordprocessingShape" mc:Ignorable="w14 w15 w16se wp14">
+<w:numbering xmlns:wpc="http://schemas.microsoft.com/office/word/2010/wordprocessingCanvas" xmlns:cx="http://schemas.microsoft.com/office/drawing/2014/chartex" xmlns:cx1="http://schemas.microsoft.com/office/drawing/2015/9/8/chartex" xmlns:cx2="http://schemas.microsoft.com/office/drawing/2015/10/21/chartex" xmlns:cx3="http://schemas.microsoft.com/office/drawing/2016/5/9/chartex" xmlns:cx4="http://schemas.microsoft.com/office/drawing/2016/5/10/chartex" xmlns:cx5="http://schemas.microsoft.com/office/drawing/2016/5/11/chartex" xmlns:cx6="http://schemas.microsoft.com/office/drawing/2016/5/12/chartex" xmlns:cx7="http://schemas.microsoft.com/office/drawing/2016/5/13/chartex" xmlns:cx8="http://schemas.microsoft.com/office/drawing/2016/5/14/chartex" xmlns:mc="http://schemas.openxmlformats.org/markup-compatibility/2006" xmlns:aink="http://schemas.microsoft.com/office/drawing/2016/ink" xmlns:am3d="http://schemas.microsoft.com/office/drawing/2017/model3d" xmlns:o="urn:schemas-microsoft-com:office:office" xmlns:oel="http://schemas.microsoft.com/office/2019/extlst" xmlns:r="http://schemas.openxmlformats.org/officeDocument/2006/relationships" xmlns:m="http://schemas.openxmlformats.org/officeDocument/2006/math" xmlns:v="urn:schemas-microsoft-com:vml" xmlns:wp14="http://schemas.microsoft.com/office/word/2010/wordprocessingDrawing" xmlns:wp="http://schemas.openxmlformats.org/drawingml/2006/wordprocessingDrawing" xmlns:w10="urn:schemas-microsoft-com:office:word" xmlns:w="http://schemas.openxmlformats.org/wordprocessingml/2006/main" xmlns:w14="http://schemas.microsoft.com/office/word/2010/wordml" xmlns:w15="http://schemas.microsoft.com/office/word/2012/wordml" xmlns:w16cex="http://schemas.microsoft.com/office/word/2018/wordml/cex" xmlns:w16cid="http://schemas.microsoft.com/office/word/2016/wordml/cid" xmlns:w16="http://schemas.microsoft.com/office/word/2018/wordml" xmlns:w16sdtdh="http://schemas.microsoft.com/office/word/2020/wordml/sdtdatahash" xmlns:w16se="http://schemas.microsoft.com/office/word/2015/wordml/symex" xmlns:wpg="http://schemas.microsoft.com/office/word/2010/wordprocessingGroup" xmlns:wpi="http://schemas.microsoft.com/office/word/2010/wordprocessingInk" xmlns:wne="http://schemas.microsoft.com/office/word/2006/wordml" xmlns:wps="http://schemas.microsoft.com/office/word/2010/wordprocessingShape" mc:Ignorable="w14 w15 w16se w16cid w16 w16cex w16sdtdh wp14">
   <w:abstractNum w:abstractNumId="0" w15:restartNumberingAfterBreak="0">
     <w:nsid w:val="4B0134CE"/>
     <w:multiLevelType w:val="multilevel"/>
@@ -1141,17 +4054,17 @@
       </w:rPr>
     </w:lvl>
   </w:abstractNum>
-  <w:num w:numId="1">
+  <w:num w:numId="1" w16cid:durableId="2127187795">
     <w:abstractNumId w:val="1"/>
   </w:num>
-  <w:num w:numId="2">
+  <w:num w:numId="2" w16cid:durableId="1801533537">
     <w:abstractNumId w:val="0"/>
   </w:num>
 </w:numbering>
 </file>
 
 <file path=word/styles.xml><?xml version="1.0" encoding="utf-8"?>
-<w:styles xmlns:mc="http://schemas.openxmlformats.org/markup-compatibility/2006" xmlns:r="http://schemas.openxmlformats.org/officeDocument/2006/relationships" xmlns:w="http://schemas.openxmlformats.org/wordprocessingml/2006/main" xmlns:w14="http://schemas.microsoft.com/office/word/2010/wordml" xmlns:w15="http://schemas.microsoft.com/office/word/2012/wordml" xmlns:w16se="http://schemas.microsoft.com/office/word/2015/wordml/symex" mc:Ignorable="w14 w15 w16se">
+<w:styles xmlns:mc="http://schemas.openxmlformats.org/markup-compatibility/2006" xmlns:r="http://schemas.openxmlformats.org/officeDocument/2006/relationships" xmlns:w="http://schemas.openxmlformats.org/wordprocessingml/2006/main" xmlns:w14="http://schemas.microsoft.com/office/word/2010/wordml" xmlns:w15="http://schemas.microsoft.com/office/word/2012/wordml" xmlns:w16cex="http://schemas.microsoft.com/office/word/2018/wordml/cex" xmlns:w16cid="http://schemas.microsoft.com/office/word/2016/wordml/cid" xmlns:w16="http://schemas.microsoft.com/office/word/2018/wordml" xmlns:w16sdtdh="http://schemas.microsoft.com/office/word/2020/wordml/sdtdatahash" xmlns:w16se="http://schemas.microsoft.com/office/word/2015/wordml/symex" mc:Ignorable="w14 w15 w16se w16cid w16 w16cex w16sdtdh">
   <w:docDefaults>
     <w:rPrDefault>
       <w:rPr>
@@ -1167,7 +4080,7 @@
       </w:pPr>
     </w:pPrDefault>
   </w:docDefaults>
-  <w:latentStyles w:defLockedState="0" w:defUIPriority="99" w:defSemiHidden="0" w:defUnhideWhenUsed="0" w:defQFormat="0" w:count="371">
+  <w:latentStyles w:defLockedState="0" w:defUIPriority="99" w:defSemiHidden="0" w:defUnhideWhenUsed="0" w:defQFormat="0" w:count="376">
     <w:lsdException w:name="Normal" w:uiPriority="0" w:qFormat="1"/>
     <w:lsdException w:name="heading 1" w:uiPriority="9" w:qFormat="1"/>
     <w:lsdException w:name="heading 2" w:semiHidden="1" w:uiPriority="9" w:unhideWhenUsed="1" w:qFormat="1"/>
@@ -1273,7 +4186,6 @@
     <w:lsdException w:name="HTML Sample" w:semiHidden="1" w:unhideWhenUsed="1"/>
     <w:lsdException w:name="HTML Typewriter" w:semiHidden="1" w:unhideWhenUsed="1"/>
     <w:lsdException w:name="HTML Variable" w:semiHidden="1" w:unhideWhenUsed="1"/>
-    <w:lsdException w:name="Normal Table" w:semiHidden="1" w:unhideWhenUsed="1"/>
     <w:lsdException w:name="annotation subject" w:semiHidden="1" w:unhideWhenUsed="1"/>
     <w:lsdException w:name="No List" w:semiHidden="1" w:unhideWhenUsed="1"/>
     <w:lsdException w:name="Outline List 1" w:semiHidden="1" w:unhideWhenUsed="1"/>
@@ -1316,11 +4228,8 @@
     <w:lsdException w:name="Table Contemporary" w:semiHidden="1" w:unhideWhenUsed="1"/>
     <w:lsdException w:name="Table Elegant" w:semiHidden="1" w:unhideWhenUsed="1"/>
     <w:lsdException w:name="Table Professional" w:semiHidden="1" w:unhideWhenUsed="1"/>
-    <w:lsdException w:name="Table Subtle 1" w:semiHidden="1" w:unhideWhenUsed="1"/>
     <w:lsdException w:name="Table Subtle 2" w:semiHidden="1" w:unhideWhenUsed="1"/>
     <w:lsdException w:name="Table Web 1" w:semiHidden="1" w:unhideWhenUsed="1"/>
-    <w:lsdException w:name="Table Web 2" w:semiHidden="1" w:unhideWhenUsed="1"/>
-    <w:lsdException w:name="Table Web 3" w:semiHidden="1" w:unhideWhenUsed="1"/>
     <w:lsdException w:name="Balloon Text" w:semiHidden="1" w:unhideWhenUsed="1"/>
     <w:lsdException w:name="Table Grid" w:uiPriority="39"/>
     <w:lsdException w:name="Table Theme" w:semiHidden="1" w:unhideWhenUsed="1"/>
@@ -1539,6 +4448,11 @@
     <w:lsdException w:name="List Table 5 Dark Accent 6" w:uiPriority="50"/>
     <w:lsdException w:name="List Table 6 Colorful Accent 6" w:uiPriority="51"/>
     <w:lsdException w:name="List Table 7 Colorful Accent 6" w:uiPriority="52"/>
+    <w:lsdException w:name="Mention" w:semiHidden="1" w:unhideWhenUsed="1"/>
+    <w:lsdException w:name="Smart Hyperlink" w:semiHidden="1" w:unhideWhenUsed="1"/>
+    <w:lsdException w:name="Hashtag" w:semiHidden="1" w:unhideWhenUsed="1"/>
+    <w:lsdException w:name="Unresolved Mention" w:semiHidden="1" w:unhideWhenUsed="1"/>
+    <w:lsdException w:name="Smart Link" w:semiHidden="1" w:unhideWhenUsed="1"/>
   </w:latentStyles>
   <w:style w:type="paragraph" w:default="1" w:styleId="Normal">
     <w:name w:val="Normal"/>
@@ -2092,7 +5006,7 @@
       <w:szCs w:val="28"/>
     </w:rPr>
   </w:style>
-  <w:style w:type="character" w:styleId="Emphaseple">
+  <w:style w:type="character" w:styleId="Accentuationlgre">
     <w:name w:val="Subtle Emphasis"/>
     <w:basedOn w:val="Policepardfaut"/>
     <w:uiPriority w:val="19"/>
@@ -2104,7 +5018,7 @@
       <w:color w:val="595959" w:themeColor="text1" w:themeTint="A6"/>
     </w:rPr>
   </w:style>
-  <w:style w:type="character" w:styleId="Emphaseintense">
+  <w:style w:type="character" w:styleId="Accentuationintense">
     <w:name w:val="Intense Emphasis"/>
     <w:basedOn w:val="Policepardfaut"/>
     <w:uiPriority w:val="21"/>
@@ -2118,7 +5032,7 @@
       <w:color w:val="auto"/>
     </w:rPr>
   </w:style>
-  <w:style w:type="character" w:styleId="Rfrenceple">
+  <w:style w:type="character" w:styleId="Rfrencelgre">
     <w:name w:val="Subtle Reference"/>
     <w:basedOn w:val="Policepardfaut"/>
     <w:uiPriority w:val="31"/>
@@ -2184,6 +5098,55 @@
       <w:ind w:left="720"/>
       <w:contextualSpacing/>
     </w:pPr>
+  </w:style>
+  <w:style w:type="paragraph" w:styleId="TM1">
+    <w:name w:val="toc 1"/>
+    <w:basedOn w:val="Normal"/>
+    <w:next w:val="Normal"/>
+    <w:autoRedefine/>
+    <w:uiPriority w:val="39"/>
+    <w:unhideWhenUsed/>
+    <w:rsid w:val="0048027D"/>
+    <w:pPr>
+      <w:spacing w:after="100"/>
+    </w:pPr>
+  </w:style>
+  <w:style w:type="paragraph" w:styleId="TM2">
+    <w:name w:val="toc 2"/>
+    <w:basedOn w:val="Normal"/>
+    <w:next w:val="Normal"/>
+    <w:autoRedefine/>
+    <w:uiPriority w:val="39"/>
+    <w:unhideWhenUsed/>
+    <w:rsid w:val="0048027D"/>
+    <w:pPr>
+      <w:spacing w:after="100"/>
+      <w:ind w:left="240"/>
+    </w:pPr>
+  </w:style>
+  <w:style w:type="paragraph" w:styleId="TM3">
+    <w:name w:val="toc 3"/>
+    <w:basedOn w:val="Normal"/>
+    <w:next w:val="Normal"/>
+    <w:autoRedefine/>
+    <w:uiPriority w:val="39"/>
+    <w:unhideWhenUsed/>
+    <w:rsid w:val="0048027D"/>
+    <w:pPr>
+      <w:spacing w:after="100"/>
+      <w:ind w:left="480"/>
+    </w:pPr>
+  </w:style>
+  <w:style w:type="character" w:styleId="Lienhypertexte">
+    <w:name w:val="Hyperlink"/>
+    <w:basedOn w:val="Policepardfaut"/>
+    <w:uiPriority w:val="99"/>
+    <w:unhideWhenUsed/>
+    <w:rsid w:val="0048027D"/>
+    <w:rPr>
+      <w:color w:val="0563C1" w:themeColor="hyperlink"/>
+      <w:u w:val="single"/>
+    </w:rPr>
   </w:style>
 </w:styles>
 </file>

</xml_diff>

<commit_message>
Modification du script de comm
</commit_message>
<xml_diff>
--- a/assets/Communication/Préparation orale.docx
+++ b/assets/Communication/Préparation orale.docx
@@ -3180,13 +3180,8 @@
         <w:t xml:space="preserve"> client </w:t>
       </w:r>
       <w:r>
-        <w:t xml:space="preserve">en vous présentant dans un premier temps la demande de notre client et dans un second temps définir </w:t>
-      </w:r>
-      <w:proofErr w:type="gramStart"/>
-      <w:r>
-        <w:t>les objectifs technique</w:t>
-      </w:r>
-      <w:proofErr w:type="gramEnd"/>
+        <w:t>en vous présentant dans un premier temps la demande de notre client et dans un second temps définir les objectifs technique</w:t>
+      </w:r>
       <w:r>
         <w:t>.</w:t>
       </w:r>
@@ -3311,18 +3306,10 @@
         <w:t xml:space="preserve"> et est composée d’une trentaine d’</w:t>
       </w:r>
       <w:r>
-        <w:t xml:space="preserve">employé. Son chiffre </w:t>
-      </w:r>
-      <w:proofErr w:type="gramStart"/>
-      <w:r>
-        <w:t>d’</w:t>
-      </w:r>
-      <w:r>
-        <w:t>affaire</w:t>
-      </w:r>
-      <w:proofErr w:type="gramEnd"/>
-      <w:r>
-        <w:t xml:space="preserve"> l’année précédente </w:t>
+        <w:t>employé. Son chiffre d’</w:t>
+      </w:r>
+      <w:r>
+        <w:t xml:space="preserve">affaire l’année précédente </w:t>
       </w:r>
       <w:r>
         <w:t>a été de 170 000€</w:t>
@@ -3508,21 +3495,13 @@
         <w:t xml:space="preserve"> devra naturellement être sécurisée</w:t>
       </w:r>
       <w:r>
-        <w:t xml:space="preserve"> et </w:t>
-      </w:r>
-      <w:proofErr w:type="gramStart"/>
-      <w:r>
-        <w:t>permettre</w:t>
+        <w:t xml:space="preserve"> et permettre</w:t>
       </w:r>
       <w:r>
         <w:t xml:space="preserve"> </w:t>
       </w:r>
       <w:r>
-        <w:t>.</w:t>
-      </w:r>
-      <w:proofErr w:type="gramEnd"/>
-      <w:r>
-        <w:t xml:space="preserve"> </w:t>
+        <w:t xml:space="preserve">. </w:t>
       </w:r>
     </w:p>
     <w:p>
@@ -3717,15 +3696,7 @@
     <w:p/>
     <w:p>
       <w:r>
-        <w:t xml:space="preserve">Je vais à présent prendre la parole pour vous présenter </w:t>
-      </w:r>
-      <w:proofErr w:type="gramStart"/>
-      <w:r>
-        <w:t>les réalisations technique</w:t>
-      </w:r>
-      <w:proofErr w:type="gramEnd"/>
-      <w:r>
-        <w:t xml:space="preserve"> en me concentrant plus particulièrement sur la méthodologie que nous avons employé.</w:t>
+        <w:t>Je vais à présent prendre la parole pour vous présenter les réalisations technique en me concentrant plus particulièrement sur la méthodologie que nous avons employé.</w:t>
       </w:r>
     </w:p>
     <w:p>
@@ -3780,18 +3751,6 @@
       </w:r>
       <w:bookmarkEnd w:id="28"/>
     </w:p>
-    <w:p/>
-    <w:p>
-      <w:pPr>
-        <w:pStyle w:val="Titre2"/>
-      </w:pPr>
-      <w:bookmarkStart w:id="29" w:name="_Toc124089977"/>
-      <w:r>
-        <w:t>Répartition des tâches</w:t>
-      </w:r>
-      <w:bookmarkEnd w:id="29"/>
-    </w:p>
-    <w:p/>
     <w:p>
       <w:pPr>
         <w:pStyle w:val="Titre2"/>
@@ -3800,25 +3759,35 @@
           <w:numId w:val="1"/>
         </w:numPr>
       </w:pPr>
-      <w:bookmarkStart w:id="30" w:name="_Toc124089978"/>
+      <w:bookmarkStart w:id="29" w:name="_Toc124089978"/>
       <w:r>
         <w:t>Contrat d’équipe</w:t>
       </w:r>
+      <w:bookmarkEnd w:id="29"/>
+    </w:p>
+    <w:p>
+      <w:pPr>
+        <w:pStyle w:val="Titre3"/>
+      </w:pPr>
+      <w:bookmarkStart w:id="30" w:name="_Toc124089979"/>
+      <w:r>
+        <w:t>Processus</w:t>
+      </w:r>
+      <w:r>
+        <w:t xml:space="preserve"> et planning</w:t>
+      </w:r>
+      <w:r>
+        <w:t xml:space="preserve"> des réunions</w:t>
+      </w:r>
       <w:bookmarkEnd w:id="30"/>
     </w:p>
     <w:p>
       <w:pPr>
         <w:pStyle w:val="Titre3"/>
       </w:pPr>
-      <w:bookmarkStart w:id="31" w:name="_Toc124089979"/>
-      <w:r>
-        <w:t>Processus</w:t>
-      </w:r>
-      <w:r>
-        <w:t xml:space="preserve"> et planning</w:t>
-      </w:r>
-      <w:r>
-        <w:t xml:space="preserve"> des réunions</w:t>
+      <w:bookmarkStart w:id="31" w:name="_Toc124089980"/>
+      <w:r>
+        <w:t>Processus de prise de décision</w:t>
       </w:r>
       <w:bookmarkEnd w:id="31"/>
     </w:p>
@@ -3826,21 +3795,11 @@
       <w:pPr>
         <w:pStyle w:val="Titre3"/>
       </w:pPr>
-      <w:bookmarkStart w:id="32" w:name="_Toc124089980"/>
-      <w:r>
-        <w:t>Processus de prise de décision</w:t>
+      <w:bookmarkStart w:id="32" w:name="_Toc124089981"/>
+      <w:r>
+        <w:t>Processus de mis en commun</w:t>
       </w:r>
       <w:bookmarkEnd w:id="32"/>
-    </w:p>
-    <w:p>
-      <w:pPr>
-        <w:pStyle w:val="Titre3"/>
-      </w:pPr>
-      <w:bookmarkStart w:id="33" w:name="_Toc124089981"/>
-      <w:r>
-        <w:t>Processus de mis en commun</w:t>
-      </w:r>
-      <w:bookmarkEnd w:id="33"/>
       <w:r>
         <w:t xml:space="preserve"> </w:t>
       </w:r>
@@ -3854,17 +3813,41 @@
           <w:numId w:val="1"/>
         </w:numPr>
       </w:pPr>
-      <w:bookmarkStart w:id="34" w:name="_Toc124089982"/>
+      <w:bookmarkStart w:id="33" w:name="_Toc124089982"/>
       <w:r>
         <w:t>Outils de communication</w:t>
       </w:r>
+      <w:bookmarkEnd w:id="33"/>
+    </w:p>
+    <w:p>
+      <w:pPr>
+        <w:pStyle w:val="Titre3"/>
+      </w:pPr>
+      <w:bookmarkStart w:id="34" w:name="_Toc124089983"/>
+      <w:r>
+        <w:t>Pr</w:t>
+      </w:r>
+      <w:r>
+        <w:t>é</w:t>
+      </w:r>
+      <w:r>
+        <w:t xml:space="preserve">sentation des outils de </w:t>
+      </w:r>
+      <w:proofErr w:type="spellStart"/>
+      <w:r>
+        <w:t>comm</w:t>
+      </w:r>
+      <w:proofErr w:type="spellEnd"/>
+      <w:r>
+        <w:t xml:space="preserve"> avec les clients</w:t>
+      </w:r>
       <w:bookmarkEnd w:id="34"/>
     </w:p>
     <w:p>
       <w:pPr>
         <w:pStyle w:val="Titre3"/>
       </w:pPr>
-      <w:bookmarkStart w:id="35" w:name="_Toc124089983"/>
+      <w:bookmarkStart w:id="35" w:name="_Toc124089984"/>
       <w:r>
         <w:t>Pr</w:t>
       </w:r>
@@ -3880,15 +3863,18 @@
       </w:r>
       <w:proofErr w:type="spellEnd"/>
       <w:r>
-        <w:t xml:space="preserve"> avec les clients</w:t>
+        <w:t xml:space="preserve"> avec le superviseur</w:t>
       </w:r>
       <w:bookmarkEnd w:id="35"/>
+      <w:r>
+        <w:t xml:space="preserve"> </w:t>
+      </w:r>
     </w:p>
     <w:p>
       <w:pPr>
         <w:pStyle w:val="Titre3"/>
       </w:pPr>
-      <w:bookmarkStart w:id="36" w:name="_Toc124089984"/>
+      <w:bookmarkStart w:id="36" w:name="_Toc124089985"/>
       <w:r>
         <w:t>Pr</w:t>
       </w:r>
@@ -3904,36 +3890,9 @@
       </w:r>
       <w:proofErr w:type="spellEnd"/>
       <w:r>
-        <w:t xml:space="preserve"> avec le superviseur</w:t>
+        <w:t xml:space="preserve"> entre l’équipe</w:t>
       </w:r>
       <w:bookmarkEnd w:id="36"/>
-      <w:r>
-        <w:t xml:space="preserve"> </w:t>
-      </w:r>
-    </w:p>
-    <w:p>
-      <w:pPr>
-        <w:pStyle w:val="Titre3"/>
-      </w:pPr>
-      <w:bookmarkStart w:id="37" w:name="_Toc124089985"/>
-      <w:r>
-        <w:t>Pr</w:t>
-      </w:r>
-      <w:r>
-        <w:t>é</w:t>
-      </w:r>
-      <w:r>
-        <w:t xml:space="preserve">sentation des outils de </w:t>
-      </w:r>
-      <w:proofErr w:type="spellStart"/>
-      <w:r>
-        <w:t>comm</w:t>
-      </w:r>
-      <w:proofErr w:type="spellEnd"/>
-      <w:r>
-        <w:t xml:space="preserve"> entre l’équipe</w:t>
-      </w:r>
-      <w:bookmarkEnd w:id="37"/>
     </w:p>
     <w:p/>
     <w:p>
@@ -3944,32 +3903,204 @@
           <w:numId w:val="1"/>
         </w:numPr>
       </w:pPr>
-      <w:bookmarkStart w:id="38" w:name="_Toc124089986"/>
+      <w:bookmarkStart w:id="37" w:name="_Toc124089986"/>
       <w:r>
         <w:t>Justification des choix et description des technologies</w:t>
       </w:r>
+      <w:bookmarkEnd w:id="37"/>
+    </w:p>
+    <w:p>
+      <w:pPr>
+        <w:pStyle w:val="Titre3"/>
+      </w:pPr>
+      <w:bookmarkStart w:id="38" w:name="_Toc124089987"/>
+      <w:r>
+        <w:t>Présentation des contraintes technique (les techno imposés)</w:t>
+      </w:r>
       <w:bookmarkEnd w:id="38"/>
     </w:p>
     <w:p>
       <w:pPr>
         <w:pStyle w:val="Titre3"/>
       </w:pPr>
-      <w:bookmarkStart w:id="39" w:name="_Toc124089987"/>
-      <w:r>
-        <w:t>Présentation des contraintes technique (les techno imposés)</w:t>
+      <w:bookmarkStart w:id="39" w:name="_Toc124089988"/>
+      <w:r>
+        <w:t>Justification des choix techniques effectués par l’équipe (Avantages inconvénients).</w:t>
       </w:r>
       <w:bookmarkEnd w:id="39"/>
     </w:p>
     <w:p>
+      <w:r>
+        <w:br w:type="page"/>
+      </w:r>
+    </w:p>
+    <w:p>
+      <w:pPr>
+        <w:pStyle w:val="Titre1"/>
+        <w:numPr>
+          <w:ilvl w:val="0"/>
+          <w:numId w:val="1"/>
+        </w:numPr>
+      </w:pPr>
+      <w:r>
+        <w:lastRenderedPageBreak/>
+        <w:t>– Réalisation technique : Déroulement</w:t>
+      </w:r>
+    </w:p>
+    <w:p>
+      <w:pPr>
+        <w:pStyle w:val="Titre2"/>
+        <w:numPr>
+          <w:ilvl w:val="1"/>
+          <w:numId w:val="1"/>
+        </w:numPr>
+      </w:pPr>
+      <w:r>
+        <w:t>Création de la base de données</w:t>
+      </w:r>
+    </w:p>
+    <w:p>
       <w:pPr>
         <w:pStyle w:val="Titre3"/>
       </w:pPr>
-      <w:bookmarkStart w:id="40" w:name="_Toc124089988"/>
-      <w:r>
-        <w:t>Justification des choix techniques effectués par l’équipe (Avantages inconvénients).</w:t>
-      </w:r>
-      <w:bookmarkEnd w:id="40"/>
-    </w:p>
+      <w:r>
+        <w:t>Problèmes rencontrés</w:t>
+      </w:r>
+    </w:p>
+    <w:p>
+      <w:pPr>
+        <w:pStyle w:val="Titre3"/>
+      </w:pPr>
+      <w:r>
+        <w:t>Solutions apportées</w:t>
+      </w:r>
+    </w:p>
+    <w:p>
+      <w:pPr>
+        <w:pStyle w:val="Titre2"/>
+        <w:numPr>
+          <w:ilvl w:val="1"/>
+          <w:numId w:val="1"/>
+        </w:numPr>
+      </w:pPr>
+      <w:r>
+        <w:t>Création du site e-commerce</w:t>
+      </w:r>
+    </w:p>
+    <w:p>
+      <w:pPr>
+        <w:pStyle w:val="Titre3"/>
+      </w:pPr>
+      <w:r>
+        <w:t>Consultation des produits</w:t>
+      </w:r>
+    </w:p>
+    <w:p>
+      <w:pPr>
+        <w:pStyle w:val="Titre3"/>
+      </w:pPr>
+      <w:r>
+        <w:t>Inscription au site</w:t>
+      </w:r>
+    </w:p>
+    <w:p>
+      <w:pPr>
+        <w:pStyle w:val="Titre3"/>
+      </w:pPr>
+      <w:r>
+        <w:t>Connexion à un compte</w:t>
+      </w:r>
+    </w:p>
+    <w:p>
+      <w:pPr>
+        <w:pStyle w:val="Titre3"/>
+      </w:pPr>
+      <w:r>
+        <w:t>Administration (Connexion à un compte admin)</w:t>
+      </w:r>
+    </w:p>
+    <w:p>
+      <w:pPr>
+        <w:pStyle w:val="Titre3"/>
+      </w:pPr>
+      <w:r>
+        <w:t>Administration (CRUD des produits et des clients)</w:t>
+      </w:r>
+    </w:p>
+    <w:p/>
+    <w:p/>
+    <w:p>
+      <w:r>
+        <w:br w:type="page"/>
+      </w:r>
+    </w:p>
+    <w:p>
+      <w:pPr>
+        <w:pStyle w:val="Titre1"/>
+      </w:pPr>
+      <w:r>
+        <w:lastRenderedPageBreak/>
+        <w:t>4 – Réalisation technique : résultats</w:t>
+      </w:r>
+    </w:p>
+    <w:p>
+      <w:pPr>
+        <w:pStyle w:val="Titre2"/>
+      </w:pPr>
+      <w:r>
+        <w:t>4.1 Présentation des livrables</w:t>
+      </w:r>
+    </w:p>
+    <w:p>
+      <w:pPr>
+        <w:pStyle w:val="Titre3"/>
+      </w:pPr>
+      <w:r>
+        <w:t>Consultation des produits</w:t>
+      </w:r>
+    </w:p>
+    <w:p>
+      <w:pPr>
+        <w:pStyle w:val="Titre3"/>
+      </w:pPr>
+      <w:r>
+        <w:t>Inscription au site</w:t>
+      </w:r>
+    </w:p>
+    <w:p>
+      <w:pPr>
+        <w:pStyle w:val="Titre3"/>
+      </w:pPr>
+      <w:r>
+        <w:t>Connexion à un compte</w:t>
+      </w:r>
+    </w:p>
+    <w:p>
+      <w:pPr>
+        <w:pStyle w:val="Titre3"/>
+      </w:pPr>
+      <w:r>
+        <w:t>Administration (Connexion à un compte admin)</w:t>
+      </w:r>
+    </w:p>
+    <w:p>
+      <w:pPr>
+        <w:pStyle w:val="Titre3"/>
+      </w:pPr>
+      <w:r>
+        <w:t>Administration (CRUD des produits et des clients)</w:t>
+      </w:r>
+    </w:p>
+    <w:p>
+      <w:pPr>
+        <w:pStyle w:val="Titre2"/>
+      </w:pPr>
+      <w:r>
+        <w:t>Impact réel et gain pour le client</w:t>
+      </w:r>
+    </w:p>
+    <w:p/>
+    <w:p/>
     <w:sectPr>
       <w:pgSz w:w="11906" w:h="16838"/>
       <w:pgMar w:top="1417" w:right="1417" w:bottom="1417" w:left="1417" w:header="708" w:footer="708" w:gutter="0"/>

</xml_diff>

<commit_message>
Ajout de la partie 4 complète
</commit_message>
<xml_diff>
--- a/assets/Communication/Préparation orale.docx
+++ b/assets/Communication/Préparation orale.docx
@@ -3180,8 +3180,13 @@
         <w:t xml:space="preserve"> client </w:t>
       </w:r>
       <w:r>
-        <w:t>en vous présentant dans un premier temps la demande de notre client et dans un second temps définir les objectifs technique</w:t>
-      </w:r>
+        <w:t xml:space="preserve">en vous présentant dans un premier temps la demande de notre client et dans un second temps définir </w:t>
+      </w:r>
+      <w:proofErr w:type="gramStart"/>
+      <w:r>
+        <w:t>les objectifs technique</w:t>
+      </w:r>
+      <w:proofErr w:type="gramEnd"/>
       <w:r>
         <w:t>.</w:t>
       </w:r>
@@ -3306,10 +3311,18 @@
         <w:t xml:space="preserve"> et est composée d’une trentaine d’</w:t>
       </w:r>
       <w:r>
-        <w:t>employé. Son chiffre d’</w:t>
-      </w:r>
-      <w:r>
-        <w:t xml:space="preserve">affaire l’année précédente </w:t>
+        <w:t xml:space="preserve">employé. Son chiffre </w:t>
+      </w:r>
+      <w:proofErr w:type="gramStart"/>
+      <w:r>
+        <w:t>d’</w:t>
+      </w:r>
+      <w:r>
+        <w:t>affaire</w:t>
+      </w:r>
+      <w:proofErr w:type="gramEnd"/>
+      <w:r>
+        <w:t xml:space="preserve"> l’année précédente </w:t>
       </w:r>
       <w:r>
         <w:t>a été de 170 000€</w:t>
@@ -3495,13 +3508,21 @@
         <w:t xml:space="preserve"> devra naturellement être sécurisée</w:t>
       </w:r>
       <w:r>
-        <w:t xml:space="preserve"> et permettre</w:t>
+        <w:t xml:space="preserve"> et </w:t>
+      </w:r>
+      <w:proofErr w:type="gramStart"/>
+      <w:r>
+        <w:t>permettre</w:t>
       </w:r>
       <w:r>
         <w:t xml:space="preserve"> </w:t>
       </w:r>
       <w:r>
-        <w:t xml:space="preserve">. </w:t>
+        <w:t>.</w:t>
+      </w:r>
+      <w:proofErr w:type="gramEnd"/>
+      <w:r>
+        <w:t xml:space="preserve"> </w:t>
       </w:r>
     </w:p>
     <w:p>
@@ -3696,7 +3717,15 @@
     <w:p/>
     <w:p>
       <w:r>
-        <w:t>Je vais à présent prendre la parole pour vous présenter les réalisations technique en me concentrant plus particulièrement sur la méthodologie que nous avons employé.</w:t>
+        <w:t xml:space="preserve">Je vais à présent prendre la parole pour vous présenter </w:t>
+      </w:r>
+      <w:proofErr w:type="gramStart"/>
+      <w:r>
+        <w:t>les réalisations technique</w:t>
+      </w:r>
+      <w:proofErr w:type="gramEnd"/>
+      <w:r>
+        <w:t xml:space="preserve"> en me concentrant plus particulièrement sur la méthodologie que nous avons employé.</w:t>
       </w:r>
     </w:p>
     <w:p>
@@ -4037,10 +4066,14 @@
     <w:p>
       <w:pPr>
         <w:pStyle w:val="Titre1"/>
+        <w:numPr>
+          <w:ilvl w:val="0"/>
+          <w:numId w:val="1"/>
+        </w:numPr>
       </w:pPr>
       <w:r>
         <w:lastRenderedPageBreak/>
-        <w:t>4 – Réalisation technique : résultats</w:t>
+        <w:t>– Réalisation technique : résultats</w:t>
       </w:r>
     </w:p>
     <w:p>
@@ -4054,41 +4087,120 @@
     <w:p>
       <w:pPr>
         <w:pStyle w:val="Titre3"/>
+        <w:spacing w:after="240"/>
       </w:pPr>
       <w:r>
         <w:t>Consultation des produits</w:t>
       </w:r>
     </w:p>
     <w:p>
+      <w:r>
+        <w:t>Lors que l’utilisateur navigue sur le site de Royal Bio, il est possible pour lui de consulter les produits disponibles. Il peut consulter les produits de deux manières différentes : soit en cliquant sur l’une des catégories disponibles dans le menu pour afficher tous les produits qui appartiennent à celle sélectionner, ou bien en recherchant un produits spécifique grâce à la barre de recherche. Un bouton cliquable permet à l’utilisateur d’obtenir des informations en plus sur un produits tels que sa composition ou bien la description de son fournisseur. De plus, nous avons développé une fonctionnalité en plus permettant à l’utilisateur de trier les produits par prix croissant ou décroissant.</w:t>
+      </w:r>
+    </w:p>
+    <w:p>
       <w:pPr>
         <w:pStyle w:val="Titre3"/>
+        <w:spacing w:after="240"/>
       </w:pPr>
       <w:r>
         <w:t>Inscription au site</w:t>
       </w:r>
     </w:p>
     <w:p>
+      <w:r>
+        <w:t xml:space="preserve">Un utilisateur </w:t>
+      </w:r>
+      <w:proofErr w:type="gramStart"/>
+      <w:r>
+        <w:t>à</w:t>
+      </w:r>
+      <w:proofErr w:type="gramEnd"/>
+      <w:r>
+        <w:t xml:space="preserve"> la possibilité de créer un compte sur le site web de Royal Bio. Pour ce faire il doit accéder à la page d’inscription dans laquelle est présente un formulaire. L’utilisateur saisira ses informations sur ce dernier, en sachant que le mot de passe pour être sécuriser doit contenir au minimum 8 caractères dont 1 majuscule, 1 minuscule, 1 chiffre et 1 caractère spécial. De la même manière, l’adresse mail doit se terminer par @ suivi d’une chaîne et d’un </w:t>
+      </w:r>
+      <w:proofErr w:type="gramStart"/>
+      <w:r>
+        <w:t>« .</w:t>
+      </w:r>
+      <w:proofErr w:type="gramEnd"/>
+      <w:r>
+        <w:t xml:space="preserve"> » suivi d’une chaîne. Lorsque l’utilisateur valide le formulaire, si les conditions citées précédemment sont validée, sont inscription est finalisée et le compte est enregistrer dans la base de données, sinon il ne l’est pas est un message d’erreur se met sur la barre de recherche. </w:t>
+      </w:r>
+    </w:p>
+    <w:p>
       <w:pPr>
         <w:pStyle w:val="Titre3"/>
+        <w:spacing w:after="240"/>
       </w:pPr>
       <w:r>
         <w:t>Connexion à un compte</w:t>
       </w:r>
     </w:p>
     <w:p>
+      <w:r>
+        <w:t xml:space="preserve">Un utilisateur ayant créé un compte aura la possibilité de se connecter à ce dernier depuis le site web de Royal Bio. Pour se faire, il doit accéder à la page de connexion dans laquelle est présente un formulaire. L’utilisateur saisira ses informations sur ce dernier. Si le mail saisit appartient bien à un compte et que le mot de passe saisit correspond à </w:t>
+      </w:r>
+      <w:proofErr w:type="spellStart"/>
+      <w:r>
+        <w:t>se</w:t>
+      </w:r>
+      <w:proofErr w:type="spellEnd"/>
+      <w:r>
+        <w:t xml:space="preserve"> compte, la connexion est </w:t>
+      </w:r>
+      <w:proofErr w:type="gramStart"/>
+      <w:r>
+        <w:t>établit</w:t>
+      </w:r>
+      <w:proofErr w:type="gramEnd"/>
+      <w:r>
+        <w:t xml:space="preserve"> auxquels cas elle ne l’ai pas. Un utilisateur connecté aura la possibilité d’accéder à une page permettant d’afficher ses informations dans laquelle est également présente des boutons permettant à ce dernier de soit </w:t>
+      </w:r>
+      <w:proofErr w:type="gramStart"/>
+      <w:r>
+        <w:t>ce</w:t>
+      </w:r>
+      <w:proofErr w:type="gramEnd"/>
+      <w:r>
+        <w:t xml:space="preserve"> déconnecter ou modifier ses informations.</w:t>
+      </w:r>
+    </w:p>
+    <w:p>
       <w:pPr>
         <w:pStyle w:val="Titre3"/>
+        <w:spacing w:after="240"/>
+      </w:pPr>
+      <w:r>
+        <w:lastRenderedPageBreak/>
+        <w:t>Modifier ses informations</w:t>
+      </w:r>
+    </w:p>
+    <w:p>
+      <w:r>
+        <w:t xml:space="preserve">Comme je vous l’ai dit à l’instant, un utilisateur connecté aura la possibilité de modifier ses informations. Pour ce faire, il doit accéder à la page présentant ses informations dans laquelle il devra cliquer sur le bouton permettant de modifier ses informations. Il sera redirigé vers une page dans laquelle un formulaire lui permet de saisir ses nouvelles informations. Si le mot de passe saisit correspond à son mot de passe actuel ou est assez sécurisé et que le mail saisit correspond au mail actuel ou se termine par @ suivi d’une chaîne et d’un </w:t>
+      </w:r>
+      <w:proofErr w:type="gramStart"/>
+      <w:r>
+        <w:t>« .</w:t>
+      </w:r>
+      <w:proofErr w:type="gramEnd"/>
+      <w:r>
+        <w:t xml:space="preserve"> » suivi d’une chaîne, les nouvelles informations de l’utilisateur sont enregistrer dans la base de données et mis à jour sur le site web. </w:t>
+      </w:r>
+    </w:p>
+    <w:p>
+      <w:pPr>
+        <w:pStyle w:val="Titre3"/>
+        <w:spacing w:after="240"/>
       </w:pPr>
       <w:r>
         <w:t>Administration (Connexion à un compte admin)</w:t>
       </w:r>
     </w:p>
     <w:p>
-      <w:pPr>
-        <w:pStyle w:val="Titre3"/>
-      </w:pPr>
-      <w:r>
-        <w:t>Administration (CRUD des produits et des clients)</w:t>
+      <w:r>
+        <w:t xml:space="preserve">L’utilisateur s’il possède la clé et la valeur du mot de passe, pourra accéder à une page cachée permettant de le saisir pour accéder à un formulaire pour se connecter et réaliser le CRUD des produits et des clients.  </w:t>
       </w:r>
     </w:p>
     <w:p>
@@ -4096,7 +4208,18 @@
         <w:pStyle w:val="Titre2"/>
       </w:pPr>
       <w:r>
-        <w:t>Impact réel et gain pour le client</w:t>
+        <w:t xml:space="preserve">Administration (CRUD des produits et des </w:t>
+      </w:r>
+      <w:proofErr w:type="gramStart"/>
+      <w:r>
+        <w:t>clients)</w:t>
+      </w:r>
+      <w:r>
+        <w:t>Impact</w:t>
+      </w:r>
+      <w:proofErr w:type="gramEnd"/>
+      <w:r>
+        <w:t xml:space="preserve"> réel et gain pour le client</w:t>
       </w:r>
     </w:p>
     <w:p/>

</xml_diff>

<commit_message>
Amélioration de la doc utilisateur
</commit_message>
<xml_diff>
--- a/assets/Communication/Préparation orale.docx
+++ b/assets/Communication/Préparation orale.docx
@@ -1,6 +1,6 @@
 
 <file path=word/document.xml><?xml version="1.0" encoding="utf-8"?>
-<w:document xmlns:wpc="http://schemas.microsoft.com/office/word/2010/wordprocessingCanvas" xmlns:cx="http://schemas.microsoft.com/office/drawing/2014/chartex" xmlns:cx1="http://schemas.microsoft.com/office/drawing/2015/9/8/chartex" xmlns:cx2="http://schemas.microsoft.com/office/drawing/2015/10/21/chartex" xmlns:cx3="http://schemas.microsoft.com/office/drawing/2016/5/9/chartex" xmlns:cx4="http://schemas.microsoft.com/office/drawing/2016/5/10/chartex" xmlns:cx5="http://schemas.microsoft.com/office/drawing/2016/5/11/chartex" xmlns:cx6="http://schemas.microsoft.com/office/drawing/2016/5/12/chartex" xmlns:cx7="http://schemas.microsoft.com/office/drawing/2016/5/13/chartex" xmlns:cx8="http://schemas.microsoft.com/office/drawing/2016/5/14/chartex" xmlns:mc="http://schemas.openxmlformats.org/markup-compatibility/2006" xmlns:aink="http://schemas.microsoft.com/office/drawing/2016/ink" xmlns:am3d="http://schemas.microsoft.com/office/drawing/2017/model3d" xmlns:o="urn:schemas-microsoft-com:office:office" xmlns:oel="http://schemas.microsoft.com/office/2019/extlst" xmlns:r="http://schemas.openxmlformats.org/officeDocument/2006/relationships" xmlns:m="http://schemas.openxmlformats.org/officeDocument/2006/math" xmlns:v="urn:schemas-microsoft-com:vml" xmlns:wp14="http://schemas.microsoft.com/office/word/2010/wordprocessingDrawing" xmlns:wp="http://schemas.openxmlformats.org/drawingml/2006/wordprocessingDrawing" xmlns:w10="urn:schemas-microsoft-com:office:word" xmlns:w="http://schemas.openxmlformats.org/wordprocessingml/2006/main" xmlns:w14="http://schemas.microsoft.com/office/word/2010/wordml" xmlns:w15="http://schemas.microsoft.com/office/word/2012/wordml" xmlns:w16cex="http://schemas.microsoft.com/office/word/2018/wordml/cex" xmlns:w16cid="http://schemas.microsoft.com/office/word/2016/wordml/cid" xmlns:w16="http://schemas.microsoft.com/office/word/2018/wordml" xmlns:w16sdtdh="http://schemas.microsoft.com/office/word/2020/wordml/sdtdatahash" xmlns:w16se="http://schemas.microsoft.com/office/word/2015/wordml/symex" xmlns:wpg="http://schemas.microsoft.com/office/word/2010/wordprocessingGroup" xmlns:wpi="http://schemas.microsoft.com/office/word/2010/wordprocessingInk" xmlns:wne="http://schemas.microsoft.com/office/word/2006/wordml" xmlns:wps="http://schemas.microsoft.com/office/word/2010/wordprocessingShape" mc:Ignorable="w14 w15 w16se w16cid w16 w16cex w16sdtdh wp14">
+<w:document xmlns:wpc="http://schemas.microsoft.com/office/word/2010/wordprocessingCanvas" xmlns:cx="http://schemas.microsoft.com/office/drawing/2014/chartex" xmlns:mc="http://schemas.openxmlformats.org/markup-compatibility/2006" xmlns:o="urn:schemas-microsoft-com:office:office" xmlns:r="http://schemas.openxmlformats.org/officeDocument/2006/relationships" xmlns:m="http://schemas.openxmlformats.org/officeDocument/2006/math" xmlns:v="urn:schemas-microsoft-com:vml" xmlns:wp14="http://schemas.microsoft.com/office/word/2010/wordprocessingDrawing" xmlns:wp="http://schemas.openxmlformats.org/drawingml/2006/wordprocessingDrawing" xmlns:w10="urn:schemas-microsoft-com:office:word" xmlns:w="http://schemas.openxmlformats.org/wordprocessingml/2006/main" xmlns:w14="http://schemas.microsoft.com/office/word/2010/wordml" xmlns:w15="http://schemas.microsoft.com/office/word/2012/wordml" xmlns:w16se="http://schemas.microsoft.com/office/word/2015/wordml/symex" xmlns:wpg="http://schemas.microsoft.com/office/word/2010/wordprocessingGroup" xmlns:wpi="http://schemas.microsoft.com/office/word/2010/wordprocessingInk" xmlns:wne="http://schemas.microsoft.com/office/word/2006/wordml" xmlns:wps="http://schemas.microsoft.com/office/word/2010/wordprocessingShape" mc:Ignorable="w14 w15 w16se wp14">
   <w:body>
     <w:p>
       <w:pPr>
@@ -4248,21 +4248,7 @@
                 <w:rStyle w:val="Lienhypertexte"/>
                 <w:noProof/>
               </w:rPr>
-              <w:t>Administ</w:t>
-            </w:r>
-            <w:r>
-              <w:rPr>
-                <w:rStyle w:val="Lienhypertexte"/>
-                <w:noProof/>
-              </w:rPr>
-              <w:t>r</w:t>
-            </w:r>
-            <w:r>
-              <w:rPr>
-                <w:rStyle w:val="Lienhypertexte"/>
-                <w:noProof/>
-              </w:rPr>
-              <w:t>ation (Connexion à un compte admin)</w:t>
+              <w:t>Administration (Connexion à un compte admin)</w:t>
             </w:r>
             <w:r>
               <w:rPr>
@@ -4448,15 +4434,7 @@
         <w:spacing w:after="0"/>
       </w:pPr>
       <w:r>
-        <w:t xml:space="preserve">Notre équipe est composée de Christopher </w:t>
-      </w:r>
-      <w:proofErr w:type="spellStart"/>
-      <w:r>
-        <w:t>Marie-Angélique</w:t>
-      </w:r>
-      <w:proofErr w:type="spellEnd"/>
-      <w:r>
-        <w:t xml:space="preserve">, Ruben </w:t>
+        <w:t xml:space="preserve">Notre équipe est composée de Christopher Marie-Angélique, Ruben </w:t>
       </w:r>
       <w:proofErr w:type="spellStart"/>
       <w:r>
@@ -4761,18 +4739,10 @@
         <w:t xml:space="preserve"> et est composée d’une trentaine d’</w:t>
       </w:r>
       <w:r>
-        <w:t xml:space="preserve">employé. Son chiffre </w:t>
-      </w:r>
-      <w:proofErr w:type="gramStart"/>
-      <w:r>
-        <w:t>d’</w:t>
-      </w:r>
-      <w:r>
-        <w:t>affaire</w:t>
-      </w:r>
-      <w:proofErr w:type="gramEnd"/>
-      <w:r>
-        <w:t xml:space="preserve"> l’année précédente </w:t>
+        <w:t>employé. Son chiffre d’</w:t>
+      </w:r>
+      <w:r>
+        <w:t xml:space="preserve">affaire l’année précédente </w:t>
       </w:r>
       <w:r>
         <w:t>a été de 170 000€</w:t>
@@ -5167,15 +5137,15 @@
     <w:p/>
     <w:p>
       <w:r>
-        <w:t xml:space="preserve">Je vais à présent prendre la parole pour vous présenter </w:t>
+        <w:t xml:space="preserve">Je vais à présent prendre la parole pour vous présenter les réalisations technique en me concentrant plus particulièrement sur la méthodologie que nous avons </w:t>
       </w:r>
       <w:proofErr w:type="gramStart"/>
       <w:r>
-        <w:t>les réalisations technique</w:t>
+        <w:t>employé</w:t>
       </w:r>
       <w:proofErr w:type="gramEnd"/>
       <w:r>
-        <w:t xml:space="preserve"> en me concentrant plus particulièrement sur la méthodologie que nous avons employé.</w:t>
+        <w:t>.</w:t>
       </w:r>
     </w:p>
     <w:p>
@@ -5587,15 +5557,7 @@
     </w:p>
     <w:p>
       <w:r>
-        <w:t xml:space="preserve">Un utilisateur </w:t>
-      </w:r>
-      <w:proofErr w:type="gramStart"/>
-      <w:r>
-        <w:t>à</w:t>
-      </w:r>
-      <w:proofErr w:type="gramEnd"/>
-      <w:r>
-        <w:t xml:space="preserve"> la possibilité de créer un compte sur le site web de Royal Bio. Pour ce faire il doit accéder à la page d’inscription dans laquelle est présente un formulaire. L’utilisateur saisira ses informations sur ce dernier, en sachant que le mot de passe pour être sécuriser doit contenir au minimum 8 caractères dont 1 majuscule, 1 minuscule, 1 chiffre et 1 caractère spécial. De la même manière, l’adresse mail doit se terminer par @ suivi d’une chaîne et d’un </w:t>
+        <w:t xml:space="preserve">Un utilisateur à la possibilité de créer un compte sur le site web de Royal Bio. Pour ce faire il doit accéder à la page d’inscription dans laquelle est présente un formulaire. L’utilisateur saisira ses informations sur ce dernier, en sachant que le mot de passe pour être sécuriser doit contenir au minimum 8 caractères dont 1 majuscule, 1 minuscule, 1 chiffre et 1 caractère spécial. De la même manière, l’adresse mail doit se terminer par @ suivi d’une chaîne et d’un </w:t>
       </w:r>
       <w:proofErr w:type="gramStart"/>
       <w:r>
@@ -5685,6 +5647,35 @@
     <w:p>
       <w:r>
         <w:t xml:space="preserve">L’utilisateur s’il possède la clé et la valeur du mot de passe, pourra accéder à une page cachée permettant de le saisir pour accéder à un formulaire pour se connecter et réaliser le CRUD des produits et des clients.  </w:t>
+      </w:r>
+    </w:p>
+    <w:p>
+      <w:pPr>
+        <w:pStyle w:val="Titre2"/>
+        <w:numPr>
+          <w:ilvl w:val="1"/>
+          <w:numId w:val="1"/>
+        </w:numPr>
+      </w:pPr>
+      <w:r>
+        <w:t xml:space="preserve">Gain et impact pour le client </w:t>
+      </w:r>
+    </w:p>
+    <w:p>
+      <w:r>
+        <w:t xml:space="preserve">Après vous avoir présenter les résultats que nous avons obtenue pour ce projet, vous devez surement vous demander quels sont les impacts réels et les gains pour notre client ? C’est pour cela que je vais vous les présenter. Comme vous avez pu le constater, la plupart des fonctionnalités sur le site son développés et le client peut à présent décider de mettre en ligne le site. En faisant ça, ils pourront espérer augmenter leur chiffre d’affaire. D’un autre côté, </w:t>
+      </w:r>
+      <w:r>
+        <w:t>ils amélioreront</w:t>
+      </w:r>
+      <w:r>
+        <w:t xml:space="preserve"> leur visibilité grâce notamment au nombre moyens de référencement que</w:t>
+      </w:r>
+      <w:r>
+        <w:t xml:space="preserve"> nous avons mis en place. Enfin, le site de Royal Bio leur permettra de toucher un public plus étendu.  </w:t>
+      </w:r>
+      <w:r>
+        <w:tab/>
       </w:r>
     </w:p>
     <w:p>
@@ -5706,6 +5697,11 @@
       </w:r>
     </w:p>
     <w:p>
+      <w:r>
+        <w:t xml:space="preserve">Nous avons durant les plusieurs semaines à travailler au bénéfice de ce projet, développer de nombreuses compétences. C’est compétences ne sont pas seulement technique mais organisationnelle. Nous allons donc à présent vous présenter le Bilan de ce projet en vous présentant dans un premier temps le Bilan technique, dans un second temps le Bilan d’équipe et enfin nous vous présenteront le bilan des compétences.  </w:t>
+      </w:r>
+    </w:p>
+    <w:p>
       <w:pPr>
         <w:pStyle w:val="Titre2"/>
         <w:numPr>
@@ -5727,11 +5723,31 @@
       </w:r>
     </w:p>
     <w:p>
+      <w:r>
+        <w:t xml:space="preserve">Je vais donc vous présenter le bilan technique en </w:t>
+      </w:r>
+      <w:r>
+        <w:t>comparant le travail attendu avec celui réalisé en en présentant le projet de manière quantitatif.</w:t>
+      </w:r>
+    </w:p>
+    <w:p>
       <w:pPr>
         <w:spacing w:after="0"/>
       </w:pPr>
       <w:r>
-        <w:t xml:space="preserve">Nous avons développé 3/4 du projet. Nous avons vu précédemment que la majorité des fonctionnalités majeurs ont étés mise en place. </w:t>
+        <w:t xml:space="preserve">Nous avons </w:t>
+      </w:r>
+      <w:r>
+        <w:t xml:space="preserve">donc </w:t>
+      </w:r>
+      <w:r>
+        <w:t xml:space="preserve">développé </w:t>
+      </w:r>
+      <w:r>
+        <w:t xml:space="preserve">jusqu’à présent </w:t>
+      </w:r>
+      <w:r>
+        <w:t xml:space="preserve">3/4 du projet. Nous avons vu précédemment que la majorité des fonctionnalités majeurs ont étés mise en place. </w:t>
       </w:r>
     </w:p>
     <w:p>
@@ -5767,6 +5783,72 @@
       <w:r>
         <w:t xml:space="preserve">Tous d’abord en terme </w:t>
       </w:r>
+      <w:r>
+        <w:t xml:space="preserve">de programmation, j’ai mis en place une petite fonction PHP pour compter le nombre de lignes de code de notre projet. Tous les </w:t>
+      </w:r>
+      <w:proofErr w:type="gramStart"/>
+      <w:r>
+        <w:t>fichiers .PHP</w:t>
+      </w:r>
+      <w:proofErr w:type="gramEnd"/>
+      <w:r>
+        <w:t xml:space="preserve"> qui permettent de mettre le contenu et créer les fonctionnalités font 3224 lignes et ceux permettant de stylisé le contenu font 3319. Un total donc de 6543 lignes. </w:t>
+      </w:r>
+    </w:p>
+    <w:p>
+      <w:r>
+        <w:t xml:space="preserve">Durant chaque </w:t>
+      </w:r>
+      <w:proofErr w:type="gramStart"/>
+      <w:r>
+        <w:t>sprints</w:t>
+      </w:r>
+      <w:proofErr w:type="gramEnd"/>
+      <w:r>
+        <w:t xml:space="preserve"> nous avons </w:t>
+      </w:r>
+      <w:proofErr w:type="spellStart"/>
+      <w:r>
+        <w:t>du</w:t>
+      </w:r>
+      <w:proofErr w:type="spellEnd"/>
+      <w:r>
+        <w:t xml:space="preserve"> déposer un compte rendu des développement réalisé en PHP et en BD ce qui nous fait 8 livrables au total pour ces domaines, soit 1 de chaque par sprints jusqu’à présent.</w:t>
+      </w:r>
+    </w:p>
+    <w:p>
+      <w:r>
+        <w:t xml:space="preserve">Nous avons en moyennes travaillé </w:t>
+      </w:r>
+      <w:r>
+        <w:t xml:space="preserve">7 à 8 heures quotidiennement </w:t>
+      </w:r>
+      <w:r>
+        <w:t xml:space="preserve"> </w:t>
+      </w:r>
+    </w:p>
+    <w:p>
+      <w:r>
+        <w:t xml:space="preserve">Nous avons donc vu le bilan technique met quant </w:t>
+      </w:r>
+      <w:proofErr w:type="spellStart"/>
+      <w:r>
+        <w:t>est il</w:t>
+      </w:r>
+      <w:proofErr w:type="spellEnd"/>
+      <w:r>
+        <w:t xml:space="preserve"> du bilan d’équipe ? je vais laisser la parole </w:t>
+      </w:r>
+      <w:proofErr w:type="gramStart"/>
+      <w:r>
+        <w:t>a</w:t>
+      </w:r>
+      <w:proofErr w:type="gramEnd"/>
+      <w:r>
+        <w:t xml:space="preserve"> Bastien pour qu’il vous présente comment nous nous somme organiser et faire un retour sur la communication. </w:t>
+      </w:r>
+      <w:bookmarkStart w:id="57" w:name="_GoBack"/>
+      <w:bookmarkEnd w:id="57"/>
     </w:p>
     <w:p>
       <w:pPr>
@@ -5777,6 +5859,7 @@
         </w:numPr>
       </w:pPr>
       <w:r>
+        <w:lastRenderedPageBreak/>
         <w:t>Bilan d’équipe</w:t>
       </w:r>
     </w:p>
@@ -5842,7 +5925,7 @@
 </file>
 
 <file path=word/numbering.xml><?xml version="1.0" encoding="utf-8"?>
-<w:numbering xmlns:wpc="http://schemas.microsoft.com/office/word/2010/wordprocessingCanvas" xmlns:cx="http://schemas.microsoft.com/office/drawing/2014/chartex" xmlns:cx1="http://schemas.microsoft.com/office/drawing/2015/9/8/chartex" xmlns:cx2="http://schemas.microsoft.com/office/drawing/2015/10/21/chartex" xmlns:cx3="http://schemas.microsoft.com/office/drawing/2016/5/9/chartex" xmlns:cx4="http://schemas.microsoft.com/office/drawing/2016/5/10/chartex" xmlns:cx5="http://schemas.microsoft.com/office/drawing/2016/5/11/chartex" xmlns:cx6="http://schemas.microsoft.com/office/drawing/2016/5/12/chartex" xmlns:cx7="http://schemas.microsoft.com/office/drawing/2016/5/13/chartex" xmlns:cx8="http://schemas.microsoft.com/office/drawing/2016/5/14/chartex" xmlns:mc="http://schemas.openxmlformats.org/markup-compatibility/2006" xmlns:aink="http://schemas.microsoft.com/office/drawing/2016/ink" xmlns:am3d="http://schemas.microsoft.com/office/drawing/2017/model3d" xmlns:o="urn:schemas-microsoft-com:office:office" xmlns:oel="http://schemas.microsoft.com/office/2019/extlst" xmlns:r="http://schemas.openxmlformats.org/officeDocument/2006/relationships" xmlns:m="http://schemas.openxmlformats.org/officeDocument/2006/math" xmlns:v="urn:schemas-microsoft-com:vml" xmlns:wp14="http://schemas.microsoft.com/office/word/2010/wordprocessingDrawing" xmlns:wp="http://schemas.openxmlformats.org/drawingml/2006/wordprocessingDrawing" xmlns:w10="urn:schemas-microsoft-com:office:word" xmlns:w="http://schemas.openxmlformats.org/wordprocessingml/2006/main" xmlns:w14="http://schemas.microsoft.com/office/word/2010/wordml" xmlns:w15="http://schemas.microsoft.com/office/word/2012/wordml" xmlns:w16cex="http://schemas.microsoft.com/office/word/2018/wordml/cex" xmlns:w16cid="http://schemas.microsoft.com/office/word/2016/wordml/cid" xmlns:w16="http://schemas.microsoft.com/office/word/2018/wordml" xmlns:w16sdtdh="http://schemas.microsoft.com/office/word/2020/wordml/sdtdatahash" xmlns:w16se="http://schemas.microsoft.com/office/word/2015/wordml/symex" xmlns:wpg="http://schemas.microsoft.com/office/word/2010/wordprocessingGroup" xmlns:wpi="http://schemas.microsoft.com/office/word/2010/wordprocessingInk" xmlns:wne="http://schemas.microsoft.com/office/word/2006/wordml" xmlns:wps="http://schemas.microsoft.com/office/word/2010/wordprocessingShape" mc:Ignorable="w14 w15 w16se w16cid w16 w16cex w16sdtdh wp14">
+<w:numbering xmlns:wpc="http://schemas.microsoft.com/office/word/2010/wordprocessingCanvas" xmlns:cx="http://schemas.microsoft.com/office/drawing/2014/chartex" xmlns:mc="http://schemas.openxmlformats.org/markup-compatibility/2006" xmlns:o="urn:schemas-microsoft-com:office:office" xmlns:r="http://schemas.openxmlformats.org/officeDocument/2006/relationships" xmlns:m="http://schemas.openxmlformats.org/officeDocument/2006/math" xmlns:v="urn:schemas-microsoft-com:vml" xmlns:wp14="http://schemas.microsoft.com/office/word/2010/wordprocessingDrawing" xmlns:wp="http://schemas.openxmlformats.org/drawingml/2006/wordprocessingDrawing" xmlns:w10="urn:schemas-microsoft-com:office:word" xmlns:w="http://schemas.openxmlformats.org/wordprocessingml/2006/main" xmlns:w14="http://schemas.microsoft.com/office/word/2010/wordml" xmlns:w15="http://schemas.microsoft.com/office/word/2012/wordml" xmlns:w16se="http://schemas.microsoft.com/office/word/2015/wordml/symex" xmlns:wpg="http://schemas.microsoft.com/office/word/2010/wordprocessingGroup" xmlns:wpi="http://schemas.microsoft.com/office/word/2010/wordprocessingInk" xmlns:wne="http://schemas.microsoft.com/office/word/2006/wordml" xmlns:wps="http://schemas.microsoft.com/office/word/2010/wordprocessingShape" mc:Ignorable="w14 w15 w16se wp14">
   <w:abstractNum w:abstractNumId="0" w15:restartNumberingAfterBreak="0">
     <w:nsid w:val="4B0134CE"/>
     <w:multiLevelType w:val="multilevel"/>
@@ -6069,17 +6152,17 @@
       </w:rPr>
     </w:lvl>
   </w:abstractNum>
-  <w:num w:numId="1" w16cid:durableId="2127187795">
+  <w:num w:numId="1">
     <w:abstractNumId w:val="1"/>
   </w:num>
-  <w:num w:numId="2" w16cid:durableId="1801533537">
+  <w:num w:numId="2">
     <w:abstractNumId w:val="0"/>
   </w:num>
 </w:numbering>
 </file>
 
 <file path=word/styles.xml><?xml version="1.0" encoding="utf-8"?>
-<w:styles xmlns:mc="http://schemas.openxmlformats.org/markup-compatibility/2006" xmlns:r="http://schemas.openxmlformats.org/officeDocument/2006/relationships" xmlns:w="http://schemas.openxmlformats.org/wordprocessingml/2006/main" xmlns:w14="http://schemas.microsoft.com/office/word/2010/wordml" xmlns:w15="http://schemas.microsoft.com/office/word/2012/wordml" xmlns:w16cex="http://schemas.microsoft.com/office/word/2018/wordml/cex" xmlns:w16cid="http://schemas.microsoft.com/office/word/2016/wordml/cid" xmlns:w16="http://schemas.microsoft.com/office/word/2018/wordml" xmlns:w16sdtdh="http://schemas.microsoft.com/office/word/2020/wordml/sdtdatahash" xmlns:w16se="http://schemas.microsoft.com/office/word/2015/wordml/symex" mc:Ignorable="w14 w15 w16se w16cid w16 w16cex w16sdtdh">
+<w:styles xmlns:mc="http://schemas.openxmlformats.org/markup-compatibility/2006" xmlns:r="http://schemas.openxmlformats.org/officeDocument/2006/relationships" xmlns:w="http://schemas.openxmlformats.org/wordprocessingml/2006/main" xmlns:w14="http://schemas.microsoft.com/office/word/2010/wordml" xmlns:w15="http://schemas.microsoft.com/office/word/2012/wordml" xmlns:w16se="http://schemas.microsoft.com/office/word/2015/wordml/symex" mc:Ignorable="w14 w15 w16se">
   <w:docDefaults>
     <w:rPrDefault>
       <w:rPr>
@@ -6095,7 +6178,7 @@
       </w:pPr>
     </w:pPrDefault>
   </w:docDefaults>
-  <w:latentStyles w:defLockedState="0" w:defUIPriority="99" w:defSemiHidden="0" w:defUnhideWhenUsed="0" w:defQFormat="0" w:count="376">
+  <w:latentStyles w:defLockedState="0" w:defUIPriority="99" w:defSemiHidden="0" w:defUnhideWhenUsed="0" w:defQFormat="0" w:count="371">
     <w:lsdException w:name="Normal" w:uiPriority="0" w:qFormat="1"/>
     <w:lsdException w:name="heading 1" w:uiPriority="9" w:qFormat="1"/>
     <w:lsdException w:name="heading 2" w:semiHidden="1" w:uiPriority="9" w:unhideWhenUsed="1" w:qFormat="1"/>
@@ -6467,11 +6550,6 @@
     <w:lsdException w:name="List Table 5 Dark Accent 6" w:uiPriority="50"/>
     <w:lsdException w:name="List Table 6 Colorful Accent 6" w:uiPriority="51"/>
     <w:lsdException w:name="List Table 7 Colorful Accent 6" w:uiPriority="52"/>
-    <w:lsdException w:name="Mention" w:semiHidden="1" w:unhideWhenUsed="1"/>
-    <w:lsdException w:name="Smart Hyperlink" w:semiHidden="1" w:unhideWhenUsed="1"/>
-    <w:lsdException w:name="Hashtag" w:semiHidden="1" w:unhideWhenUsed="1"/>
-    <w:lsdException w:name="Unresolved Mention" w:semiHidden="1" w:unhideWhenUsed="1"/>
-    <w:lsdException w:name="Smart Link" w:semiHidden="1" w:unhideWhenUsed="1"/>
   </w:latentStyles>
   <w:style w:type="paragraph" w:default="1" w:styleId="Normal">
     <w:name w:val="Normal"/>
@@ -7025,7 +7103,7 @@
       <w:szCs w:val="28"/>
     </w:rPr>
   </w:style>
-  <w:style w:type="character" w:styleId="Accentuationlgre">
+  <w:style w:type="character" w:styleId="Emphaseple">
     <w:name w:val="Subtle Emphasis"/>
     <w:basedOn w:val="Policepardfaut"/>
     <w:uiPriority w:val="19"/>
@@ -7037,7 +7115,7 @@
       <w:color w:val="595959" w:themeColor="text1" w:themeTint="A6"/>
     </w:rPr>
   </w:style>
-  <w:style w:type="character" w:styleId="Accentuationintense">
+  <w:style w:type="character" w:styleId="Emphaseintense">
     <w:name w:val="Intense Emphasis"/>
     <w:basedOn w:val="Policepardfaut"/>
     <w:uiPriority w:val="21"/>
@@ -7051,7 +7129,7 @@
       <w:color w:val="auto"/>
     </w:rPr>
   </w:style>
-  <w:style w:type="character" w:styleId="Rfrencelgre">
+  <w:style w:type="character" w:styleId="Rfrenceple">
     <w:name w:val="Subtle Reference"/>
     <w:basedOn w:val="Policepardfaut"/>
     <w:uiPriority w:val="31"/>
@@ -7436,7 +7514,7 @@
 </file>
 
 <file path=customXml/itemProps1.xml><?xml version="1.0" encoding="utf-8"?>
-<ds:datastoreItem xmlns:ds="http://schemas.openxmlformats.org/officeDocument/2006/customXml" ds:itemID="{1C76F112-690A-43C0-B189-FBAAFDD62862}">
+<ds:datastoreItem xmlns:ds="http://schemas.openxmlformats.org/officeDocument/2006/customXml" ds:itemID="{61D30C8A-EA13-4152-B00A-E1376A21E65E}">
   <ds:schemaRefs>
     <ds:schemaRef ds:uri="http://schemas.openxmlformats.org/officeDocument/2006/bibliography"/>
   </ds:schemaRefs>

</xml_diff>